<commit_message>
Parte de Antonio y revisión de errores
</commit_message>
<xml_diff>
--- a/Practica 8/a entergar/P08 - SCAMPI.docx
+++ b/Practica 8/a entergar/P08 - SCAMPI.docx
@@ -354,7 +354,6 @@
         <w:jc w:val="right"/>
       </w:pPr>
     </w:p>
-    <w:bookmarkStart w:id="19" w:name="_Toc516454880" w:displacedByCustomXml="next"/>
     <w:sdt>
       <w:sdtPr>
         <w:rPr>
@@ -376,6 +375,7 @@
         </w:rPr>
       </w:sdtEndPr>
       <w:sdtContent>
+        <w:bookmarkStart w:id="19" w:name="_Toc516504017" w:displacedByCustomXml="prev"/>
         <w:p>
           <w:pPr>
             <w:pStyle w:val="Ttulo1"/>
@@ -406,7 +406,7 @@
           <w:r>
             <w:fldChar w:fldCharType="separate"/>
           </w:r>
-          <w:hyperlink w:anchor="_Toc516454880" w:history="1">
+          <w:hyperlink w:anchor="_Toc516504017" w:history="1">
             <w:r>
               <w:rPr>
                 <w:rStyle w:val="Hipervnculo"/>
@@ -433,7 +433,7 @@
                 <w:noProof/>
                 <w:webHidden/>
               </w:rPr>
-              <w:instrText xml:space="preserve"> PAGEREF _Toc516454880 \h </w:instrText>
+              <w:instrText xml:space="preserve"> PAGEREF _Toc516504017 \h </w:instrText>
             </w:r>
             <w:r>
               <w:rPr>
@@ -475,7 +475,7 @@
               <w:lang w:eastAsia="es-ES"/>
             </w:rPr>
           </w:pPr>
-          <w:hyperlink w:anchor="_Toc516454881" w:history="1">
+          <w:hyperlink w:anchor="_Toc516504018" w:history="1">
             <w:r>
               <w:rPr>
                 <w:rStyle w:val="Hipervnculo"/>
@@ -502,7 +502,7 @@
                 <w:noProof/>
                 <w:webHidden/>
               </w:rPr>
-              <w:instrText xml:space="preserve"> PAGEREF _Toc516454881 \h </w:instrText>
+              <w:instrText xml:space="preserve"> PAGEREF _Toc516504018 \h </w:instrText>
             </w:r>
             <w:r>
               <w:rPr>
@@ -544,7 +544,7 @@
               <w:lang w:eastAsia="es-ES"/>
             </w:rPr>
           </w:pPr>
-          <w:hyperlink w:anchor="_Toc516454882" w:history="1">
+          <w:hyperlink w:anchor="_Toc516504019" w:history="1">
             <w:r>
               <w:rPr>
                 <w:rStyle w:val="Hipervnculo"/>
@@ -571,7 +571,7 @@
                 <w:noProof/>
                 <w:webHidden/>
               </w:rPr>
-              <w:instrText xml:space="preserve"> PAGEREF _Toc516454882 \h </w:instrText>
+              <w:instrText xml:space="preserve"> PAGEREF _Toc516504019 \h </w:instrText>
             </w:r>
             <w:r>
               <w:rPr>
@@ -613,7 +613,7 @@
               <w:lang w:eastAsia="es-ES"/>
             </w:rPr>
           </w:pPr>
-          <w:hyperlink w:anchor="_Toc516454883" w:history="1">
+          <w:hyperlink w:anchor="_Toc516504020" w:history="1">
             <w:r>
               <w:rPr>
                 <w:rStyle w:val="Hipervnculo"/>
@@ -640,7 +640,7 @@
                 <w:noProof/>
                 <w:webHidden/>
               </w:rPr>
-              <w:instrText xml:space="preserve"> PAGEREF _Toc516454883 \h </w:instrText>
+              <w:instrText xml:space="preserve"> PAGEREF _Toc516504020 \h </w:instrText>
             </w:r>
             <w:r>
               <w:rPr>
@@ -682,7 +682,7 @@
               <w:lang w:eastAsia="es-ES"/>
             </w:rPr>
           </w:pPr>
-          <w:hyperlink w:anchor="_Toc516454884" w:history="1">
+          <w:hyperlink w:anchor="_Toc516504021" w:history="1">
             <w:r>
               <w:rPr>
                 <w:rStyle w:val="Hipervnculo"/>
@@ -709,7 +709,7 @@
                 <w:noProof/>
                 <w:webHidden/>
               </w:rPr>
-              <w:instrText xml:space="preserve"> PAGEREF _Toc516454884 \h </w:instrText>
+              <w:instrText xml:space="preserve"> PAGEREF _Toc516504021 \h </w:instrText>
             </w:r>
             <w:r>
               <w:rPr>
@@ -751,7 +751,7 @@
               <w:lang w:eastAsia="es-ES"/>
             </w:rPr>
           </w:pPr>
-          <w:hyperlink w:anchor="_Toc516454885" w:history="1">
+          <w:hyperlink w:anchor="_Toc516504022" w:history="1">
             <w:r>
               <w:rPr>
                 <w:rStyle w:val="Hipervnculo"/>
@@ -778,7 +778,7 @@
                 <w:noProof/>
                 <w:webHidden/>
               </w:rPr>
-              <w:instrText xml:space="preserve"> PAGEREF _Toc516454885 \h </w:instrText>
+              <w:instrText xml:space="preserve"> PAGEREF _Toc516504022 \h </w:instrText>
             </w:r>
             <w:r>
               <w:rPr>
@@ -820,7 +820,7 @@
               <w:lang w:eastAsia="es-ES"/>
             </w:rPr>
           </w:pPr>
-          <w:hyperlink w:anchor="_Toc516454886" w:history="1">
+          <w:hyperlink w:anchor="_Toc516504023" w:history="1">
             <w:r>
               <w:rPr>
                 <w:rStyle w:val="Hipervnculo"/>
@@ -847,7 +847,7 @@
                 <w:noProof/>
                 <w:webHidden/>
               </w:rPr>
-              <w:instrText xml:space="preserve"> PAGEREF _Toc516454886 \h </w:instrText>
+              <w:instrText xml:space="preserve"> PAGEREF _Toc516504023 \h </w:instrText>
             </w:r>
             <w:r>
               <w:rPr>
@@ -889,7 +889,7 @@
               <w:lang w:eastAsia="es-ES"/>
             </w:rPr>
           </w:pPr>
-          <w:hyperlink w:anchor="_Toc516454887" w:history="1">
+          <w:hyperlink w:anchor="_Toc516504024" w:history="1">
             <w:r>
               <w:rPr>
                 <w:rStyle w:val="Hipervnculo"/>
@@ -916,7 +916,7 @@
                 <w:noProof/>
                 <w:webHidden/>
               </w:rPr>
-              <w:instrText xml:space="preserve"> PAGEREF _Toc516454887 \h </w:instrText>
+              <w:instrText xml:space="preserve"> PAGEREF _Toc516504024 \h </w:instrText>
             </w:r>
             <w:r>
               <w:rPr>
@@ -958,7 +958,7 @@
               <w:lang w:eastAsia="es-ES"/>
             </w:rPr>
           </w:pPr>
-          <w:hyperlink w:anchor="_Toc516454888" w:history="1">
+          <w:hyperlink w:anchor="_Toc516504025" w:history="1">
             <w:r>
               <w:rPr>
                 <w:rStyle w:val="Hipervnculo"/>
@@ -985,7 +985,7 @@
                 <w:noProof/>
                 <w:webHidden/>
               </w:rPr>
-              <w:instrText xml:space="preserve"> PAGEREF _Toc516454888 \h </w:instrText>
+              <w:instrText xml:space="preserve"> PAGEREF _Toc516504025 \h </w:instrText>
             </w:r>
             <w:r>
               <w:rPr>
@@ -1027,13 +1027,13 @@
               <w:lang w:eastAsia="es-ES"/>
             </w:rPr>
           </w:pPr>
-          <w:hyperlink w:anchor="_Toc516454889" w:history="1">
+          <w:hyperlink w:anchor="_Toc516504026" w:history="1">
             <w:r>
               <w:rPr>
                 <w:rStyle w:val="Hipervnculo"/>
                 <w:noProof/>
               </w:rPr>
-              <w:t>8.1 Descripción de la planificación d la evaluación</w:t>
+              <w:t>8.1 Descripción de la planificación de la evaluación</w:t>
             </w:r>
             <w:r>
               <w:rPr>
@@ -1054,7 +1054,7 @@
                 <w:noProof/>
                 <w:webHidden/>
               </w:rPr>
-              <w:instrText xml:space="preserve"> PAGEREF _Toc516454889 \h </w:instrText>
+              <w:instrText xml:space="preserve"> PAGEREF _Toc516504026 \h </w:instrText>
             </w:r>
             <w:r>
               <w:rPr>
@@ -1096,7 +1096,7 @@
               <w:lang w:eastAsia="es-ES"/>
             </w:rPr>
           </w:pPr>
-          <w:hyperlink w:anchor="_Toc516454890" w:history="1">
+          <w:hyperlink w:anchor="_Toc516504027" w:history="1">
             <w:r>
               <w:rPr>
                 <w:rStyle w:val="Hipervnculo"/>
@@ -1123,7 +1123,7 @@
                 <w:noProof/>
                 <w:webHidden/>
               </w:rPr>
-              <w:instrText xml:space="preserve"> PAGEREF _Toc516454890 \h </w:instrText>
+              <w:instrText xml:space="preserve"> PAGEREF _Toc516504027 \h </w:instrText>
             </w:r>
             <w:r>
               <w:rPr>
@@ -1165,7 +1165,7 @@
               <w:lang w:eastAsia="es-ES"/>
             </w:rPr>
           </w:pPr>
-          <w:hyperlink w:anchor="_Toc516454891" w:history="1">
+          <w:hyperlink w:anchor="_Toc516504028" w:history="1">
             <w:r>
               <w:rPr>
                 <w:rStyle w:val="Hipervnculo"/>
@@ -1192,7 +1192,7 @@
                 <w:noProof/>
                 <w:webHidden/>
               </w:rPr>
-              <w:instrText xml:space="preserve"> PAGEREF _Toc516454891 \h </w:instrText>
+              <w:instrText xml:space="preserve"> PAGEREF _Toc516504028 \h </w:instrText>
             </w:r>
             <w:r>
               <w:rPr>
@@ -1234,7 +1234,7 @@
               <w:lang w:eastAsia="es-ES"/>
             </w:rPr>
           </w:pPr>
-          <w:hyperlink w:anchor="_Toc516454892" w:history="1">
+          <w:hyperlink w:anchor="_Toc516504029" w:history="1">
             <w:r>
               <w:rPr>
                 <w:rStyle w:val="Hipervnculo"/>
@@ -1261,7 +1261,7 @@
                 <w:noProof/>
                 <w:webHidden/>
               </w:rPr>
-              <w:instrText xml:space="preserve"> PAGEREF _Toc516454892 \h </w:instrText>
+              <w:instrText xml:space="preserve"> PAGEREF _Toc516504029 \h </w:instrText>
             </w:r>
             <w:r>
               <w:rPr>
@@ -1303,7 +1303,7 @@
               <w:lang w:eastAsia="es-ES"/>
             </w:rPr>
           </w:pPr>
-          <w:hyperlink w:anchor="_Toc516454893" w:history="1">
+          <w:hyperlink w:anchor="_Toc516504030" w:history="1">
             <w:r>
               <w:rPr>
                 <w:rStyle w:val="Hipervnculo"/>
@@ -1330,7 +1330,7 @@
                 <w:noProof/>
                 <w:webHidden/>
               </w:rPr>
-              <w:instrText xml:space="preserve"> PAGEREF _Toc516454893 \h </w:instrText>
+              <w:instrText xml:space="preserve"> PAGEREF _Toc516504030 \h </w:instrText>
             </w:r>
             <w:r>
               <w:rPr>
@@ -1350,7 +1350,7 @@
                 <w:noProof/>
                 <w:webHidden/>
               </w:rPr>
-              <w:t>9</w:t>
+              <w:t>10</w:t>
             </w:r>
             <w:r>
               <w:rPr>
@@ -1372,13 +1372,13 @@
               <w:lang w:eastAsia="es-ES"/>
             </w:rPr>
           </w:pPr>
-          <w:hyperlink w:anchor="_Toc516454894" w:history="1">
+          <w:hyperlink w:anchor="_Toc516504031" w:history="1">
             <w:r>
               <w:rPr>
                 <w:rStyle w:val="Hipervnculo"/>
                 <w:noProof/>
               </w:rPr>
-              <w:t>8.3 Estructura y ejemplos de los CI identificados</w:t>
+              <w:t>8.3 Informe de resultado de la Evaluación</w:t>
             </w:r>
             <w:r>
               <w:rPr>
@@ -1399,7 +1399,7 @@
                 <w:noProof/>
                 <w:webHidden/>
               </w:rPr>
-              <w:instrText xml:space="preserve"> PAGEREF _Toc516454894 \h </w:instrText>
+              <w:instrText xml:space="preserve"> PAGEREF _Toc516504031 \h </w:instrText>
             </w:r>
             <w:r>
               <w:rPr>
@@ -1419,7 +1419,7 @@
                 <w:noProof/>
                 <w:webHidden/>
               </w:rPr>
-              <w:t>9</w:t>
+              <w:t>17</w:t>
             </w:r>
             <w:r>
               <w:rPr>
@@ -1441,7 +1441,7 @@
               <w:lang w:eastAsia="es-ES"/>
             </w:rPr>
           </w:pPr>
-          <w:hyperlink w:anchor="_Toc516454895" w:history="1">
+          <w:hyperlink w:anchor="_Toc516504032" w:history="1">
             <w:r>
               <w:rPr>
                 <w:rStyle w:val="Hipervnculo"/>
@@ -1468,7 +1468,7 @@
                 <w:noProof/>
                 <w:webHidden/>
               </w:rPr>
-              <w:instrText xml:space="preserve"> PAGEREF _Toc516454895 \h </w:instrText>
+              <w:instrText xml:space="preserve"> PAGEREF _Toc516504032 \h </w:instrText>
             </w:r>
             <w:r>
               <w:rPr>
@@ -1488,7 +1488,7 @@
                 <w:noProof/>
                 <w:webHidden/>
               </w:rPr>
-              <w:t>9</w:t>
+              <w:t>17</w:t>
             </w:r>
             <w:r>
               <w:rPr>
@@ -1510,7 +1510,7 @@
               <w:lang w:eastAsia="es-ES"/>
             </w:rPr>
           </w:pPr>
-          <w:hyperlink w:anchor="_Toc516454896" w:history="1">
+          <w:hyperlink w:anchor="_Toc516504033" w:history="1">
             <w:r>
               <w:rPr>
                 <w:rStyle w:val="Hipervnculo"/>
@@ -1537,7 +1537,7 @@
                 <w:noProof/>
                 <w:webHidden/>
               </w:rPr>
-              <w:instrText xml:space="preserve"> PAGEREF _Toc516454896 \h </w:instrText>
+              <w:instrText xml:space="preserve"> PAGEREF _Toc516504033 \h </w:instrText>
             </w:r>
             <w:r>
               <w:rPr>
@@ -1557,7 +1557,7 @@
                 <w:noProof/>
                 <w:webHidden/>
               </w:rPr>
-              <w:t>9</w:t>
+              <w:t>17</w:t>
             </w:r>
             <w:r>
               <w:rPr>
@@ -1579,7 +1579,7 @@
               <w:lang w:eastAsia="es-ES"/>
             </w:rPr>
           </w:pPr>
-          <w:hyperlink w:anchor="_Toc516454897" w:history="1">
+          <w:hyperlink w:anchor="_Toc516504034" w:history="1">
             <w:r>
               <w:rPr>
                 <w:rStyle w:val="Hipervnculo"/>
@@ -1606,7 +1606,7 @@
                 <w:noProof/>
                 <w:webHidden/>
               </w:rPr>
-              <w:instrText xml:space="preserve"> PAGEREF _Toc516454897 \h </w:instrText>
+              <w:instrText xml:space="preserve"> PAGEREF _Toc516504034 \h </w:instrText>
             </w:r>
             <w:r>
               <w:rPr>
@@ -1626,7 +1626,7 @@
                 <w:noProof/>
                 <w:webHidden/>
               </w:rPr>
-              <w:t>9</w:t>
+              <w:t>17</w:t>
             </w:r>
             <w:r>
               <w:rPr>
@@ -1648,7 +1648,7 @@
               <w:lang w:eastAsia="es-ES"/>
             </w:rPr>
           </w:pPr>
-          <w:hyperlink w:anchor="_Toc516454898" w:history="1">
+          <w:hyperlink w:anchor="_Toc516504035" w:history="1">
             <w:r>
               <w:rPr>
                 <w:rStyle w:val="Hipervnculo"/>
@@ -1675,7 +1675,7 @@
                 <w:noProof/>
                 <w:webHidden/>
               </w:rPr>
-              <w:instrText xml:space="preserve"> PAGEREF _Toc516454898 \h </w:instrText>
+              <w:instrText xml:space="preserve"> PAGEREF _Toc516504035 \h </w:instrText>
             </w:r>
             <w:r>
               <w:rPr>
@@ -1695,7 +1695,7 @@
                 <w:noProof/>
                 <w:webHidden/>
               </w:rPr>
-              <w:t>11</w:t>
+              <w:t>18</w:t>
             </w:r>
             <w:r>
               <w:rPr>
@@ -1717,7 +1717,7 @@
               <w:lang w:eastAsia="es-ES"/>
             </w:rPr>
           </w:pPr>
-          <w:hyperlink w:anchor="_Toc516454899" w:history="1">
+          <w:hyperlink w:anchor="_Toc516504036" w:history="1">
             <w:r>
               <w:rPr>
                 <w:rStyle w:val="Hipervnculo"/>
@@ -1744,7 +1744,7 @@
                 <w:noProof/>
                 <w:webHidden/>
               </w:rPr>
-              <w:instrText xml:space="preserve"> PAGEREF _Toc516454899 \h </w:instrText>
+              <w:instrText xml:space="preserve"> PAGEREF _Toc516504036 \h </w:instrText>
             </w:r>
             <w:r>
               <w:rPr>
@@ -1764,7 +1764,7 @@
                 <w:noProof/>
                 <w:webHidden/>
               </w:rPr>
-              <w:t>12</w:t>
+              <w:t>19</w:t>
             </w:r>
             <w:r>
               <w:rPr>
@@ -1786,7 +1786,7 @@
               <w:lang w:eastAsia="es-ES"/>
             </w:rPr>
           </w:pPr>
-          <w:hyperlink w:anchor="_Toc516454900" w:history="1">
+          <w:hyperlink w:anchor="_Toc516504037" w:history="1">
             <w:r>
               <w:rPr>
                 <w:rStyle w:val="Hipervnculo"/>
@@ -1813,7 +1813,7 @@
                 <w:noProof/>
                 <w:webHidden/>
               </w:rPr>
-              <w:instrText xml:space="preserve"> PAGEREF _Toc516454900 \h </w:instrText>
+              <w:instrText xml:space="preserve"> PAGEREF _Toc516504037 \h </w:instrText>
             </w:r>
             <w:r>
               <w:rPr>
@@ -1833,7 +1833,7 @@
                 <w:noProof/>
                 <w:webHidden/>
               </w:rPr>
-              <w:t>13</w:t>
+              <w:t>20</w:t>
             </w:r>
             <w:r>
               <w:rPr>
@@ -1855,7 +1855,7 @@
               <w:lang w:eastAsia="es-ES"/>
             </w:rPr>
           </w:pPr>
-          <w:hyperlink w:anchor="_Toc516454901" w:history="1">
+          <w:hyperlink w:anchor="_Toc516504038" w:history="1">
             <w:r>
               <w:rPr>
                 <w:rStyle w:val="Hipervnculo"/>
@@ -1882,7 +1882,7 @@
                 <w:noProof/>
                 <w:webHidden/>
               </w:rPr>
-              <w:instrText xml:space="preserve"> PAGEREF _Toc516454901 \h </w:instrText>
+              <w:instrText xml:space="preserve"> PAGEREF _Toc516504038 \h </w:instrText>
             </w:r>
             <w:r>
               <w:rPr>
@@ -1902,7 +1902,7 @@
                 <w:noProof/>
                 <w:webHidden/>
               </w:rPr>
-              <w:t>14</w:t>
+              <w:t>21</w:t>
             </w:r>
             <w:r>
               <w:rPr>
@@ -1935,7 +1935,7 @@
         <w:pStyle w:val="Ttulo1"/>
         <w:ind w:left="360"/>
       </w:pPr>
-      <w:bookmarkStart w:id="20" w:name="_Toc516454881"/>
+      <w:bookmarkStart w:id="20" w:name="_Toc516504018"/>
       <w:r>
         <w:t xml:space="preserve">2. </w:t>
       </w:r>
@@ -1954,7 +1954,7 @@
       <w:pPr>
         <w:pStyle w:val="Ttulo1"/>
       </w:pPr>
-      <w:bookmarkStart w:id="21" w:name="_Toc516454882"/>
+      <w:bookmarkStart w:id="21" w:name="_Toc516504019"/>
       <w:r>
         <w:t>3</w:t>
       </w:r>
@@ -1981,7 +1981,7 @@
       <w:pPr>
         <w:pStyle w:val="Ttulo1"/>
       </w:pPr>
-      <w:bookmarkStart w:id="22" w:name="_Toc516454883"/>
+      <w:bookmarkStart w:id="22" w:name="_Toc516504020"/>
       <w:r>
         <w:t>4</w:t>
       </w:r>
@@ -1995,7 +1995,7 @@
       <w:pPr>
         <w:pStyle w:val="Ttulo2"/>
       </w:pPr>
-      <w:bookmarkStart w:id="23" w:name="_Toc516454884"/>
+      <w:bookmarkStart w:id="23" w:name="_Toc516504021"/>
       <w:r>
         <w:t>4</w:t>
       </w:r>
@@ -2037,7 +2037,7 @@
       <w:pPr>
         <w:pStyle w:val="Ttulo1"/>
       </w:pPr>
-      <w:bookmarkStart w:id="24" w:name="_Toc516454885"/>
+      <w:bookmarkStart w:id="24" w:name="_Toc516504022"/>
       <w:r>
         <w:t>5</w:t>
       </w:r>
@@ -2079,7 +2079,7 @@
       <w:pPr>
         <w:pStyle w:val="Ttulo1"/>
       </w:pPr>
-      <w:bookmarkStart w:id="25" w:name="_Toc516454886"/>
+      <w:bookmarkStart w:id="25" w:name="_Toc516504023"/>
       <w:r>
         <w:t>6</w:t>
       </w:r>
@@ -2177,7 +2177,7 @@
       <w:pPr>
         <w:pStyle w:val="Ttulo1"/>
       </w:pPr>
-      <w:bookmarkStart w:id="26" w:name="_Toc516454887"/>
+      <w:bookmarkStart w:id="26" w:name="_Toc516504024"/>
       <w:r>
         <w:t>7</w:t>
       </w:r>
@@ -2215,7 +2215,7 @@
       <w:pPr>
         <w:pStyle w:val="Ttulo1"/>
       </w:pPr>
-      <w:bookmarkStart w:id="27" w:name="_Toc516454888"/>
+      <w:bookmarkStart w:id="27" w:name="_Toc516504025"/>
       <w:r>
         <w:t>8</w:t>
       </w:r>
@@ -2230,13 +2230,19 @@
         <w:pStyle w:val="Ttulo2"/>
       </w:pPr>
       <w:bookmarkStart w:id="28" w:name="_Toc508041179"/>
-      <w:bookmarkStart w:id="29" w:name="_Toc516454889"/>
+      <w:bookmarkStart w:id="29" w:name="_Toc516504026"/>
       <w:r>
         <w:t xml:space="preserve">8.1 </w:t>
       </w:r>
       <w:bookmarkEnd w:id="28"/>
       <w:r>
-        <w:t>Descripción de la planificación d la evaluación</w:t>
+        <w:t>Descripción de la planificación d</w:t>
+      </w:r>
+      <w:r>
+        <w:t>e</w:t>
+      </w:r>
+      <w:r>
+        <w:t xml:space="preserve"> la evaluación</w:t>
       </w:r>
       <w:bookmarkEnd w:id="29"/>
     </w:p>
@@ -2245,7 +2251,7 @@
       <w:pPr>
         <w:pStyle w:val="Ttulo3"/>
       </w:pPr>
-      <w:bookmarkStart w:id="30" w:name="_Toc516454890"/>
+      <w:bookmarkStart w:id="30" w:name="_Toc516504027"/>
       <w:r>
         <w:t>8.1.1 Objetivos, alcance y plan de trabajo de la evaluación</w:t>
       </w:r>
@@ -2273,7 +2279,21 @@
           <w:rFonts w:asciiTheme="minorHAnsi" w:hAnsiTheme="minorHAnsi" w:cstheme="minorHAnsi"/>
           <w:lang w:val="es-ES"/>
         </w:rPr>
-        <w:t xml:space="preserve"> Alcanzar el nivel de capacidad 3 en el proceso Garantia de la calidad del proceso y productos, PPQA</w:t>
+        <w:t xml:space="preserve"> Alcanzar el nivel de capacidad 3 en el proceso </w:t>
+      </w:r>
+      <w:r>
+        <w:rPr>
+          <w:rFonts w:asciiTheme="minorHAnsi" w:hAnsiTheme="minorHAnsi" w:cstheme="minorHAnsi"/>
+          <w:lang w:val="es-ES"/>
+        </w:rPr>
+        <w:t>Garantía</w:t>
+      </w:r>
+      <w:r>
+        <w:rPr>
+          <w:rFonts w:asciiTheme="minorHAnsi" w:hAnsiTheme="minorHAnsi" w:cstheme="minorHAnsi"/>
+          <w:lang w:val="es-ES"/>
+        </w:rPr>
+        <w:t xml:space="preserve"> de la calidad del proceso y productos, PPQA</w:t>
       </w:r>
     </w:p>
     <w:p>
@@ -2306,139 +2326,132 @@
           <w:rFonts w:asciiTheme="minorHAnsi" w:hAnsiTheme="minorHAnsi" w:cstheme="minorHAnsi"/>
           <w:lang w:val="es-ES"/>
         </w:rPr>
-        <w:t>: Se evaluara el proceso PPQA, Garantia de la calidad del proceso y productos.</w:t>
-      </w:r>
-    </w:p>
-    <w:p>
-      <w:pPr>
-        <w:pStyle w:val="Standard"/>
+        <w:t xml:space="preserve">: Se evaluara el proceso PPQA, </w:t>
+      </w:r>
+      <w:r>
         <w:rPr>
           <w:rFonts w:asciiTheme="minorHAnsi" w:hAnsiTheme="minorHAnsi" w:cstheme="minorHAnsi"/>
           <w:lang w:val="es-ES"/>
         </w:rPr>
-      </w:pPr>
-    </w:p>
-    <w:p>
-      <w:pPr>
-        <w:rPr>
-          <w:rFonts w:cstheme="minorHAnsi"/>
-          <w:b/>
-        </w:rPr>
-      </w:pPr>
-      <w:r>
-        <w:rPr>
-          <w:rFonts w:cstheme="minorHAnsi"/>
-          <w:b/>
-        </w:rPr>
-        <w:t>Plan de trabajo de la evaluación:</w:t>
-      </w:r>
-    </w:p>
-    <w:p>
-      <w:r>
-        <w:t xml:space="preserve">Jorge se </w:t>
-      </w:r>
-      <w:r>
-        <w:t>encargará</w:t>
-      </w:r>
-      <w:r>
-        <w:t xml:space="preserve"> de comprobar los puntos GP 1.1, GP 2.1, GP 2.2, GP 2.3, GP 2.4 GP 2.5 y </w:t>
-      </w:r>
-    </w:p>
-    <w:p>
-      <w:r>
-        <w:t>el único punto del apartado Sp 2.2 de la Checklist.</w:t>
-      </w:r>
-    </w:p>
-    <w:p>
-      <w:pPr>
-        <w:rPr>
-          <w:color w:val="FF0000"/>
-        </w:rPr>
-      </w:pPr>
-      <w:r>
-        <w:t xml:space="preserve">Antonio se encargará de comprobar los puntos </w:t>
-      </w:r>
-      <w:r>
-        <w:rPr>
-          <w:color w:val="FF0000"/>
-        </w:rPr>
-        <w:t>RELLENAR VOSOTROS QUE NO ME ACUERDO XD</w:t>
-      </w:r>
-    </w:p>
-    <w:p>
-      <w:pPr>
-        <w:rPr>
-          <w:color w:val="FF0000"/>
-        </w:rPr>
-      </w:pPr>
-      <w:r>
-        <w:t xml:space="preserve">Jesús se </w:t>
-      </w:r>
-      <w:r>
-        <w:t>encargará</w:t>
-      </w:r>
-      <w:r>
-        <w:t xml:space="preserve"> de comprobar los puntos</w:t>
-      </w:r>
-      <w:r>
-        <w:rPr>
-          <w:color w:val="000000" w:themeColor="text1"/>
-        </w:rPr>
-        <w:t>del apartado Sp 2.1 de la Checklist.</w:t>
-      </w:r>
-    </w:p>
-    <w:p>
-      <w:pPr>
-        <w:rPr>
-          <w:color w:val="FF0000"/>
-        </w:rPr>
-      </w:pPr>
-      <w:r>
-        <w:t>Elena se encargará de comprobar los puntos</w:t>
-      </w:r>
-      <w:r>
-        <w:t xml:space="preserve"> del apartado Sp 1.2 de la Checklist</w:t>
-      </w:r>
-      <w:r>
-        <w:rPr>
-          <w:color w:val="FF0000"/>
-        </w:rPr>
-        <w:t>.</w:t>
-      </w:r>
-    </w:p>
-    <w:p/>
-    <w:p>
-      <w:pPr>
-        <w:pStyle w:val="Ttulo3"/>
-      </w:pPr>
-      <w:bookmarkStart w:id="31" w:name="_Toc516454891"/>
-      <w:r>
-        <w:t>8.1.2 Participantes y roles del equipo de Evaluación</w:t>
-      </w:r>
-      <w:bookmarkEnd w:id="31"/>
-    </w:p>
-    <w:p>
-      <w:pPr>
-        <w:rPr>
-          <w:rFonts w:cstheme="minorHAnsi"/>
-        </w:rPr>
-      </w:pPr>
-    </w:p>
-    <w:p>
-      <w:pPr>
-        <w:pStyle w:val="Standard"/>
+        <w:t>Garantía</w:t>
+      </w:r>
+      <w:r>
         <w:rPr>
           <w:rFonts w:asciiTheme="minorHAnsi" w:hAnsiTheme="minorHAnsi" w:cstheme="minorHAnsi"/>
           <w:lang w:val="es-ES"/>
         </w:rPr>
-      </w:pPr>
-      <w:r>
+        <w:t xml:space="preserve"> de la calidad del proceso y productos.</w:t>
+      </w:r>
+    </w:p>
+    <w:p>
+      <w:pPr>
+        <w:pStyle w:val="Standard"/>
         <w:rPr>
           <w:rFonts w:asciiTheme="minorHAnsi" w:hAnsiTheme="minorHAnsi" w:cstheme="minorHAnsi"/>
           <w:lang w:val="es-ES"/>
         </w:rPr>
-        <w:t>Sponsor: José María García</w:t>
-      </w:r>
+      </w:pPr>
+    </w:p>
+    <w:p>
+      <w:pPr>
+        <w:rPr>
+          <w:rFonts w:cstheme="minorHAnsi"/>
+          <w:b/>
+        </w:rPr>
+      </w:pPr>
+      <w:r>
+        <w:rPr>
+          <w:rFonts w:cstheme="minorHAnsi"/>
+          <w:b/>
+        </w:rPr>
+        <w:t>Plan de trabajo de la evaluación:</w:t>
+      </w:r>
+    </w:p>
+    <w:p>
+      <w:r>
+        <w:t xml:space="preserve">Jorge se </w:t>
+      </w:r>
+      <w:r>
+        <w:t>encargará</w:t>
+      </w:r>
+      <w:r>
+        <w:t xml:space="preserve"> de comprobar los puntos GP 1.1, GP 2.1, GP 2.2, GP 2.3, GP 2.4 GP 2.5 y el único punto del apartado Sp 2.2 de la Checklist.</w:t>
+      </w:r>
+    </w:p>
+    <w:p>
+      <w:pPr>
+        <w:rPr>
+          <w:color w:val="FF0000"/>
+        </w:rPr>
+      </w:pPr>
+      <w:r>
+        <w:t xml:space="preserve">Antonio se encargará de comprobar los puntos </w:t>
+      </w:r>
+      <w:r>
+        <w:t>GP 2.6, GP 2.7, GP 2.8, GP 2.9, GP 2.10, GP 3.1 y GP 3.2.</w:t>
+      </w:r>
+    </w:p>
+    <w:p>
+      <w:pPr>
+        <w:rPr>
+          <w:color w:val="FF0000"/>
+        </w:rPr>
+      </w:pPr>
+      <w:r>
+        <w:t xml:space="preserve">Jesús se </w:t>
+      </w:r>
+      <w:r>
+        <w:t>encargará</w:t>
+      </w:r>
+      <w:r>
+        <w:t xml:space="preserve"> de comprobar los puntos</w:t>
+      </w:r>
+      <w:r>
+        <w:t xml:space="preserve"> </w:t>
+      </w:r>
+      <w:r>
+        <w:rPr>
+          <w:color w:val="000000" w:themeColor="text1"/>
+        </w:rPr>
+        <w:t>del apartado Sp 2.1 de la Checklist.</w:t>
+      </w:r>
+    </w:p>
+    <w:p>
+      <w:pPr>
+        <w:rPr>
+          <w:color w:val="FF0000"/>
+        </w:rPr>
+      </w:pPr>
+      <w:r>
+        <w:t>Elena se encargará de comprobar los puntos</w:t>
+      </w:r>
+      <w:r>
+        <w:t xml:space="preserve"> del apartado Sp 1.2 de la Checklist</w:t>
+      </w:r>
+      <w:r>
+        <w:rPr>
+          <w:color w:val="FF0000"/>
+        </w:rPr>
+        <w:t>.</w:t>
+      </w:r>
+    </w:p>
+    <w:p/>
+    <w:p>
+      <w:pPr>
+        <w:pStyle w:val="Ttulo3"/>
+      </w:pPr>
+      <w:bookmarkStart w:id="31" w:name="_Toc516504028"/>
+      <w:r>
+        <w:t>8.1.2 Participantes y roles del equipo de Evaluación</w:t>
+      </w:r>
+      <w:bookmarkEnd w:id="31"/>
+    </w:p>
+    <w:p>
+      <w:pPr>
+        <w:rPr>
+          <w:rFonts w:cstheme="minorHAnsi"/>
+        </w:rPr>
+      </w:pPr>
     </w:p>
     <w:p>
       <w:pPr>
@@ -2453,7 +2466,7 @@
           <w:rFonts w:asciiTheme="minorHAnsi" w:hAnsiTheme="minorHAnsi" w:cstheme="minorHAnsi"/>
           <w:lang w:val="es-ES"/>
         </w:rPr>
-        <w:t>Appraisal Team Leader: Jorge Manuel Molina Dominguez</w:t>
+        <w:t>Sponsor: José María García</w:t>
       </w:r>
     </w:p>
     <w:p>
@@ -2469,7 +2482,7 @@
           <w:rFonts w:asciiTheme="minorHAnsi" w:hAnsiTheme="minorHAnsi" w:cstheme="minorHAnsi"/>
           <w:lang w:val="es-ES"/>
         </w:rPr>
-        <w:t>Site Cordinator: Jesús Ortiz Calleja</w:t>
+        <w:t>Appraisal Team Leader: Jorge Manuel Molina Dominguez</w:t>
       </w:r>
     </w:p>
     <w:p>
@@ -2485,20 +2498,36 @@
           <w:rFonts w:asciiTheme="minorHAnsi" w:hAnsiTheme="minorHAnsi" w:cstheme="minorHAnsi"/>
           <w:lang w:val="es-ES"/>
         </w:rPr>
-        <w:t xml:space="preserve">Team members: Elena </w:t>
-      </w:r>
-      <w:r>
+        <w:t>Site Cordinator: Jesús Ortiz Calleja</w:t>
+      </w:r>
+    </w:p>
+    <w:p>
+      <w:pPr>
+        <w:pStyle w:val="Standard"/>
         <w:rPr>
           <w:rFonts w:asciiTheme="minorHAnsi" w:hAnsiTheme="minorHAnsi" w:cstheme="minorHAnsi"/>
           <w:lang w:val="es-ES"/>
         </w:rPr>
-        <w:t>Camero Ruiz</w:t>
-      </w:r>
+      </w:pPr>
       <w:r>
         <w:rPr>
           <w:rFonts w:asciiTheme="minorHAnsi" w:hAnsiTheme="minorHAnsi" w:cstheme="minorHAnsi"/>
           <w:lang w:val="es-ES"/>
         </w:rPr>
+        <w:t xml:space="preserve">Team members: Elena </w:t>
+      </w:r>
+      <w:r>
+        <w:rPr>
+          <w:rFonts w:asciiTheme="minorHAnsi" w:hAnsiTheme="minorHAnsi" w:cstheme="minorHAnsi"/>
+          <w:lang w:val="es-ES"/>
+        </w:rPr>
+        <w:t>Camero Ruiz</w:t>
+      </w:r>
+      <w:r>
+        <w:rPr>
+          <w:rFonts w:asciiTheme="minorHAnsi" w:hAnsiTheme="minorHAnsi" w:cstheme="minorHAnsi"/>
+          <w:lang w:val="es-ES"/>
+        </w:rPr>
         <w:t>, Antonio Arenas Arenas</w:t>
       </w:r>
     </w:p>
@@ -2513,7 +2542,7 @@
       <w:pPr>
         <w:pStyle w:val="Ttulo3"/>
       </w:pPr>
-      <w:bookmarkStart w:id="32" w:name="_Toc516454892"/>
+      <w:bookmarkStart w:id="32" w:name="_Toc516504029"/>
       <w:r>
         <w:t>8.1.3 Checklist de revisión a aplicar</w:t>
       </w:r>
@@ -3148,7 +3177,7 @@
       <w:pPr>
         <w:pStyle w:val="Ttulo2"/>
       </w:pPr>
-      <w:bookmarkStart w:id="33" w:name="_Toc516454893"/>
+      <w:bookmarkStart w:id="33" w:name="_Toc516504030"/>
       <w:r>
         <w:t>8.2 Descripción de</w:t>
       </w:r>
@@ -3407,6 +3436,21 @@
           <w:rFonts w:cstheme="minorHAnsi"/>
           <w:b/>
         </w:rPr>
+        <w:br w:type="page"/>
+      </w:r>
+    </w:p>
+    <w:p>
+      <w:pPr>
+        <w:rPr>
+          <w:rFonts w:cstheme="minorHAnsi"/>
+          <w:b/>
+        </w:rPr>
+      </w:pPr>
+      <w:r>
+        <w:rPr>
+          <w:rFonts w:cstheme="minorHAnsi"/>
+          <w:b/>
+        </w:rPr>
         <w:t>GP 2.5: Formación del personal.</w:t>
       </w:r>
     </w:p>
@@ -3422,13 +3466,6 @@
         </w:rPr>
         <w:t xml:space="preserve">El apartado 11 del documento, las necesidades de formación de los nuevos integrantes del equipo y exactamente dice: </w:t>
       </w:r>
-    </w:p>
-    <w:p>
-      <w:pPr>
-        <w:rPr>
-          <w:rFonts w:cstheme="minorHAnsi"/>
-        </w:rPr>
-      </w:pPr>
     </w:p>
     <w:p>
       <w:pPr>
@@ -3544,6 +3581,514 @@
           <w:rFonts w:cstheme="minorHAnsi"/>
           <w:b/>
         </w:rPr>
+        <w:t>GP 2.6</w:t>
+      </w:r>
+      <w:r>
+        <w:rPr>
+          <w:rFonts w:cstheme="minorHAnsi"/>
+          <w:b/>
+        </w:rPr>
+        <w:t xml:space="preserve">: </w:t>
+      </w:r>
+      <w:r>
+        <w:rPr>
+          <w:rFonts w:cstheme="minorHAnsi"/>
+          <w:b/>
+        </w:rPr>
+        <w:t>Controlar los productos de trabajo.</w:t>
+      </w:r>
+    </w:p>
+    <w:p>
+      <w:pPr>
+        <w:rPr>
+          <w:rFonts w:cstheme="minorHAnsi"/>
+        </w:rPr>
+      </w:pPr>
+      <w:r>
+        <w:rPr>
+          <w:rFonts w:cstheme="minorHAnsi"/>
+        </w:rPr>
+        <w:t>En</w:t>
+      </w:r>
+      <w:r>
+        <w:rPr>
+          <w:rFonts w:cstheme="minorHAnsi"/>
+        </w:rPr>
+        <w:t xml:space="preserve"> el apartado 10 del documento “Revisiones” se explican herramientas utilizadas para controlar los productos de trabajo dentro del flujo del proceso:</w:t>
+      </w:r>
+    </w:p>
+    <w:p>
+      <w:pPr>
+        <w:rPr>
+          <w:rFonts w:cstheme="minorHAnsi"/>
+        </w:rPr>
+      </w:pPr>
+      <w:r>
+        <w:rPr>
+          <w:rFonts w:cstheme="minorHAnsi"/>
+        </w:rPr>
+        <w:t>“</w:t>
+      </w:r>
+      <w:r>
+        <w:t>Revisiones o comprobaciones, funciones, organismos o herramientas utilizadas dentro del flujo del proceso que aseguran que el desarrollo del mismo y los productos resultado, se lleven a cabo tal y como está establecido.</w:t>
+      </w:r>
+      <w:r>
+        <w:rPr>
+          <w:rFonts w:cstheme="minorHAnsi"/>
+        </w:rPr>
+        <w:t>”</w:t>
+      </w:r>
+    </w:p>
+    <w:p>
+      <w:pPr>
+        <w:rPr>
+          <w:rFonts w:cstheme="minorHAnsi"/>
+          <w:b/>
+        </w:rPr>
+      </w:pPr>
+      <w:r>
+        <w:rPr>
+          <w:rFonts w:cstheme="minorHAnsi"/>
+          <w:b/>
+        </w:rPr>
+        <w:t>GP 2.7</w:t>
+      </w:r>
+      <w:r>
+        <w:rPr>
+          <w:rFonts w:cstheme="minorHAnsi"/>
+          <w:b/>
+        </w:rPr>
+        <w:t xml:space="preserve">: </w:t>
+      </w:r>
+      <w:r>
+        <w:rPr>
+          <w:rFonts w:cstheme="minorHAnsi"/>
+          <w:b/>
+        </w:rPr>
+        <w:t>Identificar e implicar al personal relevante.</w:t>
+      </w:r>
+    </w:p>
+    <w:p>
+      <w:r>
+        <w:rPr>
+          <w:rFonts w:cstheme="minorHAnsi"/>
+        </w:rPr>
+        <w:t>En el apartado 5 del documento, se exponen las “</w:t>
+      </w:r>
+      <w:r>
+        <w:t>Funciones y responsabilidades de los participantes”, donde se explica por completo este punto tanto en cuestión de identificar los roles como de la función que desempeña cada uno. Por ejemplo:</w:t>
+      </w:r>
+    </w:p>
+    <w:p>
+      <w:r>
+        <w:t xml:space="preserve">“Director de operaciones </w:t>
+      </w:r>
+    </w:p>
+    <w:p>
+      <w:r>
+        <w:t>Las responsabilidades en la puesta en operación del conjunto de procesos que se engloban en el presente documento son:</w:t>
+      </w:r>
+    </w:p>
+    <w:p>
+      <w:pPr>
+        <w:pStyle w:val="Prrafodelista"/>
+        <w:numPr>
+          <w:ilvl w:val="0"/>
+          <w:numId w:val="33"/>
+        </w:numPr>
+        <w:rPr>
+          <w:rFonts w:cstheme="minorHAnsi"/>
+        </w:rPr>
+      </w:pPr>
+      <w:r>
+        <w:t>Realización del informe para Dirección con los resultados de las actividades de Calidad realizadas en los proyectos.</w:t>
+      </w:r>
+    </w:p>
+    <w:p>
+      <w:pPr>
+        <w:pStyle w:val="Prrafodelista"/>
+        <w:numPr>
+          <w:ilvl w:val="0"/>
+          <w:numId w:val="33"/>
+        </w:numPr>
+        <w:rPr>
+          <w:rFonts w:cstheme="minorHAnsi"/>
+        </w:rPr>
+      </w:pPr>
+      <w:r>
+        <w:t>Planificar y realizar checklist a Calidad.</w:t>
+      </w:r>
+    </w:p>
+    <w:p>
+      <w:pPr>
+        <w:pStyle w:val="Prrafodelista"/>
+        <w:numPr>
+          <w:ilvl w:val="0"/>
+          <w:numId w:val="33"/>
+        </w:numPr>
+        <w:rPr>
+          <w:rFonts w:cstheme="minorHAnsi"/>
+        </w:rPr>
+      </w:pPr>
+      <w:r>
+        <w:t>Proceder a la resolución de las discrepancias con las No Conformidades y Acciones Correctoras que se produzcan, o bien de las Acciones Correctoras ya vencidas y pendientes todavía de ejecución escaladas por el Director de Producción.”</w:t>
+      </w:r>
+    </w:p>
+    <w:p>
+      <w:pPr>
+        <w:rPr>
+          <w:rFonts w:cstheme="minorHAnsi"/>
+          <w:b/>
+        </w:rPr>
+      </w:pPr>
+      <w:r>
+        <w:rPr>
+          <w:rFonts w:cstheme="minorHAnsi"/>
+          <w:b/>
+        </w:rPr>
+        <w:t>GP 2.</w:t>
+      </w:r>
+      <w:r>
+        <w:rPr>
+          <w:rFonts w:cstheme="minorHAnsi"/>
+          <w:b/>
+        </w:rPr>
+        <w:t>8</w:t>
+      </w:r>
+      <w:r>
+        <w:rPr>
+          <w:rFonts w:cstheme="minorHAnsi"/>
+          <w:b/>
+        </w:rPr>
+        <w:t xml:space="preserve">: </w:t>
+      </w:r>
+      <w:r>
+        <w:rPr>
+          <w:rFonts w:cstheme="minorHAnsi"/>
+          <w:b/>
+        </w:rPr>
+        <w:t>Coordinar y controlar el proceso</w:t>
+      </w:r>
+      <w:r>
+        <w:rPr>
+          <w:rFonts w:cstheme="minorHAnsi"/>
+          <w:b/>
+        </w:rPr>
+        <w:t>.</w:t>
+      </w:r>
+    </w:p>
+    <w:p>
+      <w:pPr>
+        <w:rPr>
+          <w:rFonts w:cstheme="minorHAnsi"/>
+        </w:rPr>
+      </w:pPr>
+      <w:r>
+        <w:rPr>
+          <w:rFonts w:cstheme="minorHAnsi"/>
+        </w:rPr>
+        <w:t>En el apartado 3.2 explica lo que es “Realizar revisiones de calidad” y cómo funciona este sistema, siendo uno de los que se nombran a lo largo del documento para ir controlando el proceso:</w:t>
+      </w:r>
+    </w:p>
+    <w:p>
+      <w:r>
+        <w:rPr>
+          <w:rFonts w:cstheme="minorHAnsi"/>
+        </w:rPr>
+        <w:t>“</w:t>
+      </w:r>
+      <w:r>
+        <w:t>Las revisiones de Calidad tienen el objetivo de asegurar que los productos y procesos planificados para los proyectos son implementados conforme a los estándares establecidos.</w:t>
+      </w:r>
+    </w:p>
+    <w:p>
+      <w:r>
+        <w:t>En este subproceso se contemplan tanto los pasos para la realización de dichas revisiones, como la identificación de las No Conformidades derivadas.”</w:t>
+      </w:r>
+    </w:p>
+    <w:p>
+      <w:pPr>
+        <w:rPr>
+          <w:rFonts w:cstheme="minorHAnsi"/>
+          <w:b/>
+        </w:rPr>
+      </w:pPr>
+      <w:r>
+        <w:rPr>
+          <w:rFonts w:cstheme="minorHAnsi"/>
+          <w:b/>
+        </w:rPr>
+        <w:br w:type="page"/>
+      </w:r>
+      <w:r>
+        <w:rPr>
+          <w:rFonts w:cstheme="minorHAnsi"/>
+          <w:b/>
+        </w:rPr>
+        <w:t>GP 2.9</w:t>
+      </w:r>
+      <w:r>
+        <w:rPr>
+          <w:rFonts w:cstheme="minorHAnsi"/>
+          <w:b/>
+        </w:rPr>
+        <w:t xml:space="preserve">: </w:t>
+      </w:r>
+      <w:r>
+        <w:rPr>
+          <w:rFonts w:cstheme="minorHAnsi"/>
+          <w:b/>
+        </w:rPr>
+        <w:t>Evaluar la conformidad del proceso frente a sus “adherencias”</w:t>
+      </w:r>
+      <w:r>
+        <w:rPr>
+          <w:rFonts w:cstheme="minorHAnsi"/>
+          <w:b/>
+        </w:rPr>
+        <w:t>.</w:t>
+      </w:r>
+    </w:p>
+    <w:p>
+      <w:pPr>
+        <w:rPr>
+          <w:rFonts w:cstheme="minorHAnsi"/>
+        </w:rPr>
+      </w:pPr>
+      <w:r>
+        <w:rPr>
+          <w:rFonts w:cstheme="minorHAnsi"/>
+        </w:rPr>
+        <w:t>Para esta práctica general, se da respuesta en el punto 3.8 del documento, en el que se explican las auditorías de calidad que se realizan:</w:t>
+      </w:r>
+    </w:p>
+    <w:p>
+      <w:r>
+        <w:rPr>
+          <w:rFonts w:cstheme="minorHAnsi"/>
+        </w:rPr>
+        <w:t>“</w:t>
+      </w:r>
+      <w:r>
+        <w:t>El subproceso que se describe en este apartado se ejecuta anualmente, el objetivo no es otro que controlar que las actividades propias de calidad se están llevando a cabo de la forma adecuada.</w:t>
+      </w:r>
+    </w:p>
+    <w:p>
+      <w:pPr>
+        <w:rPr>
+          <w:rFonts w:cstheme="minorHAnsi"/>
+        </w:rPr>
+      </w:pPr>
+      <w:r>
+        <w:t>La dirección de operaciones será la responsable de auditar al responsable de calidad. De esta forma, las actividades de Operaciones quedan controladas por el grupo de Calidad y, las actividades de Calidad quedan revisadas por dirección de Operaciones, cerrando así el ciclo.</w:t>
+      </w:r>
+      <w:r>
+        <w:rPr>
+          <w:rFonts w:cstheme="minorHAnsi"/>
+        </w:rPr>
+        <w:t>”</w:t>
+      </w:r>
+    </w:p>
+    <w:p>
+      <w:pPr>
+        <w:rPr>
+          <w:rFonts w:cstheme="minorHAnsi"/>
+          <w:b/>
+        </w:rPr>
+      </w:pPr>
+      <w:r>
+        <w:rPr>
+          <w:rFonts w:cstheme="minorHAnsi"/>
+          <w:b/>
+        </w:rPr>
+        <w:t>GP 2.10</w:t>
+      </w:r>
+      <w:r>
+        <w:rPr>
+          <w:rFonts w:cstheme="minorHAnsi"/>
+          <w:b/>
+        </w:rPr>
+        <w:t xml:space="preserve">: </w:t>
+      </w:r>
+      <w:r>
+        <w:rPr>
+          <w:rFonts w:cstheme="minorHAnsi"/>
+          <w:b/>
+        </w:rPr>
+        <w:t>Revisión del estado del proceso con el “nivel de gestión más alto”</w:t>
+      </w:r>
+      <w:r>
+        <w:rPr>
+          <w:rFonts w:cstheme="minorHAnsi"/>
+          <w:b/>
+        </w:rPr>
+        <w:t>.</w:t>
+      </w:r>
+    </w:p>
+    <w:p>
+      <w:pPr>
+        <w:rPr>
+          <w:rFonts w:cstheme="minorHAnsi"/>
+        </w:rPr>
+      </w:pPr>
+      <w:r>
+        <w:rPr>
+          <w:rFonts w:cstheme="minorHAnsi"/>
+        </w:rPr>
+        <w:t>En el apartado 3.7 del documento “Comunicar resultados de calidad a dirección”:</w:t>
+      </w:r>
+    </w:p>
+    <w:p>
+      <w:pPr>
+        <w:rPr>
+          <w:rFonts w:cstheme="minorHAnsi"/>
+        </w:rPr>
+      </w:pPr>
+      <w:r>
+        <w:rPr>
+          <w:rFonts w:cstheme="minorHAnsi"/>
+        </w:rPr>
+        <w:t>“</w:t>
+      </w:r>
+      <w:r>
+        <w:t>El subproceso que se describe en este apartado se ejecuta anualmente, a partir de las actividades de Calidad llevadas a cabo en los proyectos, de manera que Dirección pueda analizar las tendencias de los resultados obtenidos en los proyectos bajo su responsabilidad.”</w:t>
+      </w:r>
+    </w:p>
+    <w:p>
+      <w:pPr>
+        <w:rPr>
+          <w:rFonts w:cstheme="minorHAnsi"/>
+          <w:b/>
+        </w:rPr>
+      </w:pPr>
+      <w:r>
+        <w:rPr>
+          <w:rFonts w:cstheme="minorHAnsi"/>
+          <w:b/>
+        </w:rPr>
+        <w:t>GP 3.1</w:t>
+      </w:r>
+      <w:r>
+        <w:rPr>
+          <w:rFonts w:cstheme="minorHAnsi"/>
+          <w:b/>
+        </w:rPr>
+        <w:t xml:space="preserve">: </w:t>
+      </w:r>
+      <w:r>
+        <w:rPr>
+          <w:rFonts w:cstheme="minorHAnsi"/>
+          <w:b/>
+        </w:rPr>
+        <w:t>Establecer un proceso definido.</w:t>
+      </w:r>
+    </w:p>
+    <w:p>
+      <w:pPr>
+        <w:rPr>
+          <w:rFonts w:cstheme="minorHAnsi"/>
+        </w:rPr>
+      </w:pPr>
+      <w:r>
+        <w:rPr>
+          <w:rFonts w:cstheme="minorHAnsi"/>
+        </w:rPr>
+        <w:t>La existencia de este proceso definido, se detalla en la descripción del “Alcance del proceso” (apartado 1.2 del documento):</w:t>
+      </w:r>
+    </w:p>
+    <w:p>
+      <w:pPr>
+        <w:rPr>
+          <w:rFonts w:cstheme="minorHAnsi"/>
+        </w:rPr>
+      </w:pPr>
+      <w:r>
+        <w:rPr>
+          <w:rFonts w:cstheme="minorHAnsi"/>
+        </w:rPr>
+        <w:t>“</w:t>
+      </w:r>
+      <w:r>
+        <w:t>El presente proceso es de aplicación a la totalidad de los proyectos realizados por la organización, en los que exista una definición, acordada con el cliente, del alcance de la actividad a realizar, en términos de: plazo para la realización de la actividad, presupuesto implicado y la actividad a realizar.</w:t>
+      </w:r>
+      <w:r>
+        <w:rPr>
+          <w:rFonts w:cstheme="minorHAnsi"/>
+        </w:rPr>
+        <w:t>”</w:t>
+      </w:r>
+    </w:p>
+    <w:p>
+      <w:pPr>
+        <w:rPr>
+          <w:rFonts w:cstheme="minorHAnsi"/>
+          <w:b/>
+        </w:rPr>
+      </w:pPr>
+      <w:r>
+        <w:rPr>
+          <w:rFonts w:cstheme="minorHAnsi"/>
+          <w:b/>
+        </w:rPr>
+        <w:t>GP 3.2</w:t>
+      </w:r>
+      <w:r>
+        <w:rPr>
+          <w:rFonts w:cstheme="minorHAnsi"/>
+          <w:b/>
+        </w:rPr>
+        <w:t xml:space="preserve">: </w:t>
+      </w:r>
+      <w:r>
+        <w:rPr>
+          <w:rFonts w:cstheme="minorHAnsi"/>
+          <w:b/>
+        </w:rPr>
+        <w:t>Recopilar información de la experiencia relacionada con el proceso.</w:t>
+      </w:r>
+    </w:p>
+    <w:p>
+      <w:pPr>
+        <w:rPr>
+          <w:rFonts w:cstheme="minorHAnsi"/>
+        </w:rPr>
+      </w:pPr>
+      <w:r>
+        <w:rPr>
+          <w:rFonts w:cstheme="minorHAnsi"/>
+        </w:rPr>
+        <w:t>La forma de recopilación de información en este caso es mediante las “Métricas” expuestas en el apartado 9 del documento:</w:t>
+      </w:r>
+    </w:p>
+    <w:p>
+      <w:pPr>
+        <w:rPr>
+          <w:rFonts w:cstheme="minorHAnsi"/>
+        </w:rPr>
+      </w:pPr>
+      <w:r>
+        <w:t>“Indicadores que permiten medir el proceso, analizarlo cuantitativamente y posteriormente planificar y controlar acciones de mejora sobre él.”</w:t>
+      </w:r>
+    </w:p>
+    <w:p>
+      <w:pPr>
+        <w:rPr>
+          <w:rFonts w:cstheme="minorHAnsi"/>
+        </w:rPr>
+      </w:pPr>
+    </w:p>
+    <w:p>
+      <w:pPr>
+        <w:rPr>
+          <w:rFonts w:cstheme="minorHAnsi"/>
+          <w:b/>
+        </w:rPr>
+      </w:pPr>
+      <w:r>
+        <w:rPr>
+          <w:rFonts w:cstheme="minorHAnsi"/>
+          <w:b/>
+        </w:rPr>
         <w:t>Sp 1.1 Selección de productos a evaluar</w:t>
       </w:r>
     </w:p>
@@ -3583,20 +4128,69 @@
         <w:rPr>
           <w:rFonts w:cstheme="minorHAnsi"/>
         </w:rPr>
-        <w:t>El presente proceso es de aplicación a la totalidad de los proyectos realizados por la organización”.</w:t>
-      </w:r>
-    </w:p>
-    <w:p>
-      <w:pPr>
-        <w:rPr>
-          <w:rFonts w:cstheme="minorHAnsi"/>
-        </w:rPr>
-      </w:pPr>
-      <w:r>
-        <w:rPr>
-          <w:rFonts w:cstheme="minorHAnsi"/>
-        </w:rPr>
-        <w:t xml:space="preserve">En el apartado 2.4 (Criterios de entrada) se explica con que frecuencia se realizarán las evaluaciones: </w:t>
+        <w:t xml:space="preserve">El presente proceso es de </w:t>
+      </w:r>
+      <w:r>
+        <w:rPr>
+          <w:rFonts w:cstheme="minorHAnsi"/>
+        </w:rPr>
+        <w:t>aplicación</w:t>
+      </w:r>
+      <w:r>
+        <w:rPr>
+          <w:rFonts w:cstheme="minorHAnsi"/>
+        </w:rPr>
+        <w:t xml:space="preserve"> a la totalidad de los proyectos realizados por la </w:t>
+      </w:r>
+      <w:r>
+        <w:rPr>
+          <w:rFonts w:cstheme="minorHAnsi"/>
+        </w:rPr>
+        <w:t>organización</w:t>
+      </w:r>
+      <w:r>
+        <w:rPr>
+          <w:rFonts w:cstheme="minorHAnsi"/>
+        </w:rPr>
+        <w:t>”.</w:t>
+      </w:r>
+    </w:p>
+    <w:p>
+      <w:pPr>
+        <w:rPr>
+          <w:rFonts w:cstheme="minorHAnsi"/>
+        </w:rPr>
+      </w:pPr>
+      <w:r>
+        <w:rPr>
+          <w:rFonts w:cstheme="minorHAnsi"/>
+        </w:rPr>
+        <w:br w:type="page"/>
+      </w:r>
+    </w:p>
+    <w:p>
+      <w:pPr>
+        <w:rPr>
+          <w:rFonts w:cstheme="minorHAnsi"/>
+        </w:rPr>
+      </w:pPr>
+      <w:r>
+        <w:rPr>
+          <w:rFonts w:cstheme="minorHAnsi"/>
+        </w:rPr>
+        <w:t xml:space="preserve">En el apartado 2.4 (Criterios de entrada) se explica con </w:t>
+      </w:r>
+      <w:r>
+        <w:rPr>
+          <w:rFonts w:cstheme="minorHAnsi"/>
+        </w:rPr>
+        <w:t>qué</w:t>
+      </w:r>
+      <w:r>
+        <w:rPr>
+          <w:rFonts w:cstheme="minorHAnsi"/>
+        </w:rPr>
+        <w:t xml:space="preserve"> frecuencia se realizarán las evaluaciones: </w:t>
       </w:r>
     </w:p>
     <w:p>
@@ -3613,7 +4207,169 @@
         <w:rPr>
           <w:rFonts w:cstheme="minorHAnsi"/>
         </w:rPr>
-        <w:t xml:space="preserve">Mensualmente, elIngenierodeCalidadgeneraráinformessobrelasrevisiones,proyectosyno conformidades del mes anterior y uno de los 12 meses al finalizar el año, esta información será enviada a la lista del Departamento de Calidad </w:t>
+        <w:t>Mensualmente,</w:t>
+      </w:r>
+      <w:r>
+        <w:rPr>
+          <w:rFonts w:cstheme="minorHAnsi"/>
+        </w:rPr>
+        <w:t xml:space="preserve"> el</w:t>
+      </w:r>
+      <w:r>
+        <w:rPr>
+          <w:rFonts w:cstheme="minorHAnsi"/>
+        </w:rPr>
+        <w:t xml:space="preserve"> </w:t>
+      </w:r>
+      <w:r>
+        <w:rPr>
+          <w:rFonts w:cstheme="minorHAnsi"/>
+        </w:rPr>
+        <w:t>Ingeniero</w:t>
+      </w:r>
+      <w:r>
+        <w:rPr>
+          <w:rFonts w:cstheme="minorHAnsi"/>
+        </w:rPr>
+        <w:t xml:space="preserve"> </w:t>
+      </w:r>
+      <w:r>
+        <w:rPr>
+          <w:rFonts w:cstheme="minorHAnsi"/>
+        </w:rPr>
+        <w:t>de</w:t>
+      </w:r>
+      <w:r>
+        <w:rPr>
+          <w:rFonts w:cstheme="minorHAnsi"/>
+        </w:rPr>
+        <w:t xml:space="preserve"> </w:t>
+      </w:r>
+      <w:r>
+        <w:rPr>
+          <w:rFonts w:cstheme="minorHAnsi"/>
+        </w:rPr>
+        <w:t>Calidad</w:t>
+      </w:r>
+      <w:r>
+        <w:rPr>
+          <w:rFonts w:cstheme="minorHAnsi"/>
+        </w:rPr>
+        <w:t xml:space="preserve"> </w:t>
+      </w:r>
+      <w:r>
+        <w:rPr>
+          <w:rFonts w:cstheme="minorHAnsi"/>
+        </w:rPr>
+        <w:t>generará</w:t>
+      </w:r>
+      <w:r>
+        <w:rPr>
+          <w:rFonts w:cstheme="minorHAnsi"/>
+        </w:rPr>
+        <w:t xml:space="preserve"> </w:t>
+      </w:r>
+      <w:r>
+        <w:rPr>
+          <w:rFonts w:cstheme="minorHAnsi"/>
+        </w:rPr>
+        <w:t>informes</w:t>
+      </w:r>
+      <w:r>
+        <w:rPr>
+          <w:rFonts w:cstheme="minorHAnsi"/>
+        </w:rPr>
+        <w:t xml:space="preserve"> </w:t>
+      </w:r>
+      <w:r>
+        <w:rPr>
+          <w:rFonts w:cstheme="minorHAnsi"/>
+        </w:rPr>
+        <w:t>sobre</w:t>
+      </w:r>
+      <w:r>
+        <w:rPr>
+          <w:rFonts w:cstheme="minorHAnsi"/>
+        </w:rPr>
+        <w:t xml:space="preserve"> </w:t>
+      </w:r>
+      <w:r>
+        <w:rPr>
+          <w:rFonts w:cstheme="minorHAnsi"/>
+        </w:rPr>
+        <w:t>las</w:t>
+      </w:r>
+      <w:r>
+        <w:rPr>
+          <w:rFonts w:cstheme="minorHAnsi"/>
+        </w:rPr>
+        <w:t xml:space="preserve"> </w:t>
+      </w:r>
+      <w:r>
+        <w:rPr>
+          <w:rFonts w:cstheme="minorHAnsi"/>
+        </w:rPr>
+        <w:t>revisiones,</w:t>
+      </w:r>
+      <w:r>
+        <w:rPr>
+          <w:rFonts w:cstheme="minorHAnsi"/>
+        </w:rPr>
+        <w:t xml:space="preserve"> </w:t>
+      </w:r>
+      <w:r>
+        <w:rPr>
+          <w:rFonts w:cstheme="minorHAnsi"/>
+        </w:rPr>
+        <w:t>proyectos</w:t>
+      </w:r>
+      <w:r>
+        <w:rPr>
+          <w:rFonts w:cstheme="minorHAnsi"/>
+        </w:rPr>
+        <w:t xml:space="preserve"> </w:t>
+      </w:r>
+      <w:r>
+        <w:rPr>
+          <w:rFonts w:cstheme="minorHAnsi"/>
+        </w:rPr>
+        <w:t>y</w:t>
+      </w:r>
+      <w:r>
+        <w:rPr>
+          <w:rFonts w:cstheme="minorHAnsi"/>
+        </w:rPr>
+        <w:t xml:space="preserve"> </w:t>
+      </w:r>
+      <w:r>
+        <w:rPr>
+          <w:rFonts w:cstheme="minorHAnsi"/>
+        </w:rPr>
+        <w:t>no conformidades del mes anterior y uno de los 12 meses al fin</w:t>
+      </w:r>
+      <w:r>
+        <w:rPr>
+          <w:rFonts w:cstheme="minorHAnsi"/>
+        </w:rPr>
+        <w:t>alizar el año, esta informació</w:t>
+      </w:r>
+      <w:r>
+        <w:rPr>
+          <w:rFonts w:cstheme="minorHAnsi"/>
+        </w:rPr>
+        <w:t xml:space="preserve">n </w:t>
+      </w:r>
+      <w:r>
+        <w:rPr>
+          <w:rFonts w:cstheme="minorHAnsi"/>
+        </w:rPr>
+        <w:t>será</w:t>
+      </w:r>
+      <w:r>
+        <w:rPr>
+          <w:rFonts w:cstheme="minorHAnsi"/>
+        </w:rPr>
+        <w:t xml:space="preserve"> enviada a la lista del Departamento de Calidad </w:t>
       </w:r>
     </w:p>
     <w:p>
@@ -3630,7 +4386,67 @@
         <w:rPr>
           <w:rFonts w:cstheme="minorHAnsi"/>
         </w:rPr>
-        <w:t xml:space="preserve">Anualmente, a principios del año en curso (enero-abril), se procederá al análisis de datos con los resultados del año anterior, para elaborar el Informe de Tendencias de Calidad, este documento se reportará a Dirección para su posterior tratamiento de objetivos. </w:t>
+        <w:t xml:space="preserve">Anualmente, a principios del </w:t>
+      </w:r>
+      <w:r>
+        <w:rPr>
+          <w:rFonts w:cstheme="minorHAnsi"/>
+        </w:rPr>
+        <w:t>año</w:t>
+      </w:r>
+      <w:r>
+        <w:rPr>
+          <w:rFonts w:cstheme="minorHAnsi"/>
+        </w:rPr>
+        <w:t xml:space="preserve"> en curso (enero-abril), se </w:t>
+      </w:r>
+      <w:r>
+        <w:rPr>
+          <w:rFonts w:cstheme="minorHAnsi"/>
+        </w:rPr>
+        <w:t xml:space="preserve">procederá </w:t>
+      </w:r>
+      <w:r>
+        <w:rPr>
+          <w:rFonts w:cstheme="minorHAnsi"/>
+        </w:rPr>
+        <w:t xml:space="preserve">al </w:t>
+      </w:r>
+      <w:r>
+        <w:rPr>
+          <w:rFonts w:cstheme="minorHAnsi"/>
+        </w:rPr>
+        <w:t>análisis</w:t>
+      </w:r>
+      <w:r>
+        <w:rPr>
+          <w:rFonts w:cstheme="minorHAnsi"/>
+        </w:rPr>
+        <w:t xml:space="preserve"> de datos con los resultados del </w:t>
+      </w:r>
+      <w:r>
+        <w:rPr>
+          <w:rFonts w:cstheme="minorHAnsi"/>
+        </w:rPr>
+        <w:t>año</w:t>
+      </w:r>
+      <w:r>
+        <w:rPr>
+          <w:rFonts w:cstheme="minorHAnsi"/>
+        </w:rPr>
+        <w:t xml:space="preserve"> anterior, para elaborar el Informe de Tendencias de Calidad, este documento se reportará a </w:t>
+      </w:r>
+      <w:r>
+        <w:rPr>
+          <w:rFonts w:cstheme="minorHAnsi"/>
+        </w:rPr>
+        <w:t>Dirección</w:t>
+      </w:r>
+      <w:r>
+        <w:rPr>
+          <w:rFonts w:cstheme="minorHAnsi"/>
+        </w:rPr>
+        <w:t xml:space="preserve"> para su posterior tratamiento de objetivos. </w:t>
       </w:r>
     </w:p>
     <w:p>
@@ -3649,7 +4465,19 @@
         <w:rPr>
           <w:rFonts w:cstheme="minorHAnsi"/>
         </w:rPr>
-        <w:t>l proceso que se describe tiene como propietario al Departamento de Calidad de la organización, el cual será el responsable de los resultados del proceso, teniendo las funciones de coordinación de las actividades y aseguramiento de la correcta realización del proceso.</w:t>
+        <w:t xml:space="preserve">l proceso que se describe tiene como propietario al Departamento de Calidad de la organización, el cual </w:t>
+      </w:r>
+      <w:r>
+        <w:rPr>
+          <w:rFonts w:cstheme="minorHAnsi"/>
+        </w:rPr>
+        <w:t>será</w:t>
+      </w:r>
+      <w:r>
+        <w:rPr>
+          <w:rFonts w:cstheme="minorHAnsi"/>
+        </w:rPr>
+        <w:t xml:space="preserve"> el responsable de los resultados del proceso, teniendo las funciones de coordinación de las actividades y aseguramiento de la correcta realización del proceso.</w:t>
       </w:r>
       <w:r>
         <w:rPr>
@@ -3692,7 +4520,19 @@
         <w:rPr>
           <w:rFonts w:cstheme="minorHAnsi"/>
         </w:rPr>
-        <w:t>, los pasos que se siguen, las entradas y salidas etc…</w:t>
+        <w:t xml:space="preserve">, los pasos que se siguen, las entradas y salidas </w:t>
+      </w:r>
+      <w:r>
+        <w:rPr>
+          <w:rFonts w:cstheme="minorHAnsi"/>
+        </w:rPr>
+        <w:t>etc.</w:t>
+      </w:r>
+      <w:r>
+        <w:rPr>
+          <w:rFonts w:cstheme="minorHAnsi"/>
+        </w:rPr>
+        <w:t>…</w:t>
       </w:r>
     </w:p>
     <w:p>
@@ -3731,7 +4571,19 @@
         <w:rPr>
           <w:rFonts w:cstheme="minorHAnsi"/>
         </w:rPr>
-        <w:t>n la tabla del apartado 3.2.2 (Actividades), se detalla como se realizará la evaluación, así como los roles involucrados.</w:t>
+        <w:t xml:space="preserve">n la tabla del apartado 3.2.2 (Actividades), se detalla </w:t>
+      </w:r>
+      <w:r>
+        <w:rPr>
+          <w:rFonts w:cstheme="minorHAnsi"/>
+        </w:rPr>
+        <w:t>cómo</w:t>
+      </w:r>
+      <w:r>
+        <w:rPr>
+          <w:rFonts w:cstheme="minorHAnsi"/>
+        </w:rPr>
+        <w:t xml:space="preserve"> se realizará la evaluación, así como los roles involucrados.</w:t>
       </w:r>
       <w:r>
         <w:rPr>
@@ -3812,7 +4664,19 @@
         <w:rPr>
           <w:rFonts w:cstheme="minorHAnsi"/>
         </w:rPr>
-        <w:t>El subproceso que se describe en este apartado se ejecuta anualmente, a partir de las actividades de Calidad llevadas a cabo en los proyectos, de manera que Dirección pueda analizar las tendencias de los resultados obtenidos en los proyectos bajo su responsabilidad.”</w:t>
+        <w:t xml:space="preserve">El subproceso que se describe en este apartado se ejecuta anualmente, a partir de las actividades de Calidad llevadas a cabo en los proyectos, de manera que </w:t>
+      </w:r>
+      <w:r>
+        <w:rPr>
+          <w:rFonts w:cstheme="minorHAnsi"/>
+        </w:rPr>
+        <w:t>Dirección</w:t>
+      </w:r>
+      <w:r>
+        <w:rPr>
+          <w:rFonts w:cstheme="minorHAnsi"/>
+        </w:rPr>
+        <w:t xml:space="preserve"> pueda analizar las tendencias de los resultados obtenidos en los proyectos bajo su responsabilidad.”</w:t>
       </w:r>
     </w:p>
     <w:p>
@@ -3842,7 +4706,43 @@
         <w:rPr>
           <w:rFonts w:cstheme="minorHAnsi"/>
         </w:rPr>
-        <w:t xml:space="preserve">Se realizarán revisiones de Calidad bianuales, en las cuales se revisarán las peticiones asociadas al proyecto de mantenimiento activas o finalizadas en el último mes </w:t>
+        <w:t xml:space="preserve">Se </w:t>
+      </w:r>
+      <w:r>
+        <w:rPr>
+          <w:rFonts w:cstheme="minorHAnsi"/>
+        </w:rPr>
+        <w:t>realizarán</w:t>
+      </w:r>
+      <w:r>
+        <w:rPr>
+          <w:rFonts w:cstheme="minorHAnsi"/>
+        </w:rPr>
+        <w:t xml:space="preserve"> revisiones de Calidad bianuales, en las cuales se </w:t>
+      </w:r>
+      <w:r>
+        <w:rPr>
+          <w:rFonts w:cstheme="minorHAnsi"/>
+        </w:rPr>
+        <w:t>revisarán</w:t>
+      </w:r>
+      <w:r>
+        <w:rPr>
+          <w:rFonts w:cstheme="minorHAnsi"/>
+        </w:rPr>
+        <w:t xml:space="preserve"> las peticiones asociadas al proyecto de mantenimiento activas o finalizadas en el </w:t>
+      </w:r>
+      <w:r>
+        <w:rPr>
+          <w:rFonts w:cstheme="minorHAnsi"/>
+        </w:rPr>
+        <w:t>último</w:t>
+      </w:r>
+      <w:r>
+        <w:rPr>
+          <w:rFonts w:cstheme="minorHAnsi"/>
+        </w:rPr>
+        <w:t xml:space="preserve"> mes </w:t>
       </w:r>
     </w:p>
     <w:p>
@@ -3859,7 +4759,31 @@
         <w:rPr>
           <w:rFonts w:cstheme="minorHAnsi"/>
         </w:rPr>
-        <w:t xml:space="preserve">El periodo máximo sin revisiones será, en cualquiera de los casos, anual. </w:t>
+        <w:t xml:space="preserve">El periodo </w:t>
+      </w:r>
+      <w:r>
+        <w:rPr>
+          <w:rFonts w:cstheme="minorHAnsi"/>
+        </w:rPr>
+        <w:t>máximo</w:t>
+      </w:r>
+      <w:r>
+        <w:rPr>
+          <w:rFonts w:cstheme="minorHAnsi"/>
+        </w:rPr>
+        <w:t xml:space="preserve"> sin revisiones </w:t>
+      </w:r>
+      <w:r>
+        <w:rPr>
+          <w:rFonts w:cstheme="minorHAnsi"/>
+        </w:rPr>
+        <w:t>será</w:t>
+      </w:r>
+      <w:r>
+        <w:rPr>
+          <w:rFonts w:cstheme="minorHAnsi"/>
+        </w:rPr>
+        <w:t xml:space="preserve">, en cualquiera de los casos, anual. </w:t>
       </w:r>
     </w:p>
     <w:p>
@@ -3898,13 +4822,73 @@
         <w:rPr>
           <w:rFonts w:cstheme="minorHAnsi"/>
         </w:rPr>
-        <w:t xml:space="preserve">Las No Conformidades detectadas serán documentadas en el Registro de No Conformidades y Acciones Correctoras, para facilitar el seguimiento y posterior análisis de las mismas. </w:t>
-      </w:r>
-      <w:r>
-        <w:rPr>
-          <w:rFonts w:cstheme="minorHAnsi"/>
-        </w:rPr>
-        <w:t>La evidencia de la No Conformidad se recogerá en la información de las checklists utilizadas durante la revisión”</w:t>
+        <w:t xml:space="preserve">Las No Conformidades detectadas </w:t>
+      </w:r>
+      <w:r>
+        <w:rPr>
+          <w:rFonts w:cstheme="minorHAnsi"/>
+        </w:rPr>
+        <w:t>serán</w:t>
+      </w:r>
+      <w:r>
+        <w:rPr>
+          <w:rFonts w:cstheme="minorHAnsi"/>
+        </w:rPr>
+        <w:t xml:space="preserve"> documentadas en el Registro de No Conformidades y Acciones Correctoras, para facilitar el seguimiento y posterior </w:t>
+      </w:r>
+      <w:r>
+        <w:rPr>
+          <w:rFonts w:cstheme="minorHAnsi"/>
+        </w:rPr>
+        <w:t>análisis</w:t>
+      </w:r>
+      <w:r>
+        <w:rPr>
+          <w:rFonts w:cstheme="minorHAnsi"/>
+        </w:rPr>
+        <w:t xml:space="preserve"> de las mismas. </w:t>
+      </w:r>
+      <w:r>
+        <w:rPr>
+          <w:rFonts w:cstheme="minorHAnsi"/>
+        </w:rPr>
+        <w:t xml:space="preserve">La evidencia de la No Conformidad se </w:t>
+      </w:r>
+      <w:r>
+        <w:rPr>
+          <w:rFonts w:cstheme="minorHAnsi"/>
+        </w:rPr>
+        <w:t>recogerá</w:t>
+      </w:r>
+      <w:r>
+        <w:rPr>
+          <w:rFonts w:cstheme="minorHAnsi"/>
+        </w:rPr>
+        <w:t xml:space="preserve"> en la </w:t>
+      </w:r>
+      <w:r>
+        <w:rPr>
+          <w:rFonts w:cstheme="minorHAnsi"/>
+        </w:rPr>
+        <w:t>información</w:t>
+      </w:r>
+      <w:r>
+        <w:rPr>
+          <w:rFonts w:cstheme="minorHAnsi"/>
+        </w:rPr>
+        <w:t xml:space="preserve"> de las checklists utilizadas durante la </w:t>
+      </w:r>
+      <w:r>
+        <w:rPr>
+          <w:rFonts w:cstheme="minorHAnsi"/>
+        </w:rPr>
+        <w:t>revisión</w:t>
+      </w:r>
+      <w:r>
+        <w:rPr>
+          <w:rFonts w:cstheme="minorHAnsi"/>
+        </w:rPr>
+        <w:t>”</w:t>
       </w:r>
     </w:p>
     <w:p>
@@ -3931,7 +4915,14 @@
           <w:rFonts w:cstheme="minorHAnsi"/>
           <w:b/>
         </w:rPr>
-        <w:t>inclute lecciones aprendidas para mejorar el proceso.</w:t>
+        <w:t>incluy</w:t>
+      </w:r>
+      <w:r>
+        <w:rPr>
+          <w:rFonts w:cstheme="minorHAnsi"/>
+          <w:b/>
+        </w:rPr>
+        <w:t>e lecciones aprendidas para mejorar el proceso.</w:t>
       </w:r>
     </w:p>
     <w:p>
@@ -3959,12 +4950,6 @@
           <w:rFonts w:cstheme="minorHAnsi"/>
         </w:rPr>
       </w:pPr>
-      <w:r>
-        <w:rPr>
-          <w:rFonts w:cstheme="minorHAnsi"/>
-        </w:rPr>
-        <w:t>s</w:t>
-      </w:r>
       <w:bookmarkStart w:id="34" w:name="_GoBack"/>
       <w:bookmarkEnd w:id="34"/>
     </w:p>
@@ -4058,7 +5043,21 @@
           <w:rFonts w:eastAsia="Times New Roman" w:cstheme="minorHAnsi"/>
           <w:lang w:eastAsia="es-ES"/>
         </w:rPr>
-        <w:t xml:space="preserve">“Los resultados o el estado de cada una de las Acciones Correctoras son recogidos,en el Registro de Acciones Correctoras y No Conformidades, de manera que se facilite el seguimiento y posterior análisis de las mismas. </w:t>
+        <w:t xml:space="preserve">“Los resultados o el estado de cada una de las Acciones Correctoras son </w:t>
+      </w:r>
+      <w:r>
+        <w:rPr>
+          <w:rFonts w:eastAsia="Times New Roman" w:cstheme="minorHAnsi"/>
+          <w:lang w:eastAsia="es-ES"/>
+        </w:rPr>
+        <w:t>recogidos, en</w:t>
+      </w:r>
+      <w:r>
+        <w:rPr>
+          <w:rFonts w:eastAsia="Times New Roman" w:cstheme="minorHAnsi"/>
+          <w:lang w:eastAsia="es-ES"/>
+        </w:rPr>
+        <w:t xml:space="preserve"> el Registro de Acciones Correctoras y No Conformidades, de manera que se facilite el seguimiento y posterior análisis de las mismas. </w:t>
       </w:r>
     </w:p>
     <w:p>
@@ -4231,7 +5230,35 @@
           <w:rFonts w:eastAsia="Times New Roman" w:cstheme="minorHAnsi"/>
           <w:lang w:eastAsia="es-ES"/>
         </w:rPr>
-        <w:t>Las No Conformidadesdetectadas son tratadas a nivel de proyecto, buscando el compromisodel Jefe de Proyecto para su resolución. Si esto no sucediera, serán escaladas al Jefe de Departamento correspondiente y finalmente al Director de Unidad.</w:t>
+        <w:t xml:space="preserve">Las No </w:t>
+      </w:r>
+      <w:r>
+        <w:rPr>
+          <w:rFonts w:eastAsia="Times New Roman" w:cstheme="minorHAnsi"/>
+          <w:lang w:eastAsia="es-ES"/>
+        </w:rPr>
+        <w:t>Conformidades detectadas</w:t>
+      </w:r>
+      <w:r>
+        <w:rPr>
+          <w:rFonts w:eastAsia="Times New Roman" w:cstheme="minorHAnsi"/>
+          <w:lang w:eastAsia="es-ES"/>
+        </w:rPr>
+        <w:t xml:space="preserve"> son tratadas a nivel de proyecto, buscando el </w:t>
+      </w:r>
+      <w:r>
+        <w:rPr>
+          <w:rFonts w:eastAsia="Times New Roman" w:cstheme="minorHAnsi"/>
+          <w:lang w:eastAsia="es-ES"/>
+        </w:rPr>
+        <w:t>compromiso del</w:t>
+      </w:r>
+      <w:r>
+        <w:rPr>
+          <w:rFonts w:eastAsia="Times New Roman" w:cstheme="minorHAnsi"/>
+          <w:lang w:eastAsia="es-ES"/>
+        </w:rPr>
+        <w:t xml:space="preserve"> Jefe de Proyecto para su resolución. Si esto no sucediera, serán escaladas al Jefe de Departamento correspondiente y finalmente al Director de Unidad.</w:t>
       </w:r>
       <w:r>
         <w:rPr>
@@ -4289,7 +5316,13 @@
         <w:rPr>
           <w:rFonts w:cstheme="minorHAnsi"/>
         </w:rPr>
-        <w:t>parece los siguiente:</w:t>
+        <w:t>parece lo</w:t>
+      </w:r>
+      <w:r>
+        <w:rPr>
+          <w:rFonts w:cstheme="minorHAnsi"/>
+        </w:rPr>
+        <w:t xml:space="preserve"> siguiente:</w:t>
       </w:r>
     </w:p>
     <w:p>
@@ -4310,73 +5343,116 @@
           <w:rFonts w:eastAsia="Times New Roman" w:cstheme="minorHAnsi"/>
           <w:lang w:eastAsia="es-ES"/>
         </w:rPr>
-        <w:t>Análisis de datos del histórico de AC/NC y de Planes de Calidad: El Director de Operaciones, aaño vencido, durante la primera quincena del año siguiente, procede a consolidar los datos de los proyectos activos o cerrados en el año, a partir de las No Conformidades detectadas, lasAcciones Correctoras abiertas, y sus respectivos estados, y los datos recogidos en los respectivos planes de Calidad.</w:t>
-      </w:r>
-      <w:r>
-        <w:rPr>
-          <w:rFonts w:cstheme="minorHAnsi"/>
-        </w:rPr>
-        <w:t>”</w:t>
-      </w:r>
-    </w:p>
-    <w:p>
-      <w:pPr>
-        <w:jc w:val="both"/>
+        <w:t>Análisis de datos del histórico de AC/NC y de Planes de Calidad: El Director de Operaciones, a</w:t>
+      </w:r>
+      <w:r>
         <w:rPr>
           <w:rFonts w:eastAsia="Times New Roman" w:cstheme="minorHAnsi"/>
           <w:lang w:eastAsia="es-ES"/>
         </w:rPr>
-      </w:pPr>
+        <w:t xml:space="preserve"> </w:t>
+      </w:r>
       <w:r>
         <w:rPr>
           <w:rFonts w:eastAsia="Times New Roman" w:cstheme="minorHAnsi"/>
           <w:lang w:eastAsia="es-ES"/>
         </w:rPr>
-        <w:t>Otros apartados donde se menciona el análisis de no conformidades son el 2.5 y el 3.3.2.</w:t>
-      </w:r>
-    </w:p>
-    <w:p>
-      <w:pPr>
-        <w:jc w:val="both"/>
+        <w:t>año vencido, durante la primera quincena del año siguiente, procede a consolidar los datos de los proyectos activos o cerrados en el año, a partir de las No Conformidades detectadas, las</w:t>
+      </w:r>
+      <w:r>
         <w:rPr>
           <w:rFonts w:eastAsia="Times New Roman" w:cstheme="minorHAnsi"/>
           <w:lang w:eastAsia="es-ES"/>
         </w:rPr>
-      </w:pPr>
+        <w:t xml:space="preserve"> </w:t>
+      </w:r>
       <w:r>
         <w:rPr>
           <w:rFonts w:eastAsia="Times New Roman" w:cstheme="minorHAnsi"/>
           <w:lang w:eastAsia="es-ES"/>
         </w:rPr>
-        <w:t xml:space="preserve">Cabe destacar que en ningún momento se habla de comprobar tendencias en las no conformidades, si no en la calidad; podemos intuir que al analizar las no conformidades también se observan las tendencias, aunque el hecho de que no se mencione, mostraría que es algo secundario en </w:t>
-      </w:r>
-      <w:r>
+        <w:t>Acciones Correctoras abiertas, y sus respectivos estados, y los datos recogidos en los respectivos planes de Calidad.</w:t>
+      </w:r>
+      <w:r>
+        <w:rPr>
+          <w:rFonts w:cstheme="minorHAnsi"/>
+        </w:rPr>
+        <w:t>”</w:t>
+      </w:r>
+    </w:p>
+    <w:p>
+      <w:pPr>
+        <w:jc w:val="both"/>
         <w:rPr>
           <w:rFonts w:eastAsia="Times New Roman" w:cstheme="minorHAnsi"/>
           <w:lang w:eastAsia="es-ES"/>
         </w:rPr>
-        <w:t>los</w:t>
-      </w:r>
+      </w:pPr>
       <w:r>
         <w:rPr>
           <w:rFonts w:eastAsia="Times New Roman" w:cstheme="minorHAnsi"/>
           <w:lang w:eastAsia="es-ES"/>
         </w:rPr>
-        <w:t xml:space="preserve"> proceso</w:t>
-      </w:r>
-      <w:r>
+        <w:t>Otros apartados donde se menciona el análisis de no conformidades son el 2.5 y el 3.3.2.</w:t>
+      </w:r>
+    </w:p>
+    <w:p>
+      <w:pPr>
+        <w:jc w:val="both"/>
         <w:rPr>
           <w:rFonts w:eastAsia="Times New Roman" w:cstheme="minorHAnsi"/>
           <w:lang w:eastAsia="es-ES"/>
         </w:rPr>
-        <w:t>s</w:t>
-      </w:r>
+      </w:pPr>
       <w:r>
         <w:rPr>
           <w:rFonts w:eastAsia="Times New Roman" w:cstheme="minorHAnsi"/>
           <w:lang w:eastAsia="es-ES"/>
         </w:rPr>
+        <w:t xml:space="preserve">Cabe destacar que en ningún momento se habla de comprobar tendencias en las no conformidades, si no en la calidad; podemos intuir que al analizar las no conformidades también se observan las tendencias, aunque el hecho de que no se mencione, mostraría que es algo secundario en </w:t>
+      </w:r>
+      <w:r>
+        <w:rPr>
+          <w:rFonts w:eastAsia="Times New Roman" w:cstheme="minorHAnsi"/>
+          <w:lang w:eastAsia="es-ES"/>
+        </w:rPr>
+        <w:t>los</w:t>
+      </w:r>
+      <w:r>
+        <w:rPr>
+          <w:rFonts w:eastAsia="Times New Roman" w:cstheme="minorHAnsi"/>
+          <w:lang w:eastAsia="es-ES"/>
+        </w:rPr>
+        <w:t xml:space="preserve"> proceso</w:t>
+      </w:r>
+      <w:r>
+        <w:rPr>
+          <w:rFonts w:eastAsia="Times New Roman" w:cstheme="minorHAnsi"/>
+          <w:lang w:eastAsia="es-ES"/>
+        </w:rPr>
+        <w:t>s</w:t>
+      </w:r>
+      <w:r>
+        <w:rPr>
+          <w:rFonts w:eastAsia="Times New Roman" w:cstheme="minorHAnsi"/>
+          <w:lang w:eastAsia="es-ES"/>
+        </w:rPr>
         <w:t>.</w:t>
+      </w:r>
+    </w:p>
+    <w:p>
+      <w:pPr>
+        <w:rPr>
+          <w:rFonts w:cstheme="minorHAnsi"/>
+          <w:b/>
+        </w:rPr>
+      </w:pPr>
+      <w:r>
+        <w:rPr>
+          <w:rFonts w:cstheme="minorHAnsi"/>
+          <w:b/>
+        </w:rPr>
+        <w:br w:type="page"/>
       </w:r>
     </w:p>
     <w:p>
@@ -4444,7 +5520,35 @@
           <w:rFonts w:eastAsia="Times New Roman" w:cstheme="minorHAnsi"/>
           <w:lang w:eastAsia="es-ES"/>
         </w:rPr>
-        <w:t>Enviar notificación informe: Una vez almacenada la información de la revisión en elRepositorio de Calidad asociado al proyecto, el Ingeniero de Calidad comunica, por correoelectrónico, los resultados de la misma, al Responsable de Calidad y al Jefe de Proyecto.</w:t>
+        <w:t>Enviar notificación informe: Una vez almacenada la información de la revisión en el</w:t>
+      </w:r>
+      <w:r>
+        <w:rPr>
+          <w:rFonts w:eastAsia="Times New Roman" w:cstheme="minorHAnsi"/>
+          <w:lang w:eastAsia="es-ES"/>
+        </w:rPr>
+        <w:t xml:space="preserve"> </w:t>
+      </w:r>
+      <w:r>
+        <w:rPr>
+          <w:rFonts w:eastAsia="Times New Roman" w:cstheme="minorHAnsi"/>
+          <w:lang w:eastAsia="es-ES"/>
+        </w:rPr>
+        <w:t>Repositorio de Calidad asociado al proyecto, el Ingeniero de Calidad comunica, por correo</w:t>
+      </w:r>
+      <w:r>
+        <w:rPr>
+          <w:rFonts w:eastAsia="Times New Roman" w:cstheme="minorHAnsi"/>
+          <w:lang w:eastAsia="es-ES"/>
+        </w:rPr>
+        <w:t xml:space="preserve"> </w:t>
+      </w:r>
+      <w:r>
+        <w:rPr>
+          <w:rFonts w:eastAsia="Times New Roman" w:cstheme="minorHAnsi"/>
+          <w:lang w:eastAsia="es-ES"/>
+        </w:rPr>
+        <w:t>electrónico, los resultados de la misma, al Responsable de Calidad y al Jefe de Proyecto.</w:t>
       </w:r>
       <w:r>
         <w:rPr>
@@ -4578,6 +5682,7 @@
       <w:r>
         <w:rPr>
           <w:rFonts w:cstheme="minorHAnsi"/>
+          <w:b/>
         </w:rPr>
         <w:t>resolución.</w:t>
       </w:r>
@@ -4776,6 +5881,24 @@
         </w:rPr>
         <w:t>En este subproceso se contemplan tanto los pasos para la realización de dichas revisiones, como la</w:t>
       </w:r>
+      <w:r>
+        <w:rPr>
+          <w:rFonts w:eastAsia="Times New Roman" w:cstheme="minorHAnsi"/>
+        </w:rPr>
+        <w:t xml:space="preserve"> </w:t>
+      </w:r>
+      <w:r>
+        <w:rPr>
+          <w:rFonts w:eastAsia="Times New Roman" w:cstheme="minorHAnsi"/>
+        </w:rPr>
+        <w:t>Identificación</w:t>
+      </w:r>
+      <w:r>
+        <w:rPr>
+          <w:rFonts w:eastAsia="Times New Roman" w:cstheme="minorHAnsi"/>
+        </w:rPr>
+        <w:t xml:space="preserve"> de las No Conformidades derivadas.</w:t>
+      </w:r>
     </w:p>
     <w:p>
       <w:pPr>
@@ -4788,7 +5911,7 @@
         <w:rPr>
           <w:rFonts w:eastAsia="Times New Roman" w:cstheme="minorHAnsi"/>
         </w:rPr>
-        <w:t>identificación de las No Conformidades derivadas.</w:t>
+        <w:t>A la finalización de las fases del Ciclo de Vida del proyecto se realizan revisiones de Calidad para asegurar que el proceso definido para cada fase, incluidos los estándares, plantillas y procedimientos asociados, ha sido seguido de manera apropiada, produciéndose los Entregables del Proyecto exigidos.”</w:t>
       </w:r>
     </w:p>
     <w:p>
@@ -4802,73 +5925,58 @@
         <w:rPr>
           <w:rFonts w:eastAsia="Times New Roman" w:cstheme="minorHAnsi"/>
         </w:rPr>
-        <w:t>A la finalización de las fases del Ciclo de Vida del proyecto se realizan revisiones de Calidad para asegurar que el proceso definido para cada fase, incluidos los estándares, plantillas y procedimientos asociados, ha sido seguido de manera apropiada, produciéndose los Entregables del Proyecto exigidos.”</w:t>
-      </w:r>
-    </w:p>
-    <w:p>
-      <w:pPr>
-        <w:spacing w:line="240" w:lineRule="auto"/>
-        <w:rPr>
-          <w:rFonts w:eastAsia="Times New Roman" w:cstheme="minorHAnsi"/>
-        </w:rPr>
-      </w:pPr>
-      <w:r>
-        <w:rPr>
-          <w:rFonts w:eastAsia="Times New Roman" w:cstheme="minorHAnsi"/>
-        </w:rPr>
         <w:t>Seguido a esto muestran un diagrama de actividades del subproceso en donde detallan los pasos.</w:t>
       </w:r>
     </w:p>
+    <w:p>
+      <w:r>
+        <w:rPr>
+          <w:b/>
+        </w:rPr>
+        <w:br w:type="page"/>
+      </w:r>
+    </w:p>
+    <w:p>
+      <w:pPr>
+        <w:pStyle w:val="Ttulo2"/>
+      </w:pPr>
+      <w:bookmarkStart w:id="35" w:name="_Toc516504031"/>
+      <w:r>
+        <w:t xml:space="preserve">8.3 </w:t>
+      </w:r>
+      <w:r>
+        <w:t>Informe de resultado de la Evaluación</w:t>
+      </w:r>
+      <w:bookmarkEnd w:id="35"/>
+    </w:p>
     <w:p/>
+    <w:p>
+      <w:pPr>
+        <w:pStyle w:val="Ttulo3"/>
+      </w:pPr>
+      <w:bookmarkStart w:id="36" w:name="_Toc516504032"/>
+      <w:r>
+        <w:t>8.3.1 Resultado general de la Evaluación</w:t>
+      </w:r>
+      <w:bookmarkEnd w:id="36"/>
+    </w:p>
     <w:p/>
+    <w:p>
+      <w:pPr>
+        <w:pStyle w:val="Ttulo3"/>
+      </w:pPr>
+      <w:bookmarkStart w:id="37" w:name="_Toc516504033"/>
+      <w:r>
+        <w:t>8.3.2 Nivel de capacidad alcanzado en PPQA</w:t>
+      </w:r>
+      <w:bookmarkEnd w:id="37"/>
+    </w:p>
     <w:p/>
-    <w:p/>
-    <w:p/>
-    <w:p/>
-    <w:p/>
-    <w:p/>
-    <w:p/>
-    <w:p>
-      <w:pPr>
-        <w:pStyle w:val="Ttulo2"/>
-      </w:pPr>
-      <w:bookmarkStart w:id="35" w:name="_Toc516454894"/>
-      <w:r>
-        <w:t xml:space="preserve">8.3 </w:t>
-      </w:r>
-      <w:bookmarkEnd w:id="35"/>
-      <w:r>
-        <w:t>Informe de resultado de la Evaluación</w:t>
-      </w:r>
-    </w:p>
-    <w:p/>
     <w:p>
       <w:pPr>
         <w:pStyle w:val="Ttulo3"/>
       </w:pPr>
-      <w:bookmarkStart w:id="36" w:name="_Toc516454895"/>
-      <w:r>
-        <w:t>8.3.1 Resultado general de la Evaluación</w:t>
-      </w:r>
-      <w:bookmarkEnd w:id="36"/>
-    </w:p>
-    <w:p/>
-    <w:p>
-      <w:pPr>
-        <w:pStyle w:val="Ttulo3"/>
-      </w:pPr>
-      <w:bookmarkStart w:id="37" w:name="_Toc516454896"/>
-      <w:r>
-        <w:t>8.3.2 Nivel de capacidad alcanzado en PPQA</w:t>
-      </w:r>
-      <w:bookmarkEnd w:id="37"/>
-    </w:p>
-    <w:p/>
-    <w:p>
-      <w:pPr>
-        <w:pStyle w:val="Ttulo3"/>
-      </w:pPr>
-      <w:bookmarkStart w:id="38" w:name="_Toc516454897"/>
+      <w:bookmarkStart w:id="38" w:name="_Toc516504034"/>
       <w:r>
         <w:t>8.3.3 Puntos fuertes y débiles del proceso PPQA evaluado</w:t>
       </w:r>
@@ -4888,63 +5996,9 @@
     </w:p>
     <w:p>
       <w:pPr>
-        <w:jc w:val="center"/>
-      </w:pPr>
-    </w:p>
-    <w:p>
-      <w:pPr>
-        <w:jc w:val="center"/>
-      </w:pPr>
-    </w:p>
-    <w:p>
-      <w:pPr>
-        <w:jc w:val="center"/>
-      </w:pPr>
-    </w:p>
-    <w:p>
-      <w:pPr>
-        <w:jc w:val="center"/>
-      </w:pPr>
-    </w:p>
-    <w:p>
-      <w:pPr>
-        <w:jc w:val="center"/>
-      </w:pPr>
-    </w:p>
-    <w:p>
-      <w:pPr>
-        <w:jc w:val="center"/>
-      </w:pPr>
-    </w:p>
-    <w:p>
-      <w:pPr>
-        <w:jc w:val="center"/>
-      </w:pPr>
-    </w:p>
-    <w:p>
-      <w:pPr>
-        <w:jc w:val="center"/>
-      </w:pPr>
-    </w:p>
-    <w:p>
-      <w:pPr>
-        <w:rPr>
-          <w:rFonts w:eastAsiaTheme="majorEastAsia" w:cstheme="majorBidi"/>
-          <w:b/>
-          <w:sz w:val="32"/>
-          <w:szCs w:val="32"/>
-          <w:u w:val="single"/>
-        </w:rPr>
-      </w:pPr>
-      <w:r>
-        <w:br w:type="page"/>
-      </w:r>
-    </w:p>
-    <w:p>
-      <w:pPr>
         <w:pStyle w:val="Ttulo1"/>
       </w:pPr>
-      <w:bookmarkStart w:id="39" w:name="_Toc516454898"/>
+      <w:bookmarkStart w:id="39" w:name="_Toc516504035"/>
       <w:r>
         <w:t>9</w:t>
       </w:r>
@@ -5009,7 +6063,7 @@
       <w:pPr>
         <w:pStyle w:val="Ttulo1"/>
       </w:pPr>
-      <w:bookmarkStart w:id="40" w:name="_Toc516454899"/>
+      <w:bookmarkStart w:id="40" w:name="_Toc516504036"/>
       <w:r>
         <w:t>10</w:t>
       </w:r>
@@ -5082,7 +6136,7 @@
       <w:pPr>
         <w:pStyle w:val="Ttulo1"/>
       </w:pPr>
-      <w:bookmarkStart w:id="41" w:name="_Toc516454900"/>
+      <w:bookmarkStart w:id="41" w:name="_Toc516504037"/>
       <w:r>
         <w:t>11</w:t>
       </w:r>
@@ -5103,7 +6157,7 @@
       <w:pPr>
         <w:pStyle w:val="Ttulo1"/>
       </w:pPr>
-      <w:bookmarkStart w:id="42" w:name="_Toc516454901"/>
+      <w:bookmarkStart w:id="42" w:name="_Toc516504038"/>
       <w:r>
         <w:t>12</w:t>
       </w:r>
@@ -5169,7 +6223,7 @@
           <w:noProof/>
           <w:lang w:val="en-US"/>
         </w:rPr>
-        <w:t>5. Introducción</w:t>
+        <w:t>12. Anexos</w:t>
       </w:r>
     </w:fldSimple>
     <w:r>
@@ -5191,7 +6245,7 @@
       <w:rPr>
         <w:noProof/>
       </w:rPr>
-      <w:t>5</w:t>
+      <w:t>21</w:t>
     </w:r>
     <w:r>
       <w:fldChar w:fldCharType="end"/>
@@ -8262,6 +9316,119 @@
     </w:lvl>
   </w:abstractNum>
   <w:abstractNum w:abstractNumId="29">
+    <w:nsid w:val="76457CDD"/>
+    <w:multiLevelType w:val="hybridMultilevel"/>
+    <w:tmpl w:val="1522007C"/>
+    <w:lvl w:ilvl="0" w:tplc="0C0A0001">
+      <w:start w:val="1"/>
+      <w:numFmt w:val="bullet"/>
+      <w:lvlText w:val=""/>
+      <w:lvlJc w:val="left"/>
+      <w:pPr>
+        <w:ind w:left="720" w:hanging="360"/>
+      </w:pPr>
+      <w:rPr>
+        <w:rFonts w:ascii="Symbol" w:hAnsi="Symbol" w:hint="default"/>
+      </w:rPr>
+    </w:lvl>
+    <w:lvl w:ilvl="1" w:tplc="0C0A0003" w:tentative="1">
+      <w:start w:val="1"/>
+      <w:numFmt w:val="bullet"/>
+      <w:lvlText w:val="o"/>
+      <w:lvlJc w:val="left"/>
+      <w:pPr>
+        <w:ind w:left="1440" w:hanging="360"/>
+      </w:pPr>
+      <w:rPr>
+        <w:rFonts w:ascii="Courier New" w:hAnsi="Courier New" w:cs="Courier New" w:hint="default"/>
+      </w:rPr>
+    </w:lvl>
+    <w:lvl w:ilvl="2" w:tplc="0C0A0005" w:tentative="1">
+      <w:start w:val="1"/>
+      <w:numFmt w:val="bullet"/>
+      <w:lvlText w:val=""/>
+      <w:lvlJc w:val="left"/>
+      <w:pPr>
+        <w:ind w:left="2160" w:hanging="360"/>
+      </w:pPr>
+      <w:rPr>
+        <w:rFonts w:ascii="Wingdings" w:hAnsi="Wingdings" w:hint="default"/>
+      </w:rPr>
+    </w:lvl>
+    <w:lvl w:ilvl="3" w:tplc="0C0A0001" w:tentative="1">
+      <w:start w:val="1"/>
+      <w:numFmt w:val="bullet"/>
+      <w:lvlText w:val=""/>
+      <w:lvlJc w:val="left"/>
+      <w:pPr>
+        <w:ind w:left="2880" w:hanging="360"/>
+      </w:pPr>
+      <w:rPr>
+        <w:rFonts w:ascii="Symbol" w:hAnsi="Symbol" w:hint="default"/>
+      </w:rPr>
+    </w:lvl>
+    <w:lvl w:ilvl="4" w:tplc="0C0A0003" w:tentative="1">
+      <w:start w:val="1"/>
+      <w:numFmt w:val="bullet"/>
+      <w:lvlText w:val="o"/>
+      <w:lvlJc w:val="left"/>
+      <w:pPr>
+        <w:ind w:left="3600" w:hanging="360"/>
+      </w:pPr>
+      <w:rPr>
+        <w:rFonts w:ascii="Courier New" w:hAnsi="Courier New" w:cs="Courier New" w:hint="default"/>
+      </w:rPr>
+    </w:lvl>
+    <w:lvl w:ilvl="5" w:tplc="0C0A0005" w:tentative="1">
+      <w:start w:val="1"/>
+      <w:numFmt w:val="bullet"/>
+      <w:lvlText w:val=""/>
+      <w:lvlJc w:val="left"/>
+      <w:pPr>
+        <w:ind w:left="4320" w:hanging="360"/>
+      </w:pPr>
+      <w:rPr>
+        <w:rFonts w:ascii="Wingdings" w:hAnsi="Wingdings" w:hint="default"/>
+      </w:rPr>
+    </w:lvl>
+    <w:lvl w:ilvl="6" w:tplc="0C0A0001" w:tentative="1">
+      <w:start w:val="1"/>
+      <w:numFmt w:val="bullet"/>
+      <w:lvlText w:val=""/>
+      <w:lvlJc w:val="left"/>
+      <w:pPr>
+        <w:ind w:left="5040" w:hanging="360"/>
+      </w:pPr>
+      <w:rPr>
+        <w:rFonts w:ascii="Symbol" w:hAnsi="Symbol" w:hint="default"/>
+      </w:rPr>
+    </w:lvl>
+    <w:lvl w:ilvl="7" w:tplc="0C0A0003" w:tentative="1">
+      <w:start w:val="1"/>
+      <w:numFmt w:val="bullet"/>
+      <w:lvlText w:val="o"/>
+      <w:lvlJc w:val="left"/>
+      <w:pPr>
+        <w:ind w:left="5760" w:hanging="360"/>
+      </w:pPr>
+      <w:rPr>
+        <w:rFonts w:ascii="Courier New" w:hAnsi="Courier New" w:cs="Courier New" w:hint="default"/>
+      </w:rPr>
+    </w:lvl>
+    <w:lvl w:ilvl="8" w:tplc="0C0A0005" w:tentative="1">
+      <w:start w:val="1"/>
+      <w:numFmt w:val="bullet"/>
+      <w:lvlText w:val=""/>
+      <w:lvlJc w:val="left"/>
+      <w:pPr>
+        <w:ind w:left="6480" w:hanging="360"/>
+      </w:pPr>
+      <w:rPr>
+        <w:rFonts w:ascii="Wingdings" w:hAnsi="Wingdings" w:hint="default"/>
+      </w:rPr>
+    </w:lvl>
+  </w:abstractNum>
+  <w:abstractNum w:abstractNumId="30">
     <w:nsid w:val="7DCA05A3"/>
     <w:multiLevelType w:val="multilevel"/>
     <w:tmpl w:val="C9A8B8EA"/>
@@ -8410,7 +9577,7 @@
       </w:rPr>
     </w:lvl>
   </w:abstractNum>
-  <w:abstractNum w:abstractNumId="30">
+  <w:abstractNum w:abstractNumId="31">
     <w:nsid w:val="7E8E6019"/>
     <w:multiLevelType w:val="multilevel"/>
     <w:tmpl w:val="C8D4FBB0"/>
@@ -8523,7 +9690,7 @@
       </w:rPr>
     </w:lvl>
   </w:abstractNum>
-  <w:abstractNum w:abstractNumId="31">
+  <w:abstractNum w:abstractNumId="32">
     <w:nsid w:val="7F2C7DB6"/>
     <w:multiLevelType w:val="hybridMultilevel"/>
     <w:tmpl w:val="0BB0CE18"/>
@@ -8673,13 +9840,13 @@
     <w:abstractNumId w:val="4"/>
   </w:num>
   <w:num w:numId="13">
-    <w:abstractNumId w:val="31"/>
+    <w:abstractNumId w:val="32"/>
   </w:num>
   <w:num w:numId="14">
     <w:abstractNumId w:val="13"/>
   </w:num>
   <w:num w:numId="15">
-    <w:abstractNumId w:val="30"/>
+    <w:abstractNumId w:val="31"/>
   </w:num>
   <w:num w:numId="16">
     <w:abstractNumId w:val="22"/>
@@ -8709,7 +9876,7 @@
     <w:abstractNumId w:val="6"/>
   </w:num>
   <w:num w:numId="25">
-    <w:abstractNumId w:val="29"/>
+    <w:abstractNumId w:val="30"/>
   </w:num>
   <w:num w:numId="26">
     <w:abstractNumId w:val="8"/>
@@ -8731,6 +9898,9 @@
   </w:num>
   <w:num w:numId="32">
     <w:abstractNumId w:val="12"/>
+  </w:num>
+  <w:num w:numId="33">
+    <w:abstractNumId w:val="29"/>
   </w:num>
 </w:numbering>
 </file>

</xml_diff>

<commit_message>
Más puntos fuertes y débiles
</commit_message>
<xml_diff>
--- a/Practica 8/a entergar/P08 - SCAMPI.docx
+++ b/Practica 8/a entergar/P08 - SCAMPI.docx
@@ -1,6 +1,6 @@
 
 <file path=word/document.xml><?xml version="1.0" encoding="utf-8"?>
-<w:document xmlns:wpc="http://schemas.microsoft.com/office/word/2010/wordprocessingCanvas" xmlns:mo="http://schemas.microsoft.com/office/mac/office/2008/main" xmlns:mc="http://schemas.openxmlformats.org/markup-compatibility/2006" xmlns:mv="urn:schemas-microsoft-com:mac:vml" xmlns:o="urn:schemas-microsoft-com:office:office" xmlns:r="http://schemas.openxmlformats.org/officeDocument/2006/relationships" xmlns:m="http://schemas.openxmlformats.org/officeDocument/2006/math" xmlns:v="urn:schemas-microsoft-com:vml" xmlns:wp14="http://schemas.microsoft.com/office/word/2010/wordprocessingDrawing" xmlns:wp="http://schemas.openxmlformats.org/drawingml/2006/wordprocessingDrawing" xmlns:w10="urn:schemas-microsoft-com:office:word" xmlns:w="http://schemas.openxmlformats.org/wordprocessingml/2006/main" xmlns:w14="http://schemas.microsoft.com/office/word/2010/wordml" xmlns:w15="http://schemas.microsoft.com/office/word/2012/wordml" xmlns:wpg="http://schemas.microsoft.com/office/word/2010/wordprocessingGroup" xmlns:wpi="http://schemas.microsoft.com/office/word/2010/wordprocessingInk" xmlns:wne="http://schemas.microsoft.com/office/word/2006/wordml" xmlns:wps="http://schemas.microsoft.com/office/word/2010/wordprocessingShape" mc:Ignorable="w14 w15 wp14 mv">
+<w:document xmlns:wpc="http://schemas.microsoft.com/office/word/2010/wordprocessingCanvas" xmlns:cx="http://schemas.microsoft.com/office/drawing/2014/chartex" xmlns:cx1="http://schemas.microsoft.com/office/drawing/2015/9/8/chartex" xmlns:cx2="http://schemas.microsoft.com/office/drawing/2015/10/21/chartex" xmlns:cx3="http://schemas.microsoft.com/office/drawing/2016/5/9/chartex" xmlns:cx4="http://schemas.microsoft.com/office/drawing/2016/5/10/chartex" xmlns:cx5="http://schemas.microsoft.com/office/drawing/2016/5/11/chartex" xmlns:cx6="http://schemas.microsoft.com/office/drawing/2016/5/12/chartex" xmlns:cx7="http://schemas.microsoft.com/office/drawing/2016/5/13/chartex" xmlns:cx8="http://schemas.microsoft.com/office/drawing/2016/5/14/chartex" xmlns:mc="http://schemas.openxmlformats.org/markup-compatibility/2006" xmlns:aink="http://schemas.microsoft.com/office/drawing/2016/ink" xmlns:am3d="http://schemas.microsoft.com/office/drawing/2017/model3d" xmlns:o="urn:schemas-microsoft-com:office:office" xmlns:r="http://schemas.openxmlformats.org/officeDocument/2006/relationships" xmlns:m="http://schemas.openxmlformats.org/officeDocument/2006/math" xmlns:v="urn:schemas-microsoft-com:vml" xmlns:wp14="http://schemas.microsoft.com/office/word/2010/wordprocessingDrawing" xmlns:wp="http://schemas.openxmlformats.org/drawingml/2006/wordprocessingDrawing" xmlns:w10="urn:schemas-microsoft-com:office:word" xmlns:w="http://schemas.openxmlformats.org/wordprocessingml/2006/main" xmlns:w14="http://schemas.microsoft.com/office/word/2010/wordml" xmlns:w15="http://schemas.microsoft.com/office/word/2012/wordml" xmlns:w16cid="http://schemas.microsoft.com/office/word/2016/wordml/cid" xmlns:w16se="http://schemas.microsoft.com/office/word/2015/wordml/symex" xmlns:wpg="http://schemas.microsoft.com/office/word/2010/wordprocessingGroup" xmlns:wpi="http://schemas.microsoft.com/office/word/2010/wordprocessingInk" xmlns:wne="http://schemas.microsoft.com/office/word/2006/wordml" xmlns:wps="http://schemas.microsoft.com/office/word/2010/wordprocessingShape" mc:Ignorable="w14 w15 w16se w16cid wp14">
   <w:body>
     <w:sdt>
       <w:sdtPr>
@@ -19,11 +19,11 @@
               <w:lang w:val="en-GB"/>
             </w:rPr>
             <w:pict w14:anchorId="2BF82004">
-              <v:shapetype id="_x0000_t202" coordsize="21600,21600" o:spt="202" path="m0,0l0,21600,21600,21600,21600,0xe">
+              <v:shapetype id="_x0000_t202" coordsize="21600,21600" o:spt="202" path="m,l,21600r21600,l21600,xe">
                 <v:stroke joinstyle="miter"/>
                 <v:path gradientshapeok="t" o:connecttype="rect"/>
               </v:shapetype>
-              <v:shape id="Cuadro_x0020_de_x0020_texto_x0020_154" o:spid="_x0000_s1026" type="#_x0000_t202" style="position:absolute;margin-left:0;margin-top:0;width:8in;height:109.45pt;z-index:251659264;visibility:visible;mso-width-percent:941;mso-position-horizontal:center;mso-position-horizontal-relative:margin;mso-position-vertical:top;mso-position-vertical-relative:margin;mso-width-percent:941;v-text-anchor:bottom" o:gfxdata="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" filled="f" stroked="f" strokeweight=".5pt">
+              <v:shape id="Cuadro de texto 154" o:spid="_x0000_s1026" type="#_x0000_t202" style="position:absolute;margin-left:0;margin-top:0;width:8in;height:109.45pt;z-index:251659264;visibility:visible;mso-width-percent:941;mso-position-horizontal:center;mso-position-horizontal-relative:margin;mso-position-vertical:top;mso-position-vertical-relative:margin;mso-width-percent:941;v-text-anchor:bottom" o:gfxdata="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" filled="f" stroked="f" strokeweight=".5pt">
                 <v:textbox inset="126pt,0,54pt,0">
                   <w:txbxContent>
                     <w:p>
@@ -114,7 +114,7 @@
               <w:lang w:val="en-GB"/>
             </w:rPr>
             <w:pict w14:anchorId="68F107FA">
-              <v:shape id="Cuadro_x0020_de_x0020_texto_x0020_152" o:spid="_x0000_s1027" type="#_x0000_t202" style="position:absolute;margin-left:0;margin-top:218.4pt;width:8in;height:1in;z-index:251660288;visibility:visible;mso-width-percent:941;mso-height-percent:92;mso-position-horizontal:center;mso-position-horizontal-relative:margin;mso-position-vertical-relative:page;mso-width-percent:941;mso-height-percent:92;v-text-anchor:bottom" o:gfxdata="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" filled="f" stroked="f" strokeweight=".5pt">
+              <v:shape id="Cuadro de texto 152" o:spid="_x0000_s1027" type="#_x0000_t202" style="position:absolute;margin-left:0;margin-top:218.4pt;width:8in;height:1in;z-index:251660288;visibility:visible;mso-width-percent:941;mso-height-percent:92;mso-position-horizontal:center;mso-position-horizontal-relative:margin;mso-position-vertical-relative:page;mso-width-percent:941;mso-height-percent:92;v-text-anchor:bottom" o:gfxdata="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" filled="f" stroked="f" strokeweight=".5pt">
                 <v:textbox inset="126pt,0,54pt,0">
                   <w:txbxContent>
                     <w:sdt>
@@ -134,7 +134,7 @@
                       <w:sdtContent>
                         <w:p>
                           <w:pPr>
-                            <w:pStyle w:val="NoSpacing"/>
+                            <w:pStyle w:val="Sinespaciado"/>
                             <w:jc w:val="right"/>
                             <w:rPr>
                               <w:color w:val="595959" w:themeColor="text1" w:themeTint="A6"/>
@@ -142,13 +142,23 @@
                               <w:szCs w:val="28"/>
                             </w:rPr>
                           </w:pPr>
+                          <w:proofErr w:type="spellStart"/>
                           <w:r>
                             <w:rPr>
                               <w:color w:val="595959" w:themeColor="text1" w:themeTint="A6"/>
                               <w:sz w:val="28"/>
                               <w:szCs w:val="28"/>
                             </w:rPr>
-                            <w:t xml:space="preserve">Profesor: </w:t>
+                            <w:t>Profesor</w:t>
+                          </w:r>
+                          <w:proofErr w:type="spellEnd"/>
+                          <w:r>
+                            <w:rPr>
+                              <w:color w:val="595959" w:themeColor="text1" w:themeTint="A6"/>
+                              <w:sz w:val="28"/>
+                              <w:szCs w:val="28"/>
+                            </w:rPr>
+                            <w:t xml:space="preserve">: </w:t>
                           </w:r>
                           <w:bookmarkStart w:id="0" w:name="_Hlk516454902"/>
                           <w:r>
@@ -165,7 +175,7 @@
                     <w:bookmarkEnd w:id="0" w:displacedByCustomXml="prev"/>
                     <w:p>
                       <w:pPr>
-                        <w:pStyle w:val="NoSpacing"/>
+                        <w:pStyle w:val="Sinespaciado"/>
                         <w:jc w:val="right"/>
                         <w:rPr>
                           <w:color w:val="595959" w:themeColor="text1" w:themeTint="A6"/>
@@ -212,12 +222,12 @@
               <w:lang w:val="en-GB"/>
             </w:rPr>
             <w:pict w14:anchorId="01CBE973">
-              <v:shape id="Cuadro_x0020_de_x0020_texto_x0020_153" o:spid="_x0000_s1028" type="#_x0000_t202" style="position:absolute;margin-left:0;margin-top:0;width:8in;height:79.5pt;z-index:251661312;visibility:visible;mso-width-percent:941;mso-height-percent:100;mso-position-horizontal:center;mso-position-horizontal-relative:margin;mso-position-vertical:bottom;mso-position-vertical-relative:margin;mso-width-percent:941;mso-height-percent:100" o:gfxdata="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" filled="f" stroked="f" strokeweight=".5pt">
+              <v:shape id="Cuadro de texto 153" o:spid="_x0000_s1028" type="#_x0000_t202" style="position:absolute;margin-left:0;margin-top:0;width:8in;height:79.5pt;z-index:251661312;visibility:visible;mso-width-percent:941;mso-height-percent:100;mso-position-horizontal:center;mso-position-horizontal-relative:margin;mso-position-vertical:bottom;mso-position-vertical-relative:margin;mso-width-percent:941;mso-height-percent:100" o:gfxdata="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" filled="f" stroked="f" strokeweight=".5pt">
                 <v:textbox style="mso-fit-shape-to-text:t" inset="126pt,0,54pt,0">
                   <w:txbxContent>
                     <w:p>
                       <w:pPr>
-                        <w:pStyle w:val="NoSpacing"/>
+                        <w:pStyle w:val="Sinespaciado"/>
                         <w:jc w:val="right"/>
                         <w:rPr>
                           <w:color w:val="5B9BD5" w:themeColor="accent1"/>
@@ -233,7 +243,27 @@
                           <w:szCs w:val="36"/>
                           <w:lang w:val="es-ES"/>
                         </w:rPr>
-                        <w:t>Grupo de prácticas nº 11</w:t>
+                        <w:t xml:space="preserve">Grupo de prácticas </w:t>
+                      </w:r>
+                      <w:proofErr w:type="spellStart"/>
+                      <w:r>
+                        <w:rPr>
+                          <w:color w:val="5B9BD5" w:themeColor="accent1"/>
+                          <w:sz w:val="36"/>
+                          <w:szCs w:val="36"/>
+                          <w:lang w:val="es-ES"/>
+                        </w:rPr>
+                        <w:t>nº</w:t>
+                      </w:r>
+                      <w:proofErr w:type="spellEnd"/>
+                      <w:r>
+                        <w:rPr>
+                          <w:color w:val="5B9BD5" w:themeColor="accent1"/>
+                          <w:sz w:val="36"/>
+                          <w:szCs w:val="36"/>
+                          <w:lang w:val="es-ES"/>
+                        </w:rPr>
+                        <w:t xml:space="preserve"> 11</w:t>
                       </w:r>
                     </w:p>
                     <w:bookmarkStart w:id="1" w:name="_Hlk516454933" w:displacedByCustomXml="next"/>
@@ -272,7 +302,7 @@
                       <w:sdtContent>
                         <w:p>
                           <w:pPr>
-                            <w:pStyle w:val="NoSpacing"/>
+                            <w:pStyle w:val="Sinespaciado"/>
                             <w:jc w:val="right"/>
                             <w:rPr>
                               <w:color w:val="595959" w:themeColor="text1" w:themeTint="A6"/>
@@ -286,6 +316,7 @@
                               <w:color w:val="595959" w:themeColor="text1" w:themeTint="A6"/>
                               <w:sz w:val="28"/>
                               <w:szCs w:val="28"/>
+                              <w:lang w:val="es-ES"/>
                             </w:rPr>
                             <w:t>Arenas Arenas, Antonio</w:t>
                           </w:r>
@@ -294,6 +325,7 @@
                               <w:color w:val="595959" w:themeColor="text1" w:themeTint="A6"/>
                               <w:sz w:val="28"/>
                               <w:szCs w:val="28"/>
+                              <w:lang w:val="es-ES"/>
                             </w:rPr>
                             <w:br/>
                             <w:t>Camero Ruiz, Elena</w:t>
@@ -303,6 +335,7 @@
                               <w:color w:val="595959" w:themeColor="text1" w:themeTint="A6"/>
                               <w:sz w:val="28"/>
                               <w:szCs w:val="28"/>
+                              <w:lang w:val="es-ES"/>
                             </w:rPr>
                             <w:br/>
                             <w:t>Molina Domínguez, Jorge Manuel</w:t>
@@ -312,6 +345,7 @@
                               <w:color w:val="595959" w:themeColor="text1" w:themeTint="A6"/>
                               <w:sz w:val="28"/>
                               <w:szCs w:val="28"/>
+                              <w:lang w:val="es-ES"/>
                             </w:rPr>
                             <w:br/>
                             <w:t>Ortiz Calleja, Jesús</w:t>
@@ -379,7 +413,7 @@
         <w:bookmarkStart w:id="19" w:name="_Toc516504017" w:displacedByCustomXml="prev"/>
         <w:p>
           <w:pPr>
-            <w:pStyle w:val="Heading1"/>
+            <w:pStyle w:val="Ttulo1"/>
             <w:ind w:left="360"/>
           </w:pPr>
           <w:r>
@@ -389,7 +423,7 @@
         </w:p>
         <w:p>
           <w:pPr>
-            <w:pStyle w:val="TOC1"/>
+            <w:pStyle w:val="TDC1"/>
             <w:tabs>
               <w:tab w:val="right" w:leader="dot" w:pos="8494"/>
             </w:tabs>
@@ -410,7 +444,7 @@
           <w:hyperlink w:anchor="_Toc516504017" w:history="1">
             <w:r>
               <w:rPr>
-                <w:rStyle w:val="Hyperlink"/>
+                <w:rStyle w:val="Hipervnculo"/>
                 <w:noProof/>
               </w:rPr>
               <w:t>1. Índice</w:t>
@@ -467,7 +501,7 @@
         </w:p>
         <w:p>
           <w:pPr>
-            <w:pStyle w:val="TOC1"/>
+            <w:pStyle w:val="TDC1"/>
             <w:tabs>
               <w:tab w:val="right" w:leader="dot" w:pos="8494"/>
             </w:tabs>
@@ -479,7 +513,7 @@
           <w:hyperlink w:anchor="_Toc516504018" w:history="1">
             <w:r>
               <w:rPr>
-                <w:rStyle w:val="Hyperlink"/>
+                <w:rStyle w:val="Hipervnculo"/>
                 <w:noProof/>
               </w:rPr>
               <w:t>2. Índice de imágenes</w:t>
@@ -536,7 +570,7 @@
         </w:p>
         <w:p>
           <w:pPr>
-            <w:pStyle w:val="TOC1"/>
+            <w:pStyle w:val="TDC1"/>
             <w:tabs>
               <w:tab w:val="right" w:leader="dot" w:pos="8494"/>
             </w:tabs>
@@ -548,7 +582,7 @@
           <w:hyperlink w:anchor="_Toc516504019" w:history="1">
             <w:r>
               <w:rPr>
-                <w:rStyle w:val="Hyperlink"/>
+                <w:rStyle w:val="Hipervnculo"/>
                 <w:noProof/>
               </w:rPr>
               <w:t>3. Índice de tablas</w:t>
@@ -605,7 +639,7 @@
         </w:p>
         <w:p>
           <w:pPr>
-            <w:pStyle w:val="TOC1"/>
+            <w:pStyle w:val="TDC1"/>
             <w:tabs>
               <w:tab w:val="right" w:leader="dot" w:pos="8494"/>
             </w:tabs>
@@ -617,7 +651,7 @@
           <w:hyperlink w:anchor="_Toc516504020" w:history="1">
             <w:r>
               <w:rPr>
-                <w:rStyle w:val="Hyperlink"/>
+                <w:rStyle w:val="Hipervnculo"/>
                 <w:noProof/>
               </w:rPr>
               <w:t>4. Historial de versiones</w:t>
@@ -674,7 +708,7 @@
         </w:p>
         <w:p>
           <w:pPr>
-            <w:pStyle w:val="TOC2"/>
+            <w:pStyle w:val="TDC2"/>
             <w:tabs>
               <w:tab w:val="right" w:leader="dot" w:pos="8494"/>
             </w:tabs>
@@ -686,7 +720,7 @@
           <w:hyperlink w:anchor="_Toc516504021" w:history="1">
             <w:r>
               <w:rPr>
-                <w:rStyle w:val="Hyperlink"/>
+                <w:rStyle w:val="Hipervnculo"/>
                 <w:noProof/>
               </w:rPr>
               <w:t>4.1. Versión 1.0 – 11/06/2018</w:t>
@@ -743,7 +777,7 @@
         </w:p>
         <w:p>
           <w:pPr>
-            <w:pStyle w:val="TOC1"/>
+            <w:pStyle w:val="TDC1"/>
             <w:tabs>
               <w:tab w:val="right" w:leader="dot" w:pos="8494"/>
             </w:tabs>
@@ -755,7 +789,7 @@
           <w:hyperlink w:anchor="_Toc516504022" w:history="1">
             <w:r>
               <w:rPr>
-                <w:rStyle w:val="Hyperlink"/>
+                <w:rStyle w:val="Hipervnculo"/>
                 <w:noProof/>
               </w:rPr>
               <w:t>5. Introducción</w:t>
@@ -812,7 +846,7 @@
         </w:p>
         <w:p>
           <w:pPr>
-            <w:pStyle w:val="TOC1"/>
+            <w:pStyle w:val="TDC1"/>
             <w:tabs>
               <w:tab w:val="right" w:leader="dot" w:pos="8494"/>
             </w:tabs>
@@ -824,7 +858,7 @@
           <w:hyperlink w:anchor="_Toc516504023" w:history="1">
             <w:r>
               <w:rPr>
-                <w:rStyle w:val="Hyperlink"/>
+                <w:rStyle w:val="Hipervnculo"/>
                 <w:noProof/>
               </w:rPr>
               <w:t>6. Roles</w:t>
@@ -881,7 +915,7 @@
         </w:p>
         <w:p>
           <w:pPr>
-            <w:pStyle w:val="TOC1"/>
+            <w:pStyle w:val="TDC1"/>
             <w:tabs>
               <w:tab w:val="right" w:leader="dot" w:pos="8494"/>
             </w:tabs>
@@ -893,7 +927,7 @@
           <w:hyperlink w:anchor="_Toc516504024" w:history="1">
             <w:r>
               <w:rPr>
-                <w:rStyle w:val="Hyperlink"/>
+                <w:rStyle w:val="Hipervnculo"/>
                 <w:noProof/>
               </w:rPr>
               <w:t>7. Objetivo del documento</w:t>
@@ -950,7 +984,7 @@
         </w:p>
         <w:p>
           <w:pPr>
-            <w:pStyle w:val="TOC1"/>
+            <w:pStyle w:val="TDC1"/>
             <w:tabs>
               <w:tab w:val="right" w:leader="dot" w:pos="8494"/>
             </w:tabs>
@@ -962,7 +996,7 @@
           <w:hyperlink w:anchor="_Toc516504025" w:history="1">
             <w:r>
               <w:rPr>
-                <w:rStyle w:val="Hyperlink"/>
+                <w:rStyle w:val="Hipervnculo"/>
                 <w:noProof/>
               </w:rPr>
               <w:t>8. Contenido</w:t>
@@ -1019,7 +1053,7 @@
         </w:p>
         <w:p>
           <w:pPr>
-            <w:pStyle w:val="TOC2"/>
+            <w:pStyle w:val="TDC2"/>
             <w:tabs>
               <w:tab w:val="right" w:leader="dot" w:pos="8494"/>
             </w:tabs>
@@ -1031,7 +1065,7 @@
           <w:hyperlink w:anchor="_Toc516504026" w:history="1">
             <w:r>
               <w:rPr>
-                <w:rStyle w:val="Hyperlink"/>
+                <w:rStyle w:val="Hipervnculo"/>
                 <w:noProof/>
               </w:rPr>
               <w:t>8.1 Descripción de la planificación de la evaluación</w:t>
@@ -1088,7 +1122,7 @@
         </w:p>
         <w:p>
           <w:pPr>
-            <w:pStyle w:val="TOC3"/>
+            <w:pStyle w:val="TDC3"/>
             <w:tabs>
               <w:tab w:val="right" w:leader="dot" w:pos="8494"/>
             </w:tabs>
@@ -1100,7 +1134,7 @@
           <w:hyperlink w:anchor="_Toc516504027" w:history="1">
             <w:r>
               <w:rPr>
-                <w:rStyle w:val="Hyperlink"/>
+                <w:rStyle w:val="Hipervnculo"/>
                 <w:noProof/>
               </w:rPr>
               <w:t>8.1.1 Objetivos, alcance y plan de trabajo de la evaluación</w:t>
@@ -1157,7 +1191,7 @@
         </w:p>
         <w:p>
           <w:pPr>
-            <w:pStyle w:val="TOC3"/>
+            <w:pStyle w:val="TDC3"/>
             <w:tabs>
               <w:tab w:val="right" w:leader="dot" w:pos="8494"/>
             </w:tabs>
@@ -1169,7 +1203,7 @@
           <w:hyperlink w:anchor="_Toc516504028" w:history="1">
             <w:r>
               <w:rPr>
-                <w:rStyle w:val="Hyperlink"/>
+                <w:rStyle w:val="Hipervnculo"/>
                 <w:noProof/>
               </w:rPr>
               <w:t>8.1.2 Participantes y roles del equipo de Evaluación</w:t>
@@ -1226,7 +1260,7 @@
         </w:p>
         <w:p>
           <w:pPr>
-            <w:pStyle w:val="TOC3"/>
+            <w:pStyle w:val="TDC3"/>
             <w:tabs>
               <w:tab w:val="right" w:leader="dot" w:pos="8494"/>
             </w:tabs>
@@ -1238,7 +1272,7 @@
           <w:hyperlink w:anchor="_Toc516504029" w:history="1">
             <w:r>
               <w:rPr>
-                <w:rStyle w:val="Hyperlink"/>
+                <w:rStyle w:val="Hipervnculo"/>
                 <w:noProof/>
               </w:rPr>
               <w:t>8.1.3 Checklist de revisión a aplicar</w:t>
@@ -1295,7 +1329,7 @@
         </w:p>
         <w:p>
           <w:pPr>
-            <w:pStyle w:val="TOC2"/>
+            <w:pStyle w:val="TDC2"/>
             <w:tabs>
               <w:tab w:val="right" w:leader="dot" w:pos="8494"/>
             </w:tabs>
@@ -1307,7 +1341,7 @@
           <w:hyperlink w:anchor="_Toc516504030" w:history="1">
             <w:r>
               <w:rPr>
-                <w:rStyle w:val="Hyperlink"/>
+                <w:rStyle w:val="Hipervnculo"/>
                 <w:noProof/>
               </w:rPr>
               <w:t>8.2 Descripción de la ejecución de la evaluación</w:t>
@@ -1364,7 +1398,7 @@
         </w:p>
         <w:p>
           <w:pPr>
-            <w:pStyle w:val="TOC2"/>
+            <w:pStyle w:val="TDC2"/>
             <w:tabs>
               <w:tab w:val="right" w:leader="dot" w:pos="8494"/>
             </w:tabs>
@@ -1376,7 +1410,7 @@
           <w:hyperlink w:anchor="_Toc516504031" w:history="1">
             <w:r>
               <w:rPr>
-                <w:rStyle w:val="Hyperlink"/>
+                <w:rStyle w:val="Hipervnculo"/>
                 <w:noProof/>
               </w:rPr>
               <w:t>8.3 Informe de resultado de la Evaluación</w:t>
@@ -1433,7 +1467,7 @@
         </w:p>
         <w:p>
           <w:pPr>
-            <w:pStyle w:val="TOC3"/>
+            <w:pStyle w:val="TDC3"/>
             <w:tabs>
               <w:tab w:val="right" w:leader="dot" w:pos="8494"/>
             </w:tabs>
@@ -1445,7 +1479,7 @@
           <w:hyperlink w:anchor="_Toc516504032" w:history="1">
             <w:r>
               <w:rPr>
-                <w:rStyle w:val="Hyperlink"/>
+                <w:rStyle w:val="Hipervnculo"/>
                 <w:noProof/>
               </w:rPr>
               <w:t>8.3.1 Resultado general de la Evaluación</w:t>
@@ -1502,7 +1536,7 @@
         </w:p>
         <w:p>
           <w:pPr>
-            <w:pStyle w:val="TOC3"/>
+            <w:pStyle w:val="TDC3"/>
             <w:tabs>
               <w:tab w:val="right" w:leader="dot" w:pos="8494"/>
             </w:tabs>
@@ -1514,7 +1548,7 @@
           <w:hyperlink w:anchor="_Toc516504033" w:history="1">
             <w:r>
               <w:rPr>
-                <w:rStyle w:val="Hyperlink"/>
+                <w:rStyle w:val="Hipervnculo"/>
                 <w:noProof/>
               </w:rPr>
               <w:t>8.3.2 Nivel de capacidad alcanzado en PPQA</w:t>
@@ -1571,7 +1605,7 @@
         </w:p>
         <w:p>
           <w:pPr>
-            <w:pStyle w:val="TOC3"/>
+            <w:pStyle w:val="TDC3"/>
             <w:tabs>
               <w:tab w:val="right" w:leader="dot" w:pos="8494"/>
             </w:tabs>
@@ -1583,7 +1617,7 @@
           <w:hyperlink w:anchor="_Toc516504034" w:history="1">
             <w:r>
               <w:rPr>
-                <w:rStyle w:val="Hyperlink"/>
+                <w:rStyle w:val="Hipervnculo"/>
                 <w:noProof/>
               </w:rPr>
               <w:t>8.3.3 Puntos fuertes y débiles del proceso PPQA evaluado</w:t>
@@ -1640,7 +1674,7 @@
         </w:p>
         <w:p>
           <w:pPr>
-            <w:pStyle w:val="TOC1"/>
+            <w:pStyle w:val="TDC1"/>
             <w:tabs>
               <w:tab w:val="right" w:leader="dot" w:pos="8494"/>
             </w:tabs>
@@ -1652,7 +1686,7 @@
           <w:hyperlink w:anchor="_Toc516504035" w:history="1">
             <w:r>
               <w:rPr>
-                <w:rStyle w:val="Hyperlink"/>
+                <w:rStyle w:val="Hipervnculo"/>
                 <w:noProof/>
               </w:rPr>
               <w:t>9. Conclusiones</w:t>
@@ -1709,7 +1743,7 @@
         </w:p>
         <w:p>
           <w:pPr>
-            <w:pStyle w:val="TOC1"/>
+            <w:pStyle w:val="TDC1"/>
             <w:tabs>
               <w:tab w:val="right" w:leader="dot" w:pos="8494"/>
             </w:tabs>
@@ -1721,7 +1755,7 @@
           <w:hyperlink w:anchor="_Toc516504036" w:history="1">
             <w:r>
               <w:rPr>
-                <w:rStyle w:val="Hyperlink"/>
+                <w:rStyle w:val="Hipervnculo"/>
                 <w:noProof/>
               </w:rPr>
               <w:t>10. Glosario de términos</w:t>
@@ -1778,7 +1812,7 @@
         </w:p>
         <w:p>
           <w:pPr>
-            <w:pStyle w:val="TOC1"/>
+            <w:pStyle w:val="TDC1"/>
             <w:tabs>
               <w:tab w:val="right" w:leader="dot" w:pos="8494"/>
             </w:tabs>
@@ -1790,7 +1824,7 @@
           <w:hyperlink w:anchor="_Toc516504037" w:history="1">
             <w:r>
               <w:rPr>
-                <w:rStyle w:val="Hyperlink"/>
+                <w:rStyle w:val="Hipervnculo"/>
                 <w:noProof/>
               </w:rPr>
               <w:t>11. Bibliografía</w:t>
@@ -1847,7 +1881,7 @@
         </w:p>
         <w:p>
           <w:pPr>
-            <w:pStyle w:val="TOC1"/>
+            <w:pStyle w:val="TDC1"/>
             <w:tabs>
               <w:tab w:val="right" w:leader="dot" w:pos="8494"/>
             </w:tabs>
@@ -1859,7 +1893,7 @@
           <w:hyperlink w:anchor="_Toc516504038" w:history="1">
             <w:r>
               <w:rPr>
-                <w:rStyle w:val="Hyperlink"/>
+                <w:rStyle w:val="Hipervnculo"/>
                 <w:noProof/>
               </w:rPr>
               <w:t>12. Anexos</w:t>
@@ -1933,7 +1967,7 @@
     </w:p>
     <w:p>
       <w:pPr>
-        <w:pStyle w:val="Heading1"/>
+        <w:pStyle w:val="Ttulo1"/>
         <w:ind w:left="360"/>
       </w:pPr>
       <w:bookmarkStart w:id="20" w:name="_Toc516504018"/>
@@ -1954,7 +1988,7 @@
     </w:p>
     <w:p>
       <w:pPr>
-        <w:pStyle w:val="Heading1"/>
+        <w:pStyle w:val="Ttulo1"/>
       </w:pPr>
       <w:bookmarkStart w:id="21" w:name="_Toc516504019"/>
       <w:r>
@@ -1982,7 +2016,7 @@
     </w:p>
     <w:p>
       <w:pPr>
-        <w:pStyle w:val="Heading1"/>
+        <w:pStyle w:val="Ttulo1"/>
       </w:pPr>
       <w:bookmarkStart w:id="22" w:name="_Toc516504020"/>
       <w:r>
@@ -1997,7 +2031,7 @@
     <w:p/>
     <w:p>
       <w:pPr>
-        <w:pStyle w:val="Heading2"/>
+        <w:pStyle w:val="Ttulo2"/>
       </w:pPr>
       <w:bookmarkStart w:id="23" w:name="_Toc516504021"/>
       <w:r>
@@ -2039,7 +2073,7 @@
     </w:p>
     <w:p>
       <w:pPr>
-        <w:pStyle w:val="Heading1"/>
+        <w:pStyle w:val="Ttulo1"/>
       </w:pPr>
       <w:bookmarkStart w:id="24" w:name="_Toc516504022"/>
       <w:r>
@@ -2082,7 +2116,7 @@
     </w:p>
     <w:p>
       <w:pPr>
-        <w:pStyle w:val="Heading1"/>
+        <w:pStyle w:val="Ttulo1"/>
       </w:pPr>
       <w:bookmarkStart w:id="25" w:name="_Toc516504023"/>
       <w:r>
@@ -2115,7 +2149,7 @@
     </w:p>
     <w:p>
       <w:pPr>
-        <w:pStyle w:val="ListParagraph"/>
+        <w:pStyle w:val="Prrafodelista"/>
         <w:numPr>
           <w:ilvl w:val="0"/>
           <w:numId w:val="1"/>
@@ -2140,19 +2174,27 @@
     </w:p>
     <w:p>
       <w:pPr>
-        <w:pStyle w:val="ListParagraph"/>
+        <w:pStyle w:val="Prrafodelista"/>
         <w:numPr>
           <w:ilvl w:val="0"/>
           <w:numId w:val="1"/>
         </w:numPr>
       </w:pPr>
       <w:r>
-        <w:t>Arenas Arenas, Antonio</w:t>
-      </w:r>
-    </w:p>
-    <w:p>
-      <w:pPr>
-        <w:pStyle w:val="ListParagraph"/>
+        <w:t xml:space="preserve">Arenas </w:t>
+      </w:r>
+      <w:proofErr w:type="spellStart"/>
+      <w:r>
+        <w:t>Arenas</w:t>
+      </w:r>
+      <w:proofErr w:type="spellEnd"/>
+      <w:r>
+        <w:t>, Antonio</w:t>
+      </w:r>
+    </w:p>
+    <w:p>
+      <w:pPr>
+        <w:pStyle w:val="Prrafodelista"/>
         <w:numPr>
           <w:ilvl w:val="0"/>
           <w:numId w:val="1"/>
@@ -2164,7 +2206,7 @@
     </w:p>
     <w:p>
       <w:pPr>
-        <w:pStyle w:val="ListParagraph"/>
+        <w:pStyle w:val="Prrafodelista"/>
         <w:numPr>
           <w:ilvl w:val="0"/>
           <w:numId w:val="1"/>
@@ -2181,7 +2223,7 @@
     </w:p>
     <w:p>
       <w:pPr>
-        <w:pStyle w:val="Heading1"/>
+        <w:pStyle w:val="Ttulo1"/>
       </w:pPr>
       <w:bookmarkStart w:id="26" w:name="_Toc516504024"/>
       <w:r>
@@ -2220,7 +2262,7 @@
     </w:p>
     <w:p>
       <w:pPr>
-        <w:pStyle w:val="Heading1"/>
+        <w:pStyle w:val="Ttulo1"/>
       </w:pPr>
       <w:bookmarkStart w:id="27" w:name="_Toc516504025"/>
       <w:r>
@@ -2235,7 +2277,7 @@
     <w:p/>
     <w:p>
       <w:pPr>
-        <w:pStyle w:val="Heading2"/>
+        <w:pStyle w:val="Ttulo2"/>
       </w:pPr>
       <w:bookmarkStart w:id="28" w:name="_Toc508041179"/>
       <w:bookmarkStart w:id="29" w:name="_Toc516504026"/>
@@ -2257,7 +2299,7 @@
     <w:p/>
     <w:p>
       <w:pPr>
-        <w:pStyle w:val="Heading3"/>
+        <w:pStyle w:val="Ttulo3"/>
       </w:pPr>
       <w:bookmarkStart w:id="30" w:name="_Toc516504027"/>
       <w:r>
@@ -2334,148 +2376,205 @@
           <w:rFonts w:asciiTheme="minorHAnsi" w:hAnsiTheme="minorHAnsi" w:cstheme="minorHAnsi"/>
           <w:lang w:val="es-ES"/>
         </w:rPr>
-        <w:t xml:space="preserve">: Se evaluara el proceso PPQA, </w:t>
-      </w:r>
+        <w:t xml:space="preserve">: Se </w:t>
+      </w:r>
+      <w:proofErr w:type="gramStart"/>
       <w:r>
         <w:rPr>
           <w:rFonts w:asciiTheme="minorHAnsi" w:hAnsiTheme="minorHAnsi" w:cstheme="minorHAnsi"/>
           <w:lang w:val="es-ES"/>
         </w:rPr>
-        <w:t>Garantía</w:t>
-      </w:r>
+        <w:t>evaluara</w:t>
+      </w:r>
+      <w:proofErr w:type="gramEnd"/>
       <w:r>
         <w:rPr>
           <w:rFonts w:asciiTheme="minorHAnsi" w:hAnsiTheme="minorHAnsi" w:cstheme="minorHAnsi"/>
           <w:lang w:val="es-ES"/>
         </w:rPr>
-        <w:t xml:space="preserve"> de la calidad del proceso y productos.</w:t>
-      </w:r>
-    </w:p>
-    <w:p>
-      <w:pPr>
-        <w:pStyle w:val="Standard"/>
+        <w:t xml:space="preserve"> el proceso PPQA, </w:t>
+      </w:r>
+      <w:r>
         <w:rPr>
           <w:rFonts w:asciiTheme="minorHAnsi" w:hAnsiTheme="minorHAnsi" w:cstheme="minorHAnsi"/>
           <w:lang w:val="es-ES"/>
         </w:rPr>
-      </w:pPr>
-    </w:p>
-    <w:p>
-      <w:pPr>
-        <w:rPr>
-          <w:rFonts w:cstheme="minorHAnsi"/>
-          <w:b/>
-        </w:rPr>
-      </w:pPr>
-      <w:r>
-        <w:rPr>
-          <w:rFonts w:cstheme="minorHAnsi"/>
-          <w:b/>
-        </w:rPr>
-        <w:t>Plan de trabajo de la evaluación:</w:t>
-      </w:r>
-    </w:p>
-    <w:p>
-      <w:r>
-        <w:t xml:space="preserve">Jorge se </w:t>
-      </w:r>
-      <w:r>
-        <w:t>encargará</w:t>
-      </w:r>
-      <w:r>
-        <w:t xml:space="preserve"> de comprobar los puntos GP 1.1, GP 2.1, GP 2.2, GP 2.3, GP 2.4 GP 2.5 y el único punto del apartado Sp 2.2 de la Checklist.</w:t>
-      </w:r>
-    </w:p>
-    <w:p>
-      <w:pPr>
-        <w:rPr>
-          <w:color w:val="FF0000"/>
-        </w:rPr>
-      </w:pPr>
-      <w:r>
-        <w:t xml:space="preserve">Antonio se encargará de comprobar los puntos </w:t>
-      </w:r>
-      <w:r>
-        <w:t>GP 2.6, GP 2.7, GP 2.8, GP 2.9, GP 2.10, GP 3.1 y GP 3.2.</w:t>
-      </w:r>
-    </w:p>
-    <w:p>
-      <w:pPr>
-        <w:rPr>
-          <w:color w:val="FF0000"/>
-        </w:rPr>
-      </w:pPr>
-      <w:r>
-        <w:t xml:space="preserve">Jesús se </w:t>
-      </w:r>
-      <w:r>
-        <w:t>encargará</w:t>
-      </w:r>
-      <w:r>
-        <w:t xml:space="preserve"> de comprobar los puntos</w:t>
-      </w:r>
-      <w:r>
-        <w:t xml:space="preserve"> </w:t>
-      </w:r>
-      <w:r>
-        <w:rPr>
-          <w:color w:val="000000" w:themeColor="text1"/>
-        </w:rPr>
-        <w:t>del apartado Sp 2.1 de la Checklist.</w:t>
-      </w:r>
-    </w:p>
-    <w:p>
-      <w:pPr>
-        <w:rPr>
-          <w:color w:val="FF0000"/>
-        </w:rPr>
-      </w:pPr>
-      <w:r>
-        <w:t>Elena se encargará de comprobar los puntos</w:t>
-      </w:r>
-      <w:r>
-        <w:t xml:space="preserve"> del apartado Sp 1.2 de la Checklist</w:t>
-      </w:r>
-      <w:r>
-        <w:rPr>
-          <w:color w:val="FF0000"/>
-        </w:rPr>
-        <w:t>.</w:t>
-      </w:r>
-    </w:p>
-    <w:p/>
-    <w:p>
-      <w:pPr>
-        <w:pStyle w:val="Heading3"/>
-      </w:pPr>
-      <w:bookmarkStart w:id="31" w:name="_Toc516504028"/>
-      <w:r>
-        <w:t>8.1.2 Participantes y roles del equipo de Evaluación</w:t>
-      </w:r>
-      <w:bookmarkEnd w:id="31"/>
-    </w:p>
-    <w:p>
-      <w:pPr>
-        <w:rPr>
-          <w:rFonts w:cstheme="minorHAnsi"/>
-        </w:rPr>
-      </w:pPr>
-    </w:p>
-    <w:p>
-      <w:pPr>
-        <w:pStyle w:val="Standard"/>
+        <w:t>Garantía</w:t>
+      </w:r>
+      <w:r>
         <w:rPr>
           <w:rFonts w:asciiTheme="minorHAnsi" w:hAnsiTheme="minorHAnsi" w:cstheme="minorHAnsi"/>
           <w:lang w:val="es-ES"/>
         </w:rPr>
-      </w:pPr>
-      <w:r>
+        <w:t xml:space="preserve"> de la calidad del proceso y productos.</w:t>
+      </w:r>
+    </w:p>
+    <w:p>
+      <w:pPr>
+        <w:pStyle w:val="Standard"/>
         <w:rPr>
           <w:rFonts w:asciiTheme="minorHAnsi" w:hAnsiTheme="minorHAnsi" w:cstheme="minorHAnsi"/>
           <w:lang w:val="es-ES"/>
         </w:rPr>
-        <w:t>Sponsor: José María García</w:t>
-      </w:r>
+      </w:pPr>
+    </w:p>
+    <w:p>
+      <w:pPr>
+        <w:rPr>
+          <w:rFonts w:cstheme="minorHAnsi"/>
+          <w:b/>
+        </w:rPr>
+      </w:pPr>
+      <w:r>
+        <w:rPr>
+          <w:rFonts w:cstheme="minorHAnsi"/>
+          <w:b/>
+        </w:rPr>
+        <w:t>Plan de trabajo de la evaluación:</w:t>
+      </w:r>
+    </w:p>
+    <w:p>
+      <w:r>
+        <w:t xml:space="preserve">Jorge se </w:t>
+      </w:r>
+      <w:r>
+        <w:t>encargará</w:t>
+      </w:r>
+      <w:r>
+        <w:t xml:space="preserve"> de comprobar los puntos GP 1.1, GP 2.1, GP 2.2, GP 2.3, GP 2.4 GP 2.5 y el único punto del apartado </w:t>
+      </w:r>
+      <w:proofErr w:type="spellStart"/>
+      <w:r>
+        <w:t>Sp</w:t>
+      </w:r>
+      <w:proofErr w:type="spellEnd"/>
+      <w:r>
+        <w:t xml:space="preserve"> 2.2 de la </w:t>
+      </w:r>
+      <w:proofErr w:type="spellStart"/>
+      <w:r>
+        <w:t>Checklist</w:t>
+      </w:r>
+      <w:proofErr w:type="spellEnd"/>
+      <w:r>
+        <w:t>.</w:t>
+      </w:r>
+    </w:p>
+    <w:p>
+      <w:pPr>
+        <w:rPr>
+          <w:color w:val="FF0000"/>
+        </w:rPr>
+      </w:pPr>
+      <w:r>
+        <w:t xml:space="preserve">Antonio se encargará de comprobar los puntos </w:t>
+      </w:r>
+      <w:r>
+        <w:t>GP 2.6, GP 2.7, GP 2.8, GP 2.9, GP 2.10, GP 3.1 y GP 3.2.</w:t>
+      </w:r>
+    </w:p>
+    <w:p>
+      <w:pPr>
+        <w:rPr>
+          <w:color w:val="FF0000"/>
+        </w:rPr>
+      </w:pPr>
+      <w:r>
+        <w:t xml:space="preserve">Jesús se </w:t>
+      </w:r>
+      <w:r>
+        <w:t>encargará</w:t>
+      </w:r>
+      <w:r>
+        <w:t xml:space="preserve"> de comprobar los puntos</w:t>
+      </w:r>
+      <w:r>
+        <w:t xml:space="preserve"> </w:t>
+      </w:r>
+      <w:r>
+        <w:rPr>
+          <w:color w:val="000000" w:themeColor="text1"/>
+        </w:rPr>
+        <w:t xml:space="preserve">del apartado </w:t>
+      </w:r>
+      <w:proofErr w:type="spellStart"/>
+      <w:r>
+        <w:rPr>
+          <w:color w:val="000000" w:themeColor="text1"/>
+        </w:rPr>
+        <w:t>Sp</w:t>
+      </w:r>
+      <w:proofErr w:type="spellEnd"/>
+      <w:r>
+        <w:rPr>
+          <w:color w:val="000000" w:themeColor="text1"/>
+        </w:rPr>
+        <w:t xml:space="preserve"> 2.1 de la </w:t>
+      </w:r>
+      <w:proofErr w:type="spellStart"/>
+      <w:r>
+        <w:rPr>
+          <w:color w:val="000000" w:themeColor="text1"/>
+        </w:rPr>
+        <w:t>Checklist</w:t>
+      </w:r>
+      <w:proofErr w:type="spellEnd"/>
+      <w:r>
+        <w:rPr>
+          <w:color w:val="000000" w:themeColor="text1"/>
+        </w:rPr>
+        <w:t>.</w:t>
+      </w:r>
+    </w:p>
+    <w:p>
+      <w:pPr>
+        <w:rPr>
+          <w:color w:val="FF0000"/>
+        </w:rPr>
+      </w:pPr>
+      <w:r>
+        <w:t>Elena se encargará de comprobar los puntos</w:t>
+      </w:r>
+      <w:r>
+        <w:t xml:space="preserve"> del apartado </w:t>
+      </w:r>
+      <w:proofErr w:type="spellStart"/>
+      <w:r>
+        <w:t>Sp</w:t>
+      </w:r>
+      <w:proofErr w:type="spellEnd"/>
+      <w:r>
+        <w:t xml:space="preserve"> 1.2 de la </w:t>
+      </w:r>
+      <w:proofErr w:type="spellStart"/>
+      <w:r>
+        <w:t>Checklist</w:t>
+      </w:r>
+      <w:proofErr w:type="spellEnd"/>
+      <w:r>
+        <w:rPr>
+          <w:color w:val="FF0000"/>
+        </w:rPr>
+        <w:t>.</w:t>
+      </w:r>
+    </w:p>
+    <w:p/>
+    <w:p>
+      <w:pPr>
+        <w:pStyle w:val="Ttulo3"/>
+      </w:pPr>
+      <w:bookmarkStart w:id="31" w:name="_Toc516504028"/>
+      <w:r>
+        <w:t>8.1.2 Participantes y roles del equipo de Evaluación</w:t>
+      </w:r>
+      <w:bookmarkEnd w:id="31"/>
+    </w:p>
+    <w:p>
+      <w:pPr>
+        <w:rPr>
+          <w:rFonts w:cstheme="minorHAnsi"/>
+        </w:rPr>
+      </w:pPr>
     </w:p>
     <w:p>
       <w:pPr>
@@ -2490,7 +2589,7 @@
           <w:rFonts w:asciiTheme="minorHAnsi" w:hAnsiTheme="minorHAnsi" w:cstheme="minorHAnsi"/>
           <w:lang w:val="es-ES"/>
         </w:rPr>
-        <w:t>Appraisal Team Leader: Jorge Manuel Molina Dominguez</w:t>
+        <w:t>Sponsor: José María García</w:t>
       </w:r>
     </w:p>
     <w:p>
@@ -2501,65 +2600,182 @@
           <w:lang w:val="es-ES"/>
         </w:rPr>
       </w:pPr>
+      <w:proofErr w:type="spellStart"/>
       <w:r>
         <w:rPr>
           <w:rFonts w:asciiTheme="minorHAnsi" w:hAnsiTheme="minorHAnsi" w:cstheme="minorHAnsi"/>
           <w:lang w:val="es-ES"/>
         </w:rPr>
-        <w:t>Site Cordinator: Jesús Ortiz Calleja</w:t>
-      </w:r>
-    </w:p>
-    <w:p>
-      <w:pPr>
-        <w:pStyle w:val="Standard"/>
+        <w:t>Appraisal</w:t>
+      </w:r>
+      <w:proofErr w:type="spellEnd"/>
+      <w:r>
         <w:rPr>
           <w:rFonts w:asciiTheme="minorHAnsi" w:hAnsiTheme="minorHAnsi" w:cstheme="minorHAnsi"/>
           <w:lang w:val="es-ES"/>
         </w:rPr>
-      </w:pPr>
+        <w:t xml:space="preserve"> </w:t>
+      </w:r>
+      <w:proofErr w:type="spellStart"/>
       <w:r>
         <w:rPr>
           <w:rFonts w:asciiTheme="minorHAnsi" w:hAnsiTheme="minorHAnsi" w:cstheme="minorHAnsi"/>
           <w:lang w:val="es-ES"/>
         </w:rPr>
-        <w:t xml:space="preserve">Team members: Elena </w:t>
-      </w:r>
+        <w:t>Team</w:t>
+      </w:r>
+      <w:proofErr w:type="spellEnd"/>
       <w:r>
         <w:rPr>
           <w:rFonts w:asciiTheme="minorHAnsi" w:hAnsiTheme="minorHAnsi" w:cstheme="minorHAnsi"/>
           <w:lang w:val="es-ES"/>
         </w:rPr>
-        <w:t>Camero Ruiz</w:t>
-      </w:r>
+        <w:t xml:space="preserve"> Leader: Jorge Manuel Molina </w:t>
+      </w:r>
+      <w:proofErr w:type="spellStart"/>
       <w:r>
         <w:rPr>
           <w:rFonts w:asciiTheme="minorHAnsi" w:hAnsiTheme="minorHAnsi" w:cstheme="minorHAnsi"/>
           <w:lang w:val="es-ES"/>
         </w:rPr>
-        <w:t>, Antonio Arenas Arenas</w:t>
-      </w:r>
-    </w:p>
-    <w:p>
-      <w:pPr>
-        <w:rPr>
-          <w:rFonts w:cstheme="minorHAnsi"/>
-        </w:rPr>
-      </w:pPr>
-    </w:p>
-    <w:p>
-      <w:pPr>
-        <w:pStyle w:val="Heading3"/>
+        <w:t>Dominguez</w:t>
+      </w:r>
+      <w:proofErr w:type="spellEnd"/>
+    </w:p>
+    <w:p>
+      <w:pPr>
+        <w:pStyle w:val="Standard"/>
+        <w:rPr>
+          <w:rFonts w:asciiTheme="minorHAnsi" w:hAnsiTheme="minorHAnsi" w:cstheme="minorHAnsi"/>
+          <w:lang w:val="es-ES"/>
+        </w:rPr>
+      </w:pPr>
+      <w:proofErr w:type="spellStart"/>
+      <w:r>
+        <w:rPr>
+          <w:rFonts w:asciiTheme="minorHAnsi" w:hAnsiTheme="minorHAnsi" w:cstheme="minorHAnsi"/>
+          <w:lang w:val="es-ES"/>
+        </w:rPr>
+        <w:t>Site</w:t>
+      </w:r>
+      <w:proofErr w:type="spellEnd"/>
+      <w:r>
+        <w:rPr>
+          <w:rFonts w:asciiTheme="minorHAnsi" w:hAnsiTheme="minorHAnsi" w:cstheme="minorHAnsi"/>
+          <w:lang w:val="es-ES"/>
+        </w:rPr>
+        <w:t xml:space="preserve"> </w:t>
+      </w:r>
+      <w:proofErr w:type="spellStart"/>
+      <w:r>
+        <w:rPr>
+          <w:rFonts w:asciiTheme="minorHAnsi" w:hAnsiTheme="minorHAnsi" w:cstheme="minorHAnsi"/>
+          <w:lang w:val="es-ES"/>
+        </w:rPr>
+        <w:t>Cordinator</w:t>
+      </w:r>
+      <w:proofErr w:type="spellEnd"/>
+      <w:r>
+        <w:rPr>
+          <w:rFonts w:asciiTheme="minorHAnsi" w:hAnsiTheme="minorHAnsi" w:cstheme="minorHAnsi"/>
+          <w:lang w:val="es-ES"/>
+        </w:rPr>
+        <w:t>: Jesús Ortiz Calleja</w:t>
+      </w:r>
+    </w:p>
+    <w:p>
+      <w:pPr>
+        <w:pStyle w:val="Standard"/>
+        <w:rPr>
+          <w:rFonts w:asciiTheme="minorHAnsi" w:hAnsiTheme="minorHAnsi" w:cstheme="minorHAnsi"/>
+          <w:lang w:val="es-ES"/>
+        </w:rPr>
+      </w:pPr>
+      <w:proofErr w:type="spellStart"/>
+      <w:r>
+        <w:rPr>
+          <w:rFonts w:asciiTheme="minorHAnsi" w:hAnsiTheme="minorHAnsi" w:cstheme="minorHAnsi"/>
+          <w:lang w:val="es-ES"/>
+        </w:rPr>
+        <w:t>Team</w:t>
+      </w:r>
+      <w:proofErr w:type="spellEnd"/>
+      <w:r>
+        <w:rPr>
+          <w:rFonts w:asciiTheme="minorHAnsi" w:hAnsiTheme="minorHAnsi" w:cstheme="minorHAnsi"/>
+          <w:lang w:val="es-ES"/>
+        </w:rPr>
+        <w:t xml:space="preserve"> </w:t>
+      </w:r>
+      <w:proofErr w:type="spellStart"/>
+      <w:r>
+        <w:rPr>
+          <w:rFonts w:asciiTheme="minorHAnsi" w:hAnsiTheme="minorHAnsi" w:cstheme="minorHAnsi"/>
+          <w:lang w:val="es-ES"/>
+        </w:rPr>
+        <w:t>members</w:t>
+      </w:r>
+      <w:proofErr w:type="spellEnd"/>
+      <w:r>
+        <w:rPr>
+          <w:rFonts w:asciiTheme="minorHAnsi" w:hAnsiTheme="minorHAnsi" w:cstheme="minorHAnsi"/>
+          <w:lang w:val="es-ES"/>
+        </w:rPr>
+        <w:t xml:space="preserve">: Elena </w:t>
+      </w:r>
+      <w:r>
+        <w:rPr>
+          <w:rFonts w:asciiTheme="minorHAnsi" w:hAnsiTheme="minorHAnsi" w:cstheme="minorHAnsi"/>
+          <w:lang w:val="es-ES"/>
+        </w:rPr>
+        <w:t>Camero Ruiz</w:t>
+      </w:r>
+      <w:r>
+        <w:rPr>
+          <w:rFonts w:asciiTheme="minorHAnsi" w:hAnsiTheme="minorHAnsi" w:cstheme="minorHAnsi"/>
+          <w:lang w:val="es-ES"/>
+        </w:rPr>
+        <w:t xml:space="preserve">, Antonio Arenas </w:t>
+      </w:r>
+      <w:proofErr w:type="spellStart"/>
+      <w:r>
+        <w:rPr>
+          <w:rFonts w:asciiTheme="minorHAnsi" w:hAnsiTheme="minorHAnsi" w:cstheme="minorHAnsi"/>
+          <w:lang w:val="es-ES"/>
+        </w:rPr>
+        <w:t>Arenas</w:t>
+      </w:r>
+      <w:proofErr w:type="spellEnd"/>
+    </w:p>
+    <w:p>
+      <w:pPr>
+        <w:rPr>
+          <w:rFonts w:cstheme="minorHAnsi"/>
+        </w:rPr>
+      </w:pPr>
+    </w:p>
+    <w:p>
+      <w:pPr>
+        <w:pStyle w:val="Ttulo3"/>
       </w:pPr>
       <w:bookmarkStart w:id="32" w:name="_Toc516504029"/>
       <w:r>
-        <w:t>8.1.3 Checklist de revisión a aplicar</w:t>
+        <w:t xml:space="preserve">8.1.3 </w:t>
+      </w:r>
+      <w:proofErr w:type="spellStart"/>
+      <w:r>
+        <w:t>Checklist</w:t>
+      </w:r>
+      <w:proofErr w:type="spellEnd"/>
+      <w:r>
+        <w:t xml:space="preserve"> de revisión a aplicar</w:t>
       </w:r>
       <w:bookmarkEnd w:id="32"/>
     </w:p>
     <w:p/>
     <w:p>
       <w:pPr>
-        <w:pStyle w:val="ListParagraph"/>
+        <w:pStyle w:val="Prrafodelista"/>
         <w:numPr>
           <w:ilvl w:val="0"/>
           <w:numId w:val="1"/>
@@ -2577,7 +2793,7 @@
     </w:p>
     <w:p>
       <w:pPr>
-        <w:pStyle w:val="ListParagraph"/>
+        <w:pStyle w:val="Prrafodelista"/>
         <w:numPr>
           <w:ilvl w:val="0"/>
           <w:numId w:val="1"/>
@@ -2595,7 +2811,7 @@
     </w:p>
     <w:p>
       <w:pPr>
-        <w:pStyle w:val="ListParagraph"/>
+        <w:pStyle w:val="Prrafodelista"/>
         <w:numPr>
           <w:ilvl w:val="0"/>
           <w:numId w:val="1"/>
@@ -2613,7 +2829,7 @@
     </w:p>
     <w:p>
       <w:pPr>
-        <w:pStyle w:val="ListParagraph"/>
+        <w:pStyle w:val="Prrafodelista"/>
         <w:numPr>
           <w:ilvl w:val="0"/>
           <w:numId w:val="1"/>
@@ -2631,7 +2847,7 @@
     </w:p>
     <w:p>
       <w:pPr>
-        <w:pStyle w:val="ListParagraph"/>
+        <w:pStyle w:val="Prrafodelista"/>
         <w:numPr>
           <w:ilvl w:val="0"/>
           <w:numId w:val="1"/>
@@ -2649,7 +2865,7 @@
     </w:p>
     <w:p>
       <w:pPr>
-        <w:pStyle w:val="ListParagraph"/>
+        <w:pStyle w:val="Prrafodelista"/>
         <w:numPr>
           <w:ilvl w:val="0"/>
           <w:numId w:val="1"/>
@@ -2667,7 +2883,7 @@
     </w:p>
     <w:p>
       <w:pPr>
-        <w:pStyle w:val="ListParagraph"/>
+        <w:pStyle w:val="Prrafodelista"/>
         <w:numPr>
           <w:ilvl w:val="0"/>
           <w:numId w:val="1"/>
@@ -2685,7 +2901,7 @@
     </w:p>
     <w:p>
       <w:pPr>
-        <w:pStyle w:val="ListParagraph"/>
+        <w:pStyle w:val="Prrafodelista"/>
         <w:numPr>
           <w:ilvl w:val="0"/>
           <w:numId w:val="1"/>
@@ -2703,7 +2919,7 @@
     </w:p>
     <w:p>
       <w:pPr>
-        <w:pStyle w:val="ListParagraph"/>
+        <w:pStyle w:val="Prrafodelista"/>
         <w:numPr>
           <w:ilvl w:val="0"/>
           <w:numId w:val="1"/>
@@ -2721,7 +2937,7 @@
     </w:p>
     <w:p>
       <w:pPr>
-        <w:pStyle w:val="ListParagraph"/>
+        <w:pStyle w:val="Prrafodelista"/>
         <w:numPr>
           <w:ilvl w:val="0"/>
           <w:numId w:val="1"/>
@@ -2739,7 +2955,7 @@
     </w:p>
     <w:p>
       <w:pPr>
-        <w:pStyle w:val="ListParagraph"/>
+        <w:pStyle w:val="Prrafodelista"/>
         <w:numPr>
           <w:ilvl w:val="0"/>
           <w:numId w:val="1"/>
@@ -2757,7 +2973,7 @@
     </w:p>
     <w:p>
       <w:pPr>
-        <w:pStyle w:val="ListParagraph"/>
+        <w:pStyle w:val="Prrafodelista"/>
         <w:numPr>
           <w:ilvl w:val="0"/>
           <w:numId w:val="1"/>
@@ -2775,7 +2991,7 @@
     </w:p>
     <w:p>
       <w:pPr>
-        <w:pStyle w:val="ListParagraph"/>
+        <w:pStyle w:val="Prrafodelista"/>
         <w:numPr>
           <w:ilvl w:val="0"/>
           <w:numId w:val="1"/>
@@ -2804,12 +3020,21 @@
           <w:lang w:val="es-ES"/>
         </w:rPr>
       </w:pPr>
+      <w:proofErr w:type="spellStart"/>
       <w:r>
         <w:rPr>
           <w:rFonts w:asciiTheme="minorHAnsi" w:hAnsiTheme="minorHAnsi" w:cstheme="minorHAnsi"/>
           <w:lang w:val="es-ES"/>
         </w:rPr>
-        <w:t xml:space="preserve">Sp 1.2 selección de productos a evaluar, </w:t>
+        <w:t>Sp</w:t>
+      </w:r>
+      <w:proofErr w:type="spellEnd"/>
+      <w:r>
+        <w:rPr>
+          <w:rFonts w:asciiTheme="minorHAnsi" w:hAnsiTheme="minorHAnsi" w:cstheme="minorHAnsi"/>
+          <w:lang w:val="es-ES"/>
+        </w:rPr>
+        <w:t xml:space="preserve"> 1.2 selección de productos a evaluar, </w:t>
       </w:r>
     </w:p>
     <w:p>
@@ -2942,12 +3167,21 @@
           <w:lang w:val="es-ES"/>
         </w:rPr>
       </w:pPr>
+      <w:proofErr w:type="spellStart"/>
       <w:r>
         <w:rPr>
           <w:rFonts w:asciiTheme="minorHAnsi" w:hAnsiTheme="minorHAnsi" w:cstheme="minorHAnsi"/>
           <w:lang w:val="es-ES"/>
         </w:rPr>
-        <w:t>Sp 2.1 Comprobar que se resuelven las no conformidades con los miembros apropiados del persona</w:t>
+        <w:t>Sp</w:t>
+      </w:r>
+      <w:proofErr w:type="spellEnd"/>
+      <w:r>
+        <w:rPr>
+          <w:rFonts w:asciiTheme="minorHAnsi" w:hAnsiTheme="minorHAnsi" w:cstheme="minorHAnsi"/>
+          <w:lang w:val="es-ES"/>
+        </w:rPr>
+        <w:t xml:space="preserve"> 2.1 Comprobar que se resuelven las no conformidades con los miembros apropiados del persona</w:t>
       </w:r>
       <w:r>
         <w:rPr>
@@ -3105,12 +3339,21 @@
           <w:lang w:val="es-ES"/>
         </w:rPr>
       </w:pPr>
+      <w:proofErr w:type="spellStart"/>
       <w:r>
         <w:rPr>
           <w:rFonts w:asciiTheme="minorHAnsi" w:hAnsiTheme="minorHAnsi" w:cstheme="minorHAnsi"/>
           <w:lang w:val="es-ES"/>
         </w:rPr>
-        <w:t>Sp 2.2 Comprobar que se han registrado las actividades de aseguramiento de la calidad con detalle.</w:t>
+        <w:t>Sp</w:t>
+      </w:r>
+      <w:proofErr w:type="spellEnd"/>
+      <w:r>
+        <w:rPr>
+          <w:rFonts w:asciiTheme="minorHAnsi" w:hAnsiTheme="minorHAnsi" w:cstheme="minorHAnsi"/>
+          <w:lang w:val="es-ES"/>
+        </w:rPr>
+        <w:t xml:space="preserve"> 2.2 Comprobar que se han registrado las actividades de aseguramiento de la calidad con detalle.</w:t>
       </w:r>
     </w:p>
     <w:p>
@@ -3135,7 +3378,7 @@
     </w:p>
     <w:p>
       <w:pPr>
-        <w:pStyle w:val="ListParagraph"/>
+        <w:pStyle w:val="Prrafodelista"/>
         <w:rPr>
           <w:rFonts w:cstheme="minorHAnsi"/>
         </w:rPr>
@@ -3184,7 +3427,7 @@
     </w:p>
     <w:p>
       <w:pPr>
-        <w:pStyle w:val="Heading2"/>
+        <w:pStyle w:val="Ttulo2"/>
       </w:pPr>
       <w:bookmarkStart w:id="33" w:name="_Toc516504030"/>
       <w:r>
@@ -3228,7 +3471,21 @@
         <w:rPr>
           <w:rFonts w:cstheme="minorHAnsi"/>
         </w:rPr>
-        <w:t>A lo largo del documente y como describimos a continuación se realizan las tareas específicas del proceso, aunque no hayan realizado la subpractica de lecciones aprendidas de la tarea de evaluación del producto</w:t>
+        <w:t xml:space="preserve">A lo largo del documente y como describimos a continuación se realizan las tareas específicas del proceso, aunque no hayan realizado la </w:t>
+      </w:r>
+      <w:proofErr w:type="spellStart"/>
+      <w:r>
+        <w:rPr>
+          <w:rFonts w:cstheme="minorHAnsi"/>
+        </w:rPr>
+        <w:t>subpractica</w:t>
+      </w:r>
+      <w:proofErr w:type="spellEnd"/>
+      <w:r>
+        <w:rPr>
+          <w:rFonts w:cstheme="minorHAnsi"/>
+        </w:rPr>
+        <w:t xml:space="preserve"> de lecciones aprendidas de la tarea de evaluación del producto</w:t>
       </w:r>
     </w:p>
     <w:p>
@@ -3335,7 +3592,21 @@
         <w:rPr>
           <w:rFonts w:cstheme="minorHAnsi"/>
         </w:rPr>
-        <w:t>A lo largo de los apartados 2 y 3, los cuales son Descripción general y objetivos específicos, se detalla claramente, específicamente y metodológicamente los pasos a realizar e cada momento de los procesos de aseguramiento de calidad, tanto las operaciones, productos de entrada y salida, etc.</w:t>
+        <w:t xml:space="preserve">A lo largo de los apartados 2 y 3, los cuales son Descripción general y objetivos específicos, se detalla claramente, específicamente y metodológicamente los pasos a realizar </w:t>
+      </w:r>
+      <w:proofErr w:type="gramStart"/>
+      <w:r>
+        <w:rPr>
+          <w:rFonts w:cstheme="minorHAnsi"/>
+        </w:rPr>
+        <w:t>e</w:t>
+      </w:r>
+      <w:proofErr w:type="gramEnd"/>
+      <w:r>
+        <w:rPr>
+          <w:rFonts w:cstheme="minorHAnsi"/>
+        </w:rPr>
+        <w:t xml:space="preserve"> cada momento de los procesos de aseguramiento de calidad, tanto las operaciones, productos de entrada y salida, etc.</w:t>
       </w:r>
     </w:p>
     <w:p>
@@ -3429,7 +3700,21 @@
         <w:rPr>
           <w:rFonts w:cstheme="minorHAnsi"/>
         </w:rPr>
-        <w:t xml:space="preserve">Y a lo largo del apartado 5 y sus subapartados se asignan las responsabilidades específicas a los diferentes roles del equipo como al Director de Operaciones, al Director de producción, a los Ingenieros de Calidad, al Jefe del Proyecto y a la Dirección. </w:t>
+        <w:t xml:space="preserve">Y a lo largo del apartado 5 y sus subapartados se asignan las responsabilidades específicas a los diferentes roles del equipo como al Director de Operaciones, al </w:t>
+      </w:r>
+      <w:proofErr w:type="gramStart"/>
+      <w:r>
+        <w:rPr>
+          <w:rFonts w:cstheme="minorHAnsi"/>
+        </w:rPr>
+        <w:t>Director</w:t>
+      </w:r>
+      <w:proofErr w:type="gramEnd"/>
+      <w:r>
+        <w:rPr>
+          <w:rFonts w:cstheme="minorHAnsi"/>
+        </w:rPr>
+        <w:t xml:space="preserve"> de producción, a los Ingenieros de Calidad, al Jefe del Proyecto y a la Dirección. </w:t>
       </w:r>
     </w:p>
     <w:p>
@@ -3690,7 +3975,15 @@
     </w:p>
     <w:p>
       <w:r>
-        <w:t xml:space="preserve">“Director de operaciones </w:t>
+        <w:t>“</w:t>
+      </w:r>
+      <w:proofErr w:type="gramStart"/>
+      <w:r>
+        <w:t>Director</w:t>
+      </w:r>
+      <w:proofErr w:type="gramEnd"/>
+      <w:r>
+        <w:t xml:space="preserve"> de operaciones </w:t>
       </w:r>
     </w:p>
     <w:p>
@@ -3700,7 +3993,7 @@
     </w:p>
     <w:p>
       <w:pPr>
-        <w:pStyle w:val="ListParagraph"/>
+        <w:pStyle w:val="Prrafodelista"/>
         <w:numPr>
           <w:ilvl w:val="0"/>
           <w:numId w:val="33"/>
@@ -3715,7 +4008,7 @@
     </w:p>
     <w:p>
       <w:pPr>
-        <w:pStyle w:val="ListParagraph"/>
+        <w:pStyle w:val="Prrafodelista"/>
         <w:numPr>
           <w:ilvl w:val="0"/>
           <w:numId w:val="33"/>
@@ -3725,12 +4018,20 @@
         </w:rPr>
       </w:pPr>
       <w:r>
-        <w:t>Planificar y realizar checklist a Calidad.</w:t>
-      </w:r>
-    </w:p>
-    <w:p>
-      <w:pPr>
-        <w:pStyle w:val="ListParagraph"/>
+        <w:t xml:space="preserve">Planificar y realizar </w:t>
+      </w:r>
+      <w:proofErr w:type="spellStart"/>
+      <w:r>
+        <w:t>checklist</w:t>
+      </w:r>
+      <w:proofErr w:type="spellEnd"/>
+      <w:r>
+        <w:t xml:space="preserve"> a Calidad.</w:t>
+      </w:r>
+    </w:p>
+    <w:p>
+      <w:pPr>
+        <w:pStyle w:val="Prrafodelista"/>
         <w:numPr>
           <w:ilvl w:val="0"/>
           <w:numId w:val="33"/>
@@ -4094,17 +4395,26 @@
           <w:b/>
         </w:rPr>
       </w:pPr>
+      <w:proofErr w:type="spellStart"/>
       <w:r>
         <w:rPr>
           <w:rFonts w:cstheme="minorHAnsi"/>
           <w:b/>
         </w:rPr>
-        <w:t>Sp 1.1 Selección de productos a evaluar</w:t>
-      </w:r>
-    </w:p>
-    <w:p>
-      <w:pPr>
-        <w:pStyle w:val="ListParagraph"/>
+        <w:t>Sp</w:t>
+      </w:r>
+      <w:proofErr w:type="spellEnd"/>
+      <w:r>
+        <w:rPr>
+          <w:rFonts w:cstheme="minorHAnsi"/>
+          <w:b/>
+        </w:rPr>
+        <w:t xml:space="preserve"> 1.1 Selección de productos a evaluar</w:t>
+      </w:r>
+    </w:p>
+    <w:p>
+      <w:pPr>
+        <w:pStyle w:val="Prrafodelista"/>
         <w:numPr>
           <w:ilvl w:val="0"/>
           <w:numId w:val="28"/>
@@ -4476,7 +4786,21 @@
         <w:rPr>
           <w:rFonts w:cstheme="minorHAnsi"/>
         </w:rPr>
-        <w:t xml:space="preserve">l proceso que se describe tiene como propietario al Departamento de Calidad de la organización, el cual </w:t>
+        <w:t xml:space="preserve">l proceso que se describe tiene como propietario al Departamento de Calidad de la </w:t>
+      </w:r>
+      <w:proofErr w:type="spellStart"/>
+      <w:r>
+        <w:rPr>
+          <w:rFonts w:cstheme="minorHAnsi"/>
+        </w:rPr>
+        <w:t>organización</w:t>
+      </w:r>
+      <w:proofErr w:type="spellEnd"/>
+      <w:r>
+        <w:rPr>
+          <w:rFonts w:cstheme="minorHAnsi"/>
+        </w:rPr>
+        <w:t xml:space="preserve">, el cual </w:t>
       </w:r>
       <w:r>
         <w:rPr>
@@ -4488,7 +4812,35 @@
         <w:rPr>
           <w:rFonts w:cstheme="minorHAnsi"/>
         </w:rPr>
-        <w:t xml:space="preserve"> el responsable de los resultados del proceso, teniendo las funciones de coordinación de las actividades y aseguramiento de la correcta realización del proceso.</w:t>
+        <w:t xml:space="preserve"> el responsable de los resultados del proceso, teniendo las funciones de </w:t>
+      </w:r>
+      <w:proofErr w:type="spellStart"/>
+      <w:r>
+        <w:rPr>
+          <w:rFonts w:cstheme="minorHAnsi"/>
+        </w:rPr>
+        <w:t>coordinación</w:t>
+      </w:r>
+      <w:proofErr w:type="spellEnd"/>
+      <w:r>
+        <w:rPr>
+          <w:rFonts w:cstheme="minorHAnsi"/>
+        </w:rPr>
+        <w:t xml:space="preserve"> de las actividades y aseguramiento de la correcta </w:t>
+      </w:r>
+      <w:proofErr w:type="spellStart"/>
+      <w:r>
+        <w:rPr>
+          <w:rFonts w:cstheme="minorHAnsi"/>
+        </w:rPr>
+        <w:t>realización</w:t>
+      </w:r>
+      <w:proofErr w:type="spellEnd"/>
+      <w:r>
+        <w:rPr>
+          <w:rFonts w:cstheme="minorHAnsi"/>
+        </w:rPr>
+        <w:t xml:space="preserve"> del proceso.</w:t>
       </w:r>
       <w:r>
         <w:rPr>
@@ -4548,7 +4900,7 @@
     </w:p>
     <w:p>
       <w:pPr>
-        <w:pStyle w:val="ListParagraph"/>
+        <w:pStyle w:val="Prrafodelista"/>
         <w:numPr>
           <w:ilvl w:val="0"/>
           <w:numId w:val="28"/>
@@ -4641,7 +4993,7 @@
     </w:p>
     <w:p>
       <w:pPr>
-        <w:pStyle w:val="ListParagraph"/>
+        <w:pStyle w:val="Prrafodelista"/>
         <w:numPr>
           <w:ilvl w:val="0"/>
           <w:numId w:val="28"/>
@@ -4799,7 +5151,7 @@
     </w:p>
     <w:p>
       <w:pPr>
-        <w:pStyle w:val="ListParagraph"/>
+        <w:pStyle w:val="Prrafodelista"/>
         <w:numPr>
           <w:ilvl w:val="0"/>
           <w:numId w:val="28"/>
@@ -4887,7 +5239,21 @@
         <w:rPr>
           <w:rFonts w:cstheme="minorHAnsi"/>
         </w:rPr>
-        <w:t xml:space="preserve"> de las checklists utilizadas durante la </w:t>
+        <w:t xml:space="preserve"> de las </w:t>
+      </w:r>
+      <w:proofErr w:type="spellStart"/>
+      <w:r>
+        <w:rPr>
+          <w:rFonts w:cstheme="minorHAnsi"/>
+        </w:rPr>
+        <w:t>checklists</w:t>
+      </w:r>
+      <w:proofErr w:type="spellEnd"/>
+      <w:r>
+        <w:rPr>
+          <w:rFonts w:cstheme="minorHAnsi"/>
+        </w:rPr>
+        <w:t xml:space="preserve"> utilizadas durante la </w:t>
       </w:r>
       <w:r>
         <w:rPr>
@@ -4904,7 +5270,7 @@
     </w:p>
     <w:p>
       <w:pPr>
-        <w:pStyle w:val="ListParagraph"/>
+        <w:pStyle w:val="Prrafodelista"/>
         <w:numPr>
           <w:ilvl w:val="0"/>
           <w:numId w:val="28"/>
@@ -4973,6 +5339,7 @@
           <w:lang w:val="es-ES"/>
         </w:rPr>
       </w:pPr>
+      <w:proofErr w:type="spellStart"/>
       <w:r>
         <w:rPr>
           <w:rFonts w:asciiTheme="minorHAnsi" w:hAnsiTheme="minorHAnsi" w:cstheme="minorHAnsi"/>
@@ -4981,12 +5348,23 @@
           <w:szCs w:val="22"/>
           <w:lang w:val="es-ES"/>
         </w:rPr>
-        <w:t>Sp 2.1 Comprobar que se resuelven las no conformidades con los miembros apropiados del personal.</w:t>
-      </w:r>
-    </w:p>
-    <w:p>
-      <w:pPr>
-        <w:pStyle w:val="ListParagraph"/>
+        <w:t>Sp</w:t>
+      </w:r>
+      <w:proofErr w:type="spellEnd"/>
+      <w:r>
+        <w:rPr>
+          <w:rFonts w:asciiTheme="minorHAnsi" w:hAnsiTheme="minorHAnsi" w:cstheme="minorHAnsi"/>
+          <w:b/>
+          <w:sz w:val="22"/>
+          <w:szCs w:val="22"/>
+          <w:lang w:val="es-ES"/>
+        </w:rPr>
+        <w:t xml:space="preserve"> 2.1 Comprobar que se resuelven las no conformidades con los miembros apropiados del personal.</w:t>
+      </w:r>
+    </w:p>
+    <w:p>
+      <w:pPr>
+        <w:pStyle w:val="Prrafodelista"/>
         <w:numPr>
           <w:ilvl w:val="0"/>
           <w:numId w:val="21"/>
@@ -5278,7 +5656,7 @@
     </w:p>
     <w:p>
       <w:pPr>
-        <w:pStyle w:val="ListParagraph"/>
+        <w:pStyle w:val="Prrafodelista"/>
         <w:numPr>
           <w:ilvl w:val="0"/>
           <w:numId w:val="21"/>
@@ -5466,7 +5844,7 @@
     </w:p>
     <w:p>
       <w:pPr>
-        <w:pStyle w:val="ListParagraph"/>
+        <w:pStyle w:val="Prrafodelista"/>
         <w:numPr>
           <w:ilvl w:val="0"/>
           <w:numId w:val="21"/>
@@ -5569,7 +5947,7 @@
     </w:p>
     <w:p>
       <w:pPr>
-        <w:pStyle w:val="ListParagraph"/>
+        <w:pStyle w:val="Prrafodelista"/>
         <w:numPr>
           <w:ilvl w:val="0"/>
           <w:numId w:val="21"/>
@@ -5673,7 +6051,7 @@
     </w:p>
     <w:p>
       <w:pPr>
-        <w:pStyle w:val="ListParagraph"/>
+        <w:pStyle w:val="Prrafodelista"/>
         <w:numPr>
           <w:ilvl w:val="0"/>
           <w:numId w:val="21"/>
@@ -5708,7 +6086,21 @@
         <w:rPr>
           <w:rFonts w:cstheme="minorHAnsi"/>
         </w:rPr>
-        <w:t>Se declara que hay un seguimiento de las no conformidades, pero no se explica como se hace ese seguimiento</w:t>
+        <w:t xml:space="preserve">Se declara que hay un seguimiento de las no conformidades, pero no se explica </w:t>
+      </w:r>
+      <w:proofErr w:type="spellStart"/>
+      <w:r>
+        <w:rPr>
+          <w:rFonts w:cstheme="minorHAnsi"/>
+        </w:rPr>
+        <w:t>como</w:t>
+      </w:r>
+      <w:proofErr w:type="spellEnd"/>
+      <w:r>
+        <w:rPr>
+          <w:rFonts w:cstheme="minorHAnsi"/>
+        </w:rPr>
+        <w:t xml:space="preserve"> se hace ese seguimiento</w:t>
       </w:r>
       <w:r>
         <w:rPr>
@@ -5793,6 +6185,7 @@
           <w:lang w:val="es-ES"/>
         </w:rPr>
       </w:pPr>
+      <w:proofErr w:type="spellStart"/>
       <w:r>
         <w:rPr>
           <w:rFonts w:asciiTheme="minorHAnsi" w:hAnsiTheme="minorHAnsi" w:cstheme="minorHAnsi"/>
@@ -5801,12 +6194,10 @@
           <w:szCs w:val="22"/>
           <w:lang w:val="es-ES"/>
         </w:rPr>
-        <w:t>Sp 2.2 Comprobar que se han registrado las actividades de aseguramiento de la calidad con detalle.</w:t>
-      </w:r>
-    </w:p>
-    <w:p>
-      <w:pPr>
-        <w:pStyle w:val="Standard"/>
+        <w:t>Sp</w:t>
+      </w:r>
+      <w:proofErr w:type="spellEnd"/>
+      <w:r>
         <w:rPr>
           <w:rFonts w:asciiTheme="minorHAnsi" w:hAnsiTheme="minorHAnsi" w:cstheme="minorHAnsi"/>
           <w:b/>
@@ -5814,6 +6205,19 @@
           <w:szCs w:val="22"/>
           <w:lang w:val="es-ES"/>
         </w:rPr>
+        <w:t xml:space="preserve"> 2.2 Comprobar que se han registrado las actividades de aseguramiento de la calidad con detalle.</w:t>
+      </w:r>
+    </w:p>
+    <w:p>
+      <w:pPr>
+        <w:pStyle w:val="Standard"/>
+        <w:rPr>
+          <w:rFonts w:asciiTheme="minorHAnsi" w:hAnsiTheme="minorHAnsi" w:cstheme="minorHAnsi"/>
+          <w:b/>
+          <w:sz w:val="22"/>
+          <w:szCs w:val="22"/>
+          <w:lang w:val="es-ES"/>
+        </w:rPr>
       </w:pPr>
     </w:p>
     <w:p>
@@ -5949,7 +6353,7 @@
     </w:p>
     <w:p>
       <w:pPr>
-        <w:pStyle w:val="Heading2"/>
+        <w:pStyle w:val="Ttulo2"/>
       </w:pPr>
       <w:bookmarkStart w:id="34" w:name="_Toc516504031"/>
       <w:r>
@@ -5964,7 +6368,7 @@
     <w:p/>
     <w:p>
       <w:pPr>
-        <w:pStyle w:val="Heading3"/>
+        <w:pStyle w:val="Ttulo3"/>
       </w:pPr>
       <w:bookmarkStart w:id="35" w:name="_Toc516504032"/>
       <w:r>
@@ -5990,7 +6394,7 @@
     <w:p/>
     <w:p>
       <w:pPr>
-        <w:pStyle w:val="Heading3"/>
+        <w:pStyle w:val="Ttulo3"/>
       </w:pPr>
       <w:bookmarkStart w:id="36" w:name="_Toc516504033"/>
       <w:r>
@@ -6004,8 +6408,13 @@
         <w:t xml:space="preserve">La empresa obtiene un nivel de Capacidad 2 en PPQA a causa de que no viene explicado las actividades de la subtarea 5 de la práctica </w:t>
       </w:r>
       <w:r>
-        <w:t>especifica Sp</w:t>
-      </w:r>
+        <w:t xml:space="preserve">especifica </w:t>
+      </w:r>
+      <w:proofErr w:type="spellStart"/>
+      <w:r>
+        <w:t>Sp</w:t>
+      </w:r>
+      <w:proofErr w:type="spellEnd"/>
       <w:r>
         <w:t xml:space="preserve"> 1.2</w:t>
       </w:r>
@@ -6013,7 +6422,7 @@
     <w:p/>
     <w:p>
       <w:pPr>
-        <w:pStyle w:val="Heading3"/>
+        <w:pStyle w:val="Ttulo3"/>
       </w:pPr>
       <w:bookmarkStart w:id="37" w:name="_Toc516504034"/>
       <w:r>
@@ -6021,24 +6430,28 @@
       </w:r>
       <w:bookmarkEnd w:id="37"/>
     </w:p>
-    <w:p>
-      <w:pPr>
-        <w:rPr>
-          <w:lang w:val="en-GB"/>
-        </w:rPr>
-      </w:pPr>
-    </w:p>
-    <w:p>
-      <w:pPr>
-        <w:rPr>
-          <w:lang w:val="en-GB"/>
-        </w:rPr>
-      </w:pPr>
-      <w:r>
-        <w:rPr>
-          <w:lang w:val="en-GB"/>
-        </w:rPr>
-        <w:t xml:space="preserve">Como punto fuerte, la empresa es consecuente a la hora de seguir los criterios establecidos de evaluación de productos y cumple también con las fechas de evaluación y revisión. Adicionalmente, también se identifican correctamente los casos de no conformidad, se documentan en el registro correspondiente y se realizan las acciones correctoras pertinentes. </w:t>
+    <w:p/>
+    <w:p>
+      <w:r>
+        <w:t>Como punto fuerte, la empresa es consecuente a la hora de seguir los criterios establecidos de evaluación de productos y cumple también con las fechas de evaluación y revisión. Adicionalmente, también se identifican correctamente los casos de no conformidad, se documentan en el registro correspondiente y se realizan las acciones correctoras pertinentes</w:t>
+      </w:r>
+      <w:r>
+        <w:t>, quedando el mecanismo de escalado perfectamente reflejado en el codumento.</w:t>
+      </w:r>
+      <w:bookmarkStart w:id="38" w:name="_GoBack"/>
+      <w:bookmarkEnd w:id="38"/>
+    </w:p>
+    <w:p>
+      <w:r>
+        <w:t xml:space="preserve">Por otro lado, como punto débil, aunque se realizan revisiones y auditoría de calidad donde se obtiene como salida un </w:t>
+      </w:r>
+      <w:proofErr w:type="spellStart"/>
+      <w:r>
+        <w:t>Checklist</w:t>
+      </w:r>
+      <w:proofErr w:type="spellEnd"/>
+      <w:r>
+        <w:t xml:space="preserve"> con los problemas detectados, en el documento no se detalla si se genera un informe de lecciones aprendidas, el cuál es importante en el proceso de mejora continua ya que permite replicar acciones que han sido exitosas y evitar errores en futuros proyectos similares.</w:t>
       </w:r>
     </w:p>
     <w:p>
@@ -6050,18 +6463,7 @@
         </w:rPr>
       </w:pPr>
       <w:r>
-        <w:rPr>
-          <w:lang w:val="en-GB"/>
-        </w:rPr>
-        <w:t>Por otro lado, como punto débil, aunque se realizan revisiones y</w:t>
-      </w:r>
-      <w:bookmarkStart w:id="38" w:name="_GoBack"/>
-      <w:bookmarkEnd w:id="38"/>
-      <w:r>
-        <w:rPr>
-          <w:lang w:val="en-GB"/>
-        </w:rPr>
-        <w:t xml:space="preserve"> auditoría de calidad donde se obtiene como salida un Checklist con los problemas detectados, en el documento no se detalla si se genera un informe de lecciones aprendidas, el cuál es importante en el proceso de mejora continua ya que permite replicar acciones que han sido exitosas y evitar errores en futuros proyectos similares.</w:t>
+        <w:t>Otros puntos débiles serían la revisión periódica de no conformidades y la búsqueda de tendencias en ellas; aunque se puede intuir que estas tareas son realizadas, no quedan recogidas explícitamente en el documento, quedando en un segundo plano.</w:t>
       </w:r>
       <w:r>
         <w:br w:type="page"/>
@@ -6069,7 +6471,7 @@
     </w:p>
     <w:p>
       <w:pPr>
-        <w:pStyle w:val="Heading1"/>
+        <w:pStyle w:val="Ttulo1"/>
       </w:pPr>
       <w:bookmarkStart w:id="39" w:name="_Toc516504035"/>
       <w:r>
@@ -6086,8 +6488,13 @@
     </w:p>
     <w:p/>
     <w:p>
-      <w:r>
-        <w:t xml:space="preserve">CMMI aunque complejo y largo de realizar, es muy efectivo para poder mejorar la calidad de las empresas sino que además es muy flexible ya que no especifica cómo hay que realizar cada proceso que describen dando libertad a las empresas en la realización del mismo, aunque después la evaluación pueda llegar a ser larga y </w:t>
+      <w:proofErr w:type="gramStart"/>
+      <w:r>
+        <w:t>CMMI</w:t>
+      </w:r>
+      <w:proofErr w:type="gramEnd"/>
+      <w:r>
+        <w:t xml:space="preserve"> aunque complejo y largo de realizar, es muy efectivo para poder mejorar la calidad de las empresas sino que además es muy flexible ya que no especifica cómo hay que realizar cada proceso que describen dando libertad a las empresas en la realización del mismo, aunque después la evaluación pueda llegar a ser larga y </w:t>
       </w:r>
       <w:r>
         <w:t>exhaustiva</w:t>
@@ -6117,7 +6524,7 @@
     <w:p/>
     <w:p>
       <w:pPr>
-        <w:pStyle w:val="Heading1"/>
+        <w:pStyle w:val="Ttulo1"/>
       </w:pPr>
     </w:p>
     <w:p>
@@ -6135,7 +6542,7 @@
     </w:p>
     <w:p>
       <w:pPr>
-        <w:pStyle w:val="Heading1"/>
+        <w:pStyle w:val="Ttulo1"/>
       </w:pPr>
       <w:bookmarkStart w:id="40" w:name="_Toc516504036"/>
       <w:r>
@@ -6152,12 +6559,12 @@
     </w:p>
     <w:p>
       <w:pPr>
-        <w:pStyle w:val="ListParagraph"/>
-      </w:pPr>
-    </w:p>
-    <w:p>
-      <w:pPr>
-        <w:pStyle w:val="ListParagraph"/>
+        <w:pStyle w:val="Prrafodelista"/>
+      </w:pPr>
+    </w:p>
+    <w:p>
+      <w:pPr>
+        <w:pStyle w:val="Prrafodelista"/>
         <w:numPr>
           <w:ilvl w:val="0"/>
           <w:numId w:val="23"/>
@@ -6175,7 +6582,7 @@
     </w:p>
     <w:p>
       <w:pPr>
-        <w:pStyle w:val="ListParagraph"/>
+        <w:pStyle w:val="Prrafodelista"/>
         <w:numPr>
           <w:ilvl w:val="0"/>
           <w:numId w:val="23"/>
@@ -6193,7 +6600,7 @@
     </w:p>
     <w:p>
       <w:pPr>
-        <w:pStyle w:val="ListParagraph"/>
+        <w:pStyle w:val="Prrafodelista"/>
         <w:ind w:left="3600"/>
         <w:rPr>
           <w:rFonts w:eastAsiaTheme="majorEastAsia" w:cstheme="majorBidi"/>
@@ -6209,7 +6616,7 @@
     </w:p>
     <w:p>
       <w:pPr>
-        <w:pStyle w:val="Heading1"/>
+        <w:pStyle w:val="Ttulo1"/>
       </w:pPr>
       <w:bookmarkStart w:id="41" w:name="_Toc516504037"/>
       <w:r>
@@ -6231,7 +6638,7 @@
     </w:p>
     <w:p>
       <w:pPr>
-        <w:pStyle w:val="Heading1"/>
+        <w:pStyle w:val="Ttulo1"/>
       </w:pPr>
       <w:bookmarkStart w:id="42" w:name="_Toc516504038"/>
       <w:r>
@@ -6262,7 +6669,7 @@
 </file>
 
 <file path=word/endnotes.xml><?xml version="1.0" encoding="utf-8"?>
-<w:endnotes xmlns:wpc="http://schemas.microsoft.com/office/word/2010/wordprocessingCanvas" xmlns:mo="http://schemas.microsoft.com/office/mac/office/2008/main" xmlns:mc="http://schemas.openxmlformats.org/markup-compatibility/2006" xmlns:mv="urn:schemas-microsoft-com:mac:vml" xmlns:o="urn:schemas-microsoft-com:office:office" xmlns:r="http://schemas.openxmlformats.org/officeDocument/2006/relationships" xmlns:m="http://schemas.openxmlformats.org/officeDocument/2006/math" xmlns:v="urn:schemas-microsoft-com:vml" xmlns:wp14="http://schemas.microsoft.com/office/word/2010/wordprocessingDrawing" xmlns:wp="http://schemas.openxmlformats.org/drawingml/2006/wordprocessingDrawing" xmlns:w10="urn:schemas-microsoft-com:office:word" xmlns:w="http://schemas.openxmlformats.org/wordprocessingml/2006/main" xmlns:w14="http://schemas.microsoft.com/office/word/2010/wordml" xmlns:w15="http://schemas.microsoft.com/office/word/2012/wordml" xmlns:wpg="http://schemas.microsoft.com/office/word/2010/wordprocessingGroup" xmlns:wpi="http://schemas.microsoft.com/office/word/2010/wordprocessingInk" xmlns:wne="http://schemas.microsoft.com/office/word/2006/wordml" xmlns:wps="http://schemas.microsoft.com/office/word/2010/wordprocessingShape" mc:Ignorable="w14 w15 wp14 mv">
+<w:endnotes xmlns:wpc="http://schemas.microsoft.com/office/word/2010/wordprocessingCanvas" xmlns:cx="http://schemas.microsoft.com/office/drawing/2014/chartex" xmlns:cx1="http://schemas.microsoft.com/office/drawing/2015/9/8/chartex" xmlns:cx2="http://schemas.microsoft.com/office/drawing/2015/10/21/chartex" xmlns:cx3="http://schemas.microsoft.com/office/drawing/2016/5/9/chartex" xmlns:cx4="http://schemas.microsoft.com/office/drawing/2016/5/10/chartex" xmlns:cx5="http://schemas.microsoft.com/office/drawing/2016/5/11/chartex" xmlns:cx6="http://schemas.microsoft.com/office/drawing/2016/5/12/chartex" xmlns:cx7="http://schemas.microsoft.com/office/drawing/2016/5/13/chartex" xmlns:cx8="http://schemas.microsoft.com/office/drawing/2016/5/14/chartex" xmlns:mc="http://schemas.openxmlformats.org/markup-compatibility/2006" xmlns:aink="http://schemas.microsoft.com/office/drawing/2016/ink" xmlns:am3d="http://schemas.microsoft.com/office/drawing/2017/model3d" xmlns:o="urn:schemas-microsoft-com:office:office" xmlns:r="http://schemas.openxmlformats.org/officeDocument/2006/relationships" xmlns:m="http://schemas.openxmlformats.org/officeDocument/2006/math" xmlns:v="urn:schemas-microsoft-com:vml" xmlns:wp14="http://schemas.microsoft.com/office/word/2010/wordprocessingDrawing" xmlns:wp="http://schemas.openxmlformats.org/drawingml/2006/wordprocessingDrawing" xmlns:w10="urn:schemas-microsoft-com:office:word" xmlns:w="http://schemas.openxmlformats.org/wordprocessingml/2006/main" xmlns:w14="http://schemas.microsoft.com/office/word/2010/wordml" xmlns:w15="http://schemas.microsoft.com/office/word/2012/wordml" xmlns:w16cid="http://schemas.microsoft.com/office/word/2016/wordml/cid" xmlns:w16se="http://schemas.microsoft.com/office/word/2015/wordml/symex" xmlns:wpg="http://schemas.microsoft.com/office/word/2010/wordprocessingGroup" xmlns:wpi="http://schemas.microsoft.com/office/word/2010/wordprocessingInk" xmlns:wne="http://schemas.microsoft.com/office/word/2006/wordml" xmlns:wps="http://schemas.microsoft.com/office/word/2010/wordprocessingShape" mc:Ignorable="w14 w15 w16se w16cid wp14">
   <w:endnote w:type="separator" w:id="-1">
     <w:p>
       <w:pPr>
@@ -6287,38 +6694,22 @@
 </file>
 
 <file path=word/footer1.xml><?xml version="1.0" encoding="utf-8"?>
-<w:ftr xmlns:wpc="http://schemas.microsoft.com/office/word/2010/wordprocessingCanvas" xmlns:mo="http://schemas.microsoft.com/office/mac/office/2008/main" xmlns:mc="http://schemas.openxmlformats.org/markup-compatibility/2006" xmlns:mv="urn:schemas-microsoft-com:mac:vml" xmlns:o="urn:schemas-microsoft-com:office:office" xmlns:r="http://schemas.openxmlformats.org/officeDocument/2006/relationships" xmlns:m="http://schemas.openxmlformats.org/officeDocument/2006/math" xmlns:v="urn:schemas-microsoft-com:vml" xmlns:wp14="http://schemas.microsoft.com/office/word/2010/wordprocessingDrawing" xmlns:wp="http://schemas.openxmlformats.org/drawingml/2006/wordprocessingDrawing" xmlns:w10="urn:schemas-microsoft-com:office:word" xmlns:w="http://schemas.openxmlformats.org/wordprocessingml/2006/main" xmlns:w14="http://schemas.microsoft.com/office/word/2010/wordml" xmlns:w15="http://schemas.microsoft.com/office/word/2012/wordml" xmlns:wpg="http://schemas.microsoft.com/office/word/2010/wordprocessingGroup" xmlns:wpi="http://schemas.microsoft.com/office/word/2010/wordprocessingInk" xmlns:wne="http://schemas.microsoft.com/office/word/2006/wordml" xmlns:wps="http://schemas.microsoft.com/office/word/2010/wordprocessingShape" mc:Ignorable="w14 w15 wp14">
+<w:ftr xmlns:wpc="http://schemas.microsoft.com/office/word/2010/wordprocessingCanvas" xmlns:cx="http://schemas.microsoft.com/office/drawing/2014/chartex" xmlns:cx1="http://schemas.microsoft.com/office/drawing/2015/9/8/chartex" xmlns:cx2="http://schemas.microsoft.com/office/drawing/2015/10/21/chartex" xmlns:cx3="http://schemas.microsoft.com/office/drawing/2016/5/9/chartex" xmlns:cx4="http://schemas.microsoft.com/office/drawing/2016/5/10/chartex" xmlns:cx5="http://schemas.microsoft.com/office/drawing/2016/5/11/chartex" xmlns:cx6="http://schemas.microsoft.com/office/drawing/2016/5/12/chartex" xmlns:cx7="http://schemas.microsoft.com/office/drawing/2016/5/13/chartex" xmlns:cx8="http://schemas.microsoft.com/office/drawing/2016/5/14/chartex" xmlns:mc="http://schemas.openxmlformats.org/markup-compatibility/2006" xmlns:aink="http://schemas.microsoft.com/office/drawing/2016/ink" xmlns:am3d="http://schemas.microsoft.com/office/drawing/2017/model3d" xmlns:o="urn:schemas-microsoft-com:office:office" xmlns:r="http://schemas.openxmlformats.org/officeDocument/2006/relationships" xmlns:m="http://schemas.openxmlformats.org/officeDocument/2006/math" xmlns:v="urn:schemas-microsoft-com:vml" xmlns:wp14="http://schemas.microsoft.com/office/word/2010/wordprocessingDrawing" xmlns:wp="http://schemas.openxmlformats.org/drawingml/2006/wordprocessingDrawing" xmlns:w10="urn:schemas-microsoft-com:office:word" xmlns:w="http://schemas.openxmlformats.org/wordprocessingml/2006/main" xmlns:w14="http://schemas.microsoft.com/office/word/2010/wordml" xmlns:w15="http://schemas.microsoft.com/office/word/2012/wordml" xmlns:w16cid="http://schemas.microsoft.com/office/word/2016/wordml/cid" xmlns:w16se="http://schemas.microsoft.com/office/word/2015/wordml/symex" xmlns:wpg="http://schemas.microsoft.com/office/word/2010/wordprocessingGroup" xmlns:wpi="http://schemas.microsoft.com/office/word/2010/wordprocessingInk" xmlns:wne="http://schemas.microsoft.com/office/word/2006/wordml" xmlns:wps="http://schemas.microsoft.com/office/word/2010/wordprocessingShape" mc:Ignorable="w14 w15 w16se w16cid wp14">
   <w:p>
     <w:pPr>
-      <w:pStyle w:val="Footer"/>
+      <w:pStyle w:val="Piedepgina"/>
     </w:pPr>
-    <w:r>
-      <w:fldChar w:fldCharType="begin"/>
-    </w:r>
-    <w:r>
-      <w:instrText xml:space="preserve"> STYLEREF  "Título 1"  \* MERGEFORMAT </w:instrText>
-    </w:r>
-    <w:r>
-      <w:fldChar w:fldCharType="separate"/>
-    </w:r>
-    <w:r>
-      <w:rPr>
-        <w:b/>
-        <w:bCs/>
-        <w:noProof/>
-        <w:lang w:val="en-US"/>
-      </w:rPr>
-      <w:t>Error! Style not defined.</w:t>
-    </w:r>
-    <w:r>
-      <w:rPr>
-        <w:b/>
-        <w:bCs/>
-        <w:noProof/>
-        <w:lang w:val="en-US"/>
-      </w:rPr>
-      <w:fldChar w:fldCharType="end"/>
-    </w:r>
+    <w:fldSimple w:instr=" STYLEREF  &quot;Título 1&quot;  \* MERGEFORMAT ">
+      <w:r>
+        <w:rPr>
+          <w:b/>
+          <w:bCs/>
+          <w:noProof/>
+          <w:lang w:val="en-US"/>
+        </w:rPr>
+        <w:t>9. Conclusiones</w:t>
+      </w:r>
+    </w:fldSimple>
     <w:r>
       <w:ptab w:relativeTo="margin" w:alignment="center" w:leader="none"/>
     </w:r>
@@ -6348,7 +6739,7 @@
 </file>
 
 <file path=word/footnotes.xml><?xml version="1.0" encoding="utf-8"?>
-<w:footnotes xmlns:wpc="http://schemas.microsoft.com/office/word/2010/wordprocessingCanvas" xmlns:mo="http://schemas.microsoft.com/office/mac/office/2008/main" xmlns:mc="http://schemas.openxmlformats.org/markup-compatibility/2006" xmlns:mv="urn:schemas-microsoft-com:mac:vml" xmlns:o="urn:schemas-microsoft-com:office:office" xmlns:r="http://schemas.openxmlformats.org/officeDocument/2006/relationships" xmlns:m="http://schemas.openxmlformats.org/officeDocument/2006/math" xmlns:v="urn:schemas-microsoft-com:vml" xmlns:wp14="http://schemas.microsoft.com/office/word/2010/wordprocessingDrawing" xmlns:wp="http://schemas.openxmlformats.org/drawingml/2006/wordprocessingDrawing" xmlns:w10="urn:schemas-microsoft-com:office:word" xmlns:w="http://schemas.openxmlformats.org/wordprocessingml/2006/main" xmlns:w14="http://schemas.microsoft.com/office/word/2010/wordml" xmlns:w15="http://schemas.microsoft.com/office/word/2012/wordml" xmlns:wpg="http://schemas.microsoft.com/office/word/2010/wordprocessingGroup" xmlns:wpi="http://schemas.microsoft.com/office/word/2010/wordprocessingInk" xmlns:wne="http://schemas.microsoft.com/office/word/2006/wordml" xmlns:wps="http://schemas.microsoft.com/office/word/2010/wordprocessingShape" mc:Ignorable="w14 w15 wp14 mv">
+<w:footnotes xmlns:wpc="http://schemas.microsoft.com/office/word/2010/wordprocessingCanvas" xmlns:cx="http://schemas.microsoft.com/office/drawing/2014/chartex" xmlns:cx1="http://schemas.microsoft.com/office/drawing/2015/9/8/chartex" xmlns:cx2="http://schemas.microsoft.com/office/drawing/2015/10/21/chartex" xmlns:cx3="http://schemas.microsoft.com/office/drawing/2016/5/9/chartex" xmlns:cx4="http://schemas.microsoft.com/office/drawing/2016/5/10/chartex" xmlns:cx5="http://schemas.microsoft.com/office/drawing/2016/5/11/chartex" xmlns:cx6="http://schemas.microsoft.com/office/drawing/2016/5/12/chartex" xmlns:cx7="http://schemas.microsoft.com/office/drawing/2016/5/13/chartex" xmlns:cx8="http://schemas.microsoft.com/office/drawing/2016/5/14/chartex" xmlns:mc="http://schemas.openxmlformats.org/markup-compatibility/2006" xmlns:aink="http://schemas.microsoft.com/office/drawing/2016/ink" xmlns:am3d="http://schemas.microsoft.com/office/drawing/2017/model3d" xmlns:o="urn:schemas-microsoft-com:office:office" xmlns:r="http://schemas.openxmlformats.org/officeDocument/2006/relationships" xmlns:m="http://schemas.openxmlformats.org/officeDocument/2006/math" xmlns:v="urn:schemas-microsoft-com:vml" xmlns:wp14="http://schemas.microsoft.com/office/word/2010/wordprocessingDrawing" xmlns:wp="http://schemas.openxmlformats.org/drawingml/2006/wordprocessingDrawing" xmlns:w10="urn:schemas-microsoft-com:office:word" xmlns:w="http://schemas.openxmlformats.org/wordprocessingml/2006/main" xmlns:w14="http://schemas.microsoft.com/office/word/2010/wordml" xmlns:w15="http://schemas.microsoft.com/office/word/2012/wordml" xmlns:w16cid="http://schemas.microsoft.com/office/word/2016/wordml/cid" xmlns:w16se="http://schemas.microsoft.com/office/word/2015/wordml/symex" xmlns:wpg="http://schemas.microsoft.com/office/word/2010/wordprocessingGroup" xmlns:wpi="http://schemas.microsoft.com/office/word/2010/wordprocessingInk" xmlns:wne="http://schemas.microsoft.com/office/word/2006/wordml" xmlns:wps="http://schemas.microsoft.com/office/word/2010/wordprocessingShape" mc:Ignorable="w14 w15 w16se w16cid wp14">
   <w:footnote w:type="separator" w:id="-1">
     <w:p>
       <w:pPr>
@@ -6373,27 +6764,35 @@
 </file>
 
 <file path=word/header1.xml><?xml version="1.0" encoding="utf-8"?>
-<w:hdr xmlns:wpc="http://schemas.microsoft.com/office/word/2010/wordprocessingCanvas" xmlns:mo="http://schemas.microsoft.com/office/mac/office/2008/main" xmlns:mc="http://schemas.openxmlformats.org/markup-compatibility/2006" xmlns:mv="urn:schemas-microsoft-com:mac:vml" xmlns:o="urn:schemas-microsoft-com:office:office" xmlns:r="http://schemas.openxmlformats.org/officeDocument/2006/relationships" xmlns:m="http://schemas.openxmlformats.org/officeDocument/2006/math" xmlns:v="urn:schemas-microsoft-com:vml" xmlns:wp14="http://schemas.microsoft.com/office/word/2010/wordprocessingDrawing" xmlns:wp="http://schemas.openxmlformats.org/drawingml/2006/wordprocessingDrawing" xmlns:w10="urn:schemas-microsoft-com:office:word" xmlns:w="http://schemas.openxmlformats.org/wordprocessingml/2006/main" xmlns:w14="http://schemas.microsoft.com/office/word/2010/wordml" xmlns:w15="http://schemas.microsoft.com/office/word/2012/wordml" xmlns:wpg="http://schemas.microsoft.com/office/word/2010/wordprocessingGroup" xmlns:wpi="http://schemas.microsoft.com/office/word/2010/wordprocessingInk" xmlns:wne="http://schemas.microsoft.com/office/word/2006/wordml" xmlns:wps="http://schemas.microsoft.com/office/word/2010/wordprocessingShape" mc:Ignorable="w14 w15 wp14">
+<w:hdr xmlns:wpc="http://schemas.microsoft.com/office/word/2010/wordprocessingCanvas" xmlns:cx="http://schemas.microsoft.com/office/drawing/2014/chartex" xmlns:cx1="http://schemas.microsoft.com/office/drawing/2015/9/8/chartex" xmlns:cx2="http://schemas.microsoft.com/office/drawing/2015/10/21/chartex" xmlns:cx3="http://schemas.microsoft.com/office/drawing/2016/5/9/chartex" xmlns:cx4="http://schemas.microsoft.com/office/drawing/2016/5/10/chartex" xmlns:cx5="http://schemas.microsoft.com/office/drawing/2016/5/11/chartex" xmlns:cx6="http://schemas.microsoft.com/office/drawing/2016/5/12/chartex" xmlns:cx7="http://schemas.microsoft.com/office/drawing/2016/5/13/chartex" xmlns:cx8="http://schemas.microsoft.com/office/drawing/2016/5/14/chartex" xmlns:mc="http://schemas.openxmlformats.org/markup-compatibility/2006" xmlns:aink="http://schemas.microsoft.com/office/drawing/2016/ink" xmlns:am3d="http://schemas.microsoft.com/office/drawing/2017/model3d" xmlns:o="urn:schemas-microsoft-com:office:office" xmlns:r="http://schemas.openxmlformats.org/officeDocument/2006/relationships" xmlns:m="http://schemas.openxmlformats.org/officeDocument/2006/math" xmlns:v="urn:schemas-microsoft-com:vml" xmlns:wp14="http://schemas.microsoft.com/office/word/2010/wordprocessingDrawing" xmlns:wp="http://schemas.openxmlformats.org/drawingml/2006/wordprocessingDrawing" xmlns:w10="urn:schemas-microsoft-com:office:word" xmlns:w="http://schemas.openxmlformats.org/wordprocessingml/2006/main" xmlns:w14="http://schemas.microsoft.com/office/word/2010/wordml" xmlns:w15="http://schemas.microsoft.com/office/word/2012/wordml" xmlns:w16cid="http://schemas.microsoft.com/office/word/2016/wordml/cid" xmlns:w16se="http://schemas.microsoft.com/office/word/2015/wordml/symex" xmlns:wpg="http://schemas.microsoft.com/office/word/2010/wordprocessingGroup" xmlns:wpi="http://schemas.microsoft.com/office/word/2010/wordprocessingInk" xmlns:wne="http://schemas.microsoft.com/office/word/2006/wordml" xmlns:wps="http://schemas.microsoft.com/office/word/2010/wordprocessingShape" mc:Ignorable="w14 w15 w16se w16cid wp14">
   <w:p>
     <w:pPr>
-      <w:pStyle w:val="Header"/>
+      <w:pStyle w:val="Encabezado"/>
       <w:jc w:val="right"/>
     </w:pPr>
     <w:r>
-      <w:t>Grupo de prácticas nº 11</w:t>
+      <w:t xml:space="preserve">Grupo de prácticas </w:t>
+    </w:r>
+    <w:proofErr w:type="spellStart"/>
+    <w:r>
+      <w:t>nº</w:t>
+    </w:r>
+    <w:proofErr w:type="spellEnd"/>
+    <w:r>
+      <w:t xml:space="preserve"> 11</w:t>
     </w:r>
   </w:p>
   <w:p>
     <w:pPr>
-      <w:pStyle w:val="Header"/>
+      <w:pStyle w:val="Encabezado"/>
     </w:pPr>
   </w:p>
 </w:hdr>
 </file>
 
 <file path=word/numbering.xml><?xml version="1.0" encoding="utf-8"?>
-<w:numbering xmlns:wpc="http://schemas.microsoft.com/office/word/2010/wordprocessingCanvas" xmlns:mo="http://schemas.microsoft.com/office/mac/office/2008/main" xmlns:mc="http://schemas.openxmlformats.org/markup-compatibility/2006" xmlns:mv="urn:schemas-microsoft-com:mac:vml" xmlns:o="urn:schemas-microsoft-com:office:office" xmlns:r="http://schemas.openxmlformats.org/officeDocument/2006/relationships" xmlns:m="http://schemas.openxmlformats.org/officeDocument/2006/math" xmlns:v="urn:schemas-microsoft-com:vml" xmlns:wp14="http://schemas.microsoft.com/office/word/2010/wordprocessingDrawing" xmlns:wp="http://schemas.openxmlformats.org/drawingml/2006/wordprocessingDrawing" xmlns:w10="urn:schemas-microsoft-com:office:word" xmlns:w="http://schemas.openxmlformats.org/wordprocessingml/2006/main" xmlns:w14="http://schemas.microsoft.com/office/word/2010/wordml" xmlns:w15="http://schemas.microsoft.com/office/word/2012/wordml" xmlns:wpg="http://schemas.microsoft.com/office/word/2010/wordprocessingGroup" xmlns:wpi="http://schemas.microsoft.com/office/word/2010/wordprocessingInk" xmlns:wne="http://schemas.microsoft.com/office/word/2006/wordml" xmlns:wps="http://schemas.microsoft.com/office/word/2010/wordprocessingShape" mc:Ignorable="w14 w15 wp14 mv">
-  <w:abstractNum w:abstractNumId="0">
+<w:numbering xmlns:wpc="http://schemas.microsoft.com/office/word/2010/wordprocessingCanvas" xmlns:cx="http://schemas.microsoft.com/office/drawing/2014/chartex" xmlns:cx1="http://schemas.microsoft.com/office/drawing/2015/9/8/chartex" xmlns:cx2="http://schemas.microsoft.com/office/drawing/2015/10/21/chartex" xmlns:cx3="http://schemas.microsoft.com/office/drawing/2016/5/9/chartex" xmlns:cx4="http://schemas.microsoft.com/office/drawing/2016/5/10/chartex" xmlns:cx5="http://schemas.microsoft.com/office/drawing/2016/5/11/chartex" xmlns:cx6="http://schemas.microsoft.com/office/drawing/2016/5/12/chartex" xmlns:cx7="http://schemas.microsoft.com/office/drawing/2016/5/13/chartex" xmlns:cx8="http://schemas.microsoft.com/office/drawing/2016/5/14/chartex" xmlns:mc="http://schemas.openxmlformats.org/markup-compatibility/2006" xmlns:aink="http://schemas.microsoft.com/office/drawing/2016/ink" xmlns:am3d="http://schemas.microsoft.com/office/drawing/2017/model3d" xmlns:o="urn:schemas-microsoft-com:office:office" xmlns:r="http://schemas.openxmlformats.org/officeDocument/2006/relationships" xmlns:m="http://schemas.openxmlformats.org/officeDocument/2006/math" xmlns:v="urn:schemas-microsoft-com:vml" xmlns:wp14="http://schemas.microsoft.com/office/word/2010/wordprocessingDrawing" xmlns:wp="http://schemas.openxmlformats.org/drawingml/2006/wordprocessingDrawing" xmlns:w10="urn:schemas-microsoft-com:office:word" xmlns:w="http://schemas.openxmlformats.org/wordprocessingml/2006/main" xmlns:w14="http://schemas.microsoft.com/office/word/2010/wordml" xmlns:w15="http://schemas.microsoft.com/office/word/2012/wordml" xmlns:w16cid="http://schemas.microsoft.com/office/word/2016/wordml/cid" xmlns:w16se="http://schemas.microsoft.com/office/word/2015/wordml/symex" xmlns:wpg="http://schemas.microsoft.com/office/word/2010/wordprocessingGroup" xmlns:wpi="http://schemas.microsoft.com/office/word/2010/wordprocessingInk" xmlns:wne="http://schemas.microsoft.com/office/word/2006/wordml" xmlns:wps="http://schemas.microsoft.com/office/word/2010/wordprocessingShape" mc:Ignorable="w14 w15 w16se w16cid wp14">
+  <w:abstractNum w:abstractNumId="0" w15:restartNumberingAfterBreak="0">
     <w:nsid w:val="01887880"/>
     <w:multiLevelType w:val="hybridMultilevel"/>
     <w:tmpl w:val="33940F24"/>
@@ -6506,7 +6905,7 @@
       </w:rPr>
     </w:lvl>
   </w:abstractNum>
-  <w:abstractNum w:abstractNumId="1">
+  <w:abstractNum w:abstractNumId="1" w15:restartNumberingAfterBreak="0">
     <w:nsid w:val="01F53925"/>
     <w:multiLevelType w:val="hybridMultilevel"/>
     <w:tmpl w:val="1F50B13C"/>
@@ -6619,7 +7018,7 @@
       </w:rPr>
     </w:lvl>
   </w:abstractNum>
-  <w:abstractNum w:abstractNumId="2">
+  <w:abstractNum w:abstractNumId="2" w15:restartNumberingAfterBreak="0">
     <w:nsid w:val="03D060B8"/>
     <w:multiLevelType w:val="hybridMultilevel"/>
     <w:tmpl w:val="A204F0AA"/>
@@ -6732,7 +7131,7 @@
       </w:rPr>
     </w:lvl>
   </w:abstractNum>
-  <w:abstractNum w:abstractNumId="3">
+  <w:abstractNum w:abstractNumId="3" w15:restartNumberingAfterBreak="0">
     <w:nsid w:val="0E3B0DE8"/>
     <w:multiLevelType w:val="hybridMultilevel"/>
     <w:tmpl w:val="8A6E46C8"/>
@@ -6821,7 +7220,7 @@
       </w:pPr>
     </w:lvl>
   </w:abstractNum>
-  <w:abstractNum w:abstractNumId="4">
+  <w:abstractNum w:abstractNumId="4" w15:restartNumberingAfterBreak="0">
     <w:nsid w:val="0F6B34F3"/>
     <w:multiLevelType w:val="hybridMultilevel"/>
     <w:tmpl w:val="2BDE53AA"/>
@@ -6934,7 +7333,7 @@
       </w:rPr>
     </w:lvl>
   </w:abstractNum>
-  <w:abstractNum w:abstractNumId="5">
+  <w:abstractNum w:abstractNumId="5" w15:restartNumberingAfterBreak="0">
     <w:nsid w:val="10B64579"/>
     <w:multiLevelType w:val="hybridMultilevel"/>
     <w:tmpl w:val="43FCA236"/>
@@ -7023,7 +7422,7 @@
       </w:pPr>
     </w:lvl>
   </w:abstractNum>
-  <w:abstractNum w:abstractNumId="6">
+  <w:abstractNum w:abstractNumId="6" w15:restartNumberingAfterBreak="0">
     <w:nsid w:val="15396CF9"/>
     <w:multiLevelType w:val="hybridMultilevel"/>
     <w:tmpl w:val="73B42D18"/>
@@ -7112,7 +7511,7 @@
       </w:pPr>
     </w:lvl>
   </w:abstractNum>
-  <w:abstractNum w:abstractNumId="7">
+  <w:abstractNum w:abstractNumId="7" w15:restartNumberingAfterBreak="0">
     <w:nsid w:val="1CAE06BF"/>
     <w:multiLevelType w:val="hybridMultilevel"/>
     <w:tmpl w:val="F42A9364"/>
@@ -7225,7 +7624,7 @@
       </w:rPr>
     </w:lvl>
   </w:abstractNum>
-  <w:abstractNum w:abstractNumId="8">
+  <w:abstractNum w:abstractNumId="8" w15:restartNumberingAfterBreak="0">
     <w:nsid w:val="227762C9"/>
     <w:multiLevelType w:val="multilevel"/>
     <w:tmpl w:val="E7BE0E3A"/>
@@ -7374,7 +7773,7 @@
       </w:rPr>
     </w:lvl>
   </w:abstractNum>
-  <w:abstractNum w:abstractNumId="9">
+  <w:abstractNum w:abstractNumId="9" w15:restartNumberingAfterBreak="0">
     <w:nsid w:val="2583561E"/>
     <w:multiLevelType w:val="hybridMultilevel"/>
     <w:tmpl w:val="F48EAC24"/>
@@ -7487,7 +7886,7 @@
       </w:rPr>
     </w:lvl>
   </w:abstractNum>
-  <w:abstractNum w:abstractNumId="10">
+  <w:abstractNum w:abstractNumId="10" w15:restartNumberingAfterBreak="0">
     <w:nsid w:val="2B6C17C8"/>
     <w:multiLevelType w:val="hybridMultilevel"/>
     <w:tmpl w:val="F772838E"/>
@@ -7600,7 +7999,7 @@
       </w:rPr>
     </w:lvl>
   </w:abstractNum>
-  <w:abstractNum w:abstractNumId="11">
+  <w:abstractNum w:abstractNumId="11" w15:restartNumberingAfterBreak="0">
     <w:nsid w:val="2BE05DC4"/>
     <w:multiLevelType w:val="multilevel"/>
     <w:tmpl w:val="0809001F"/>
@@ -7686,7 +8085,7 @@
       </w:pPr>
     </w:lvl>
   </w:abstractNum>
-  <w:abstractNum w:abstractNumId="12">
+  <w:abstractNum w:abstractNumId="12" w15:restartNumberingAfterBreak="0">
     <w:nsid w:val="320C3DBD"/>
     <w:multiLevelType w:val="hybridMultilevel"/>
     <w:tmpl w:val="8A6E46C8"/>
@@ -7775,7 +8174,7 @@
       </w:pPr>
     </w:lvl>
   </w:abstractNum>
-  <w:abstractNum w:abstractNumId="13">
+  <w:abstractNum w:abstractNumId="13" w15:restartNumberingAfterBreak="0">
     <w:nsid w:val="34990445"/>
     <w:multiLevelType w:val="hybridMultilevel"/>
     <w:tmpl w:val="0500343A"/>
@@ -7888,7 +8287,7 @@
       </w:rPr>
     </w:lvl>
   </w:abstractNum>
-  <w:abstractNum w:abstractNumId="14">
+  <w:abstractNum w:abstractNumId="14" w15:restartNumberingAfterBreak="0">
     <w:nsid w:val="43DE4C02"/>
     <w:multiLevelType w:val="hybridMultilevel"/>
     <w:tmpl w:val="59267956"/>
@@ -7977,7 +8376,7 @@
       </w:pPr>
     </w:lvl>
   </w:abstractNum>
-  <w:abstractNum w:abstractNumId="15">
+  <w:abstractNum w:abstractNumId="15" w15:restartNumberingAfterBreak="0">
     <w:nsid w:val="484968A7"/>
     <w:multiLevelType w:val="hybridMultilevel"/>
     <w:tmpl w:val="15D4C7C2"/>
@@ -8063,7 +8462,7 @@
       </w:pPr>
     </w:lvl>
   </w:abstractNum>
-  <w:abstractNum w:abstractNumId="16">
+  <w:abstractNum w:abstractNumId="16" w15:restartNumberingAfterBreak="0">
     <w:nsid w:val="4888512B"/>
     <w:multiLevelType w:val="hybridMultilevel"/>
     <w:tmpl w:val="8A6E46C8"/>
@@ -8152,7 +8551,7 @@
       </w:pPr>
     </w:lvl>
   </w:abstractNum>
-  <w:abstractNum w:abstractNumId="17">
+  <w:abstractNum w:abstractNumId="17" w15:restartNumberingAfterBreak="0">
     <w:nsid w:val="4A001CD1"/>
     <w:multiLevelType w:val="hybridMultilevel"/>
     <w:tmpl w:val="72DCED14"/>
@@ -8265,7 +8664,7 @@
       </w:rPr>
     </w:lvl>
   </w:abstractNum>
-  <w:abstractNum w:abstractNumId="18">
+  <w:abstractNum w:abstractNumId="18" w15:restartNumberingAfterBreak="0">
     <w:nsid w:val="4B6407AA"/>
     <w:multiLevelType w:val="hybridMultilevel"/>
     <w:tmpl w:val="73FA9796"/>
@@ -8354,7 +8753,7 @@
       </w:pPr>
     </w:lvl>
   </w:abstractNum>
-  <w:abstractNum w:abstractNumId="19">
+  <w:abstractNum w:abstractNumId="19" w15:restartNumberingAfterBreak="0">
     <w:nsid w:val="4F9C49B7"/>
     <w:multiLevelType w:val="multilevel"/>
     <w:tmpl w:val="4D029DB4"/>
@@ -8503,7 +8902,7 @@
       </w:rPr>
     </w:lvl>
   </w:abstractNum>
-  <w:abstractNum w:abstractNumId="20">
+  <w:abstractNum w:abstractNumId="20" w15:restartNumberingAfterBreak="0">
     <w:nsid w:val="4FAB176F"/>
     <w:multiLevelType w:val="hybridMultilevel"/>
     <w:tmpl w:val="84008550"/>
@@ -8592,7 +8991,7 @@
       </w:pPr>
     </w:lvl>
   </w:abstractNum>
-  <w:abstractNum w:abstractNumId="21">
+  <w:abstractNum w:abstractNumId="21" w15:restartNumberingAfterBreak="0">
     <w:nsid w:val="51CB1A52"/>
     <w:multiLevelType w:val="hybridMultilevel"/>
     <w:tmpl w:val="8A6E46C8"/>
@@ -8681,7 +9080,7 @@
       </w:pPr>
     </w:lvl>
   </w:abstractNum>
-  <w:abstractNum w:abstractNumId="22">
+  <w:abstractNum w:abstractNumId="22" w15:restartNumberingAfterBreak="0">
     <w:nsid w:val="55880DF9"/>
     <w:multiLevelType w:val="hybridMultilevel"/>
     <w:tmpl w:val="194E3CEA"/>
@@ -8770,7 +9169,7 @@
       </w:pPr>
     </w:lvl>
   </w:abstractNum>
-  <w:abstractNum w:abstractNumId="23">
+  <w:abstractNum w:abstractNumId="23" w15:restartNumberingAfterBreak="0">
     <w:nsid w:val="57663BDF"/>
     <w:multiLevelType w:val="multilevel"/>
     <w:tmpl w:val="2074435C"/>
@@ -8891,7 +9290,7 @@
       </w:rPr>
     </w:lvl>
   </w:abstractNum>
-  <w:abstractNum w:abstractNumId="24">
+  <w:abstractNum w:abstractNumId="24" w15:restartNumberingAfterBreak="0">
     <w:nsid w:val="59612E73"/>
     <w:multiLevelType w:val="hybridMultilevel"/>
     <w:tmpl w:val="8A6E46C8"/>
@@ -8980,7 +9379,7 @@
       </w:pPr>
     </w:lvl>
   </w:abstractNum>
-  <w:abstractNum w:abstractNumId="25">
+  <w:abstractNum w:abstractNumId="25" w15:restartNumberingAfterBreak="0">
     <w:nsid w:val="628B3AB9"/>
     <w:multiLevelType w:val="hybridMultilevel"/>
     <w:tmpl w:val="19B82CD4"/>
@@ -9069,7 +9468,7 @@
       </w:pPr>
     </w:lvl>
   </w:abstractNum>
-  <w:abstractNum w:abstractNumId="26">
+  <w:abstractNum w:abstractNumId="26" w15:restartNumberingAfterBreak="0">
     <w:nsid w:val="6B283A24"/>
     <w:multiLevelType w:val="hybridMultilevel"/>
     <w:tmpl w:val="47F02C8A"/>
@@ -9182,7 +9581,7 @@
       </w:rPr>
     </w:lvl>
   </w:abstractNum>
-  <w:abstractNum w:abstractNumId="27">
+  <w:abstractNum w:abstractNumId="27" w15:restartNumberingAfterBreak="0">
     <w:nsid w:val="6CF23E8B"/>
     <w:multiLevelType w:val="multilevel"/>
     <w:tmpl w:val="5388DD10"/>
@@ -9295,7 +9694,7 @@
       </w:rPr>
     </w:lvl>
   </w:abstractNum>
-  <w:abstractNum w:abstractNumId="28">
+  <w:abstractNum w:abstractNumId="28" w15:restartNumberingAfterBreak="0">
     <w:nsid w:val="727833BD"/>
     <w:multiLevelType w:val="hybridMultilevel"/>
     <w:tmpl w:val="0F381690"/>
@@ -9408,7 +9807,7 @@
       </w:rPr>
     </w:lvl>
   </w:abstractNum>
-  <w:abstractNum w:abstractNumId="29">
+  <w:abstractNum w:abstractNumId="29" w15:restartNumberingAfterBreak="0">
     <w:nsid w:val="76457CDD"/>
     <w:multiLevelType w:val="hybridMultilevel"/>
     <w:tmpl w:val="1522007C"/>
@@ -9521,7 +9920,7 @@
       </w:rPr>
     </w:lvl>
   </w:abstractNum>
-  <w:abstractNum w:abstractNumId="30">
+  <w:abstractNum w:abstractNumId="30" w15:restartNumberingAfterBreak="0">
     <w:nsid w:val="7DCA05A3"/>
     <w:multiLevelType w:val="multilevel"/>
     <w:tmpl w:val="C9A8B8EA"/>
@@ -9670,7 +10069,7 @@
       </w:rPr>
     </w:lvl>
   </w:abstractNum>
-  <w:abstractNum w:abstractNumId="31">
+  <w:abstractNum w:abstractNumId="31" w15:restartNumberingAfterBreak="0">
     <w:nsid w:val="7E8E6019"/>
     <w:multiLevelType w:val="multilevel"/>
     <w:tmpl w:val="C8D4FBB0"/>
@@ -9783,7 +10182,7 @@
       </w:rPr>
     </w:lvl>
   </w:abstractNum>
-  <w:abstractNum w:abstractNumId="32">
+  <w:abstractNum w:abstractNumId="32" w15:restartNumberingAfterBreak="0">
     <w:nsid w:val="7F2C7DB6"/>
     <w:multiLevelType w:val="hybridMultilevel"/>
     <w:tmpl w:val="0BB0CE18"/>
@@ -9999,7 +10398,7 @@
 </file>
 
 <file path=word/styles.xml><?xml version="1.0" encoding="utf-8"?>
-<w:styles xmlns:mc="http://schemas.openxmlformats.org/markup-compatibility/2006" xmlns:r="http://schemas.openxmlformats.org/officeDocument/2006/relationships" xmlns:w="http://schemas.openxmlformats.org/wordprocessingml/2006/main" xmlns:w14="http://schemas.microsoft.com/office/word/2010/wordml" xmlns:w15="http://schemas.microsoft.com/office/word/2012/wordml" mc:Ignorable="w14 w15">
+<w:styles xmlns:mc="http://schemas.openxmlformats.org/markup-compatibility/2006" xmlns:r="http://schemas.openxmlformats.org/officeDocument/2006/relationships" xmlns:w="http://schemas.openxmlformats.org/wordprocessingml/2006/main" xmlns:w14="http://schemas.microsoft.com/office/word/2010/wordml" xmlns:w15="http://schemas.microsoft.com/office/word/2012/wordml" xmlns:w16cid="http://schemas.microsoft.com/office/word/2016/wordml/cid" xmlns:w16se="http://schemas.microsoft.com/office/word/2015/wordml/symex" mc:Ignorable="w14 w15 w16se w16cid">
   <w:docDefaults>
     <w:rPrDefault>
       <w:rPr>
@@ -10015,7 +10414,7 @@
       </w:pPr>
     </w:pPrDefault>
   </w:docDefaults>
-  <w:latentStyles w:defLockedState="0" w:defUIPriority="99" w:defSemiHidden="0" w:defUnhideWhenUsed="0" w:defQFormat="0" w:count="380">
+  <w:latentStyles w:defLockedState="0" w:defUIPriority="99" w:defSemiHidden="0" w:defUnhideWhenUsed="0" w:defQFormat="0" w:count="375">
     <w:lsdException w:name="Normal" w:uiPriority="0" w:qFormat="1"/>
     <w:lsdException w:name="heading 1" w:uiPriority="9" w:qFormat="1"/>
     <w:lsdException w:name="heading 2" w:semiHidden="1" w:uiPriority="9" w:unhideWhenUsed="1" w:qFormat="1"/>
@@ -10396,11 +10795,11 @@
       <w:lang w:val="es-ES"/>
     </w:rPr>
   </w:style>
-  <w:style w:type="paragraph" w:styleId="Heading1">
+  <w:style w:type="paragraph" w:styleId="Ttulo1">
     <w:name w:val="heading 1"/>
     <w:basedOn w:val="Normal"/>
     <w:next w:val="Normal"/>
-    <w:link w:val="Heading1Char"/>
+    <w:link w:val="Ttulo1Car"/>
     <w:uiPriority w:val="9"/>
     <w:qFormat/>
     <w:rsid w:val="00105439"/>
@@ -10419,11 +10818,11 @@
       <w:u w:val="single"/>
     </w:rPr>
   </w:style>
-  <w:style w:type="paragraph" w:styleId="Heading2">
+  <w:style w:type="paragraph" w:styleId="Ttulo2">
     <w:name w:val="heading 2"/>
     <w:basedOn w:val="Normal"/>
     <w:next w:val="Normal"/>
-    <w:link w:val="Heading2Char"/>
+    <w:link w:val="Ttulo2Car"/>
     <w:uiPriority w:val="9"/>
     <w:unhideWhenUsed/>
     <w:qFormat/>
@@ -10441,11 +10840,11 @@
       <w:szCs w:val="26"/>
     </w:rPr>
   </w:style>
-  <w:style w:type="paragraph" w:styleId="Heading3">
+  <w:style w:type="paragraph" w:styleId="Ttulo3">
     <w:name w:val="heading 3"/>
     <w:basedOn w:val="Normal"/>
     <w:next w:val="Normal"/>
-    <w:link w:val="Heading3Char"/>
+    <w:link w:val="Ttulo3Car"/>
     <w:uiPriority w:val="9"/>
     <w:unhideWhenUsed/>
     <w:qFormat/>
@@ -10464,12 +10863,13 @@
       <w:szCs w:val="24"/>
     </w:rPr>
   </w:style>
-  <w:style w:type="character" w:default="1" w:styleId="DefaultParagraphFont">
+  <w:style w:type="character" w:default="1" w:styleId="Fuentedeprrafopredeter">
     <w:name w:val="Default Paragraph Font"/>
     <w:uiPriority w:val="1"/>
+    <w:semiHidden/>
     <w:unhideWhenUsed/>
   </w:style>
-  <w:style w:type="table" w:default="1" w:styleId="TableNormal">
+  <w:style w:type="table" w:default="1" w:styleId="Tablanormal">
     <w:name w:val="Normal Table"/>
     <w:uiPriority w:val="99"/>
     <w:semiHidden/>
@@ -10484,15 +10884,15 @@
       </w:tblCellMar>
     </w:tblPr>
   </w:style>
-  <w:style w:type="numbering" w:default="1" w:styleId="NoList">
+  <w:style w:type="numbering" w:default="1" w:styleId="Sinlista">
     <w:name w:val="No List"/>
     <w:uiPriority w:val="99"/>
     <w:semiHidden/>
     <w:unhideWhenUsed/>
   </w:style>
-  <w:style w:type="paragraph" w:styleId="NoSpacing">
+  <w:style w:type="paragraph" w:styleId="Sinespaciado">
     <w:name w:val="No Spacing"/>
-    <w:link w:val="NoSpacingChar"/>
+    <w:link w:val="SinespaciadoCar"/>
     <w:uiPriority w:val="1"/>
     <w:qFormat/>
     <w:rsid w:val="00350B9A"/>
@@ -10500,18 +10900,18 @@
       <w:spacing w:after="0" w:line="240" w:lineRule="auto"/>
     </w:pPr>
   </w:style>
-  <w:style w:type="character" w:customStyle="1" w:styleId="NoSpacingChar">
-    <w:name w:val="No Spacing Char"/>
-    <w:basedOn w:val="DefaultParagraphFont"/>
-    <w:link w:val="NoSpacing"/>
+  <w:style w:type="character" w:customStyle="1" w:styleId="SinespaciadoCar">
+    <w:name w:val="Sin espaciado Car"/>
+    <w:basedOn w:val="Fuentedeprrafopredeter"/>
+    <w:link w:val="Sinespaciado"/>
     <w:uiPriority w:val="1"/>
     <w:rsid w:val="00350B9A"/>
   </w:style>
-  <w:style w:type="paragraph" w:styleId="Title">
+  <w:style w:type="paragraph" w:styleId="Ttulo">
     <w:name w:val="Title"/>
     <w:basedOn w:val="Normal"/>
     <w:next w:val="Normal"/>
-    <w:link w:val="TitleChar"/>
+    <w:link w:val="TtuloCar"/>
     <w:uiPriority w:val="10"/>
     <w:qFormat/>
     <w:rsid w:val="00350B9A"/>
@@ -10527,10 +10927,10 @@
       <w:szCs w:val="56"/>
     </w:rPr>
   </w:style>
-  <w:style w:type="character" w:customStyle="1" w:styleId="TitleChar">
-    <w:name w:val="Title Char"/>
-    <w:basedOn w:val="DefaultParagraphFont"/>
-    <w:link w:val="Title"/>
+  <w:style w:type="character" w:customStyle="1" w:styleId="TtuloCar">
+    <w:name w:val="Título Car"/>
+    <w:basedOn w:val="Fuentedeprrafopredeter"/>
+    <w:link w:val="Ttulo"/>
     <w:uiPriority w:val="10"/>
     <w:rsid w:val="00350B9A"/>
     <w:rPr>
@@ -10541,11 +10941,11 @@
       <w:szCs w:val="56"/>
     </w:rPr>
   </w:style>
-  <w:style w:type="paragraph" w:styleId="Subtitle">
+  <w:style w:type="paragraph" w:styleId="Subttulo">
     <w:name w:val="Subtitle"/>
     <w:basedOn w:val="Normal"/>
     <w:next w:val="Normal"/>
-    <w:link w:val="SubtitleChar"/>
+    <w:link w:val="SubttuloCar"/>
     <w:uiPriority w:val="11"/>
     <w:qFormat/>
     <w:rsid w:val="00350B9A"/>
@@ -10559,10 +10959,10 @@
       <w:spacing w:val="15"/>
     </w:rPr>
   </w:style>
-  <w:style w:type="character" w:customStyle="1" w:styleId="SubtitleChar">
-    <w:name w:val="Subtitle Char"/>
-    <w:basedOn w:val="DefaultParagraphFont"/>
-    <w:link w:val="Subtitle"/>
+  <w:style w:type="character" w:customStyle="1" w:styleId="SubttuloCar">
+    <w:name w:val="Subtítulo Car"/>
+    <w:basedOn w:val="Fuentedeprrafopredeter"/>
+    <w:link w:val="Subttulo"/>
     <w:uiPriority w:val="11"/>
     <w:rsid w:val="00350B9A"/>
     <w:rPr>
@@ -10570,10 +10970,10 @@
       <w:spacing w:val="15"/>
     </w:rPr>
   </w:style>
-  <w:style w:type="character" w:customStyle="1" w:styleId="Heading1Char">
-    <w:name w:val="Heading 1 Char"/>
-    <w:basedOn w:val="DefaultParagraphFont"/>
-    <w:link w:val="Heading1"/>
+  <w:style w:type="character" w:customStyle="1" w:styleId="Ttulo1Car">
+    <w:name w:val="Título 1 Car"/>
+    <w:basedOn w:val="Fuentedeprrafopredeter"/>
+    <w:link w:val="Ttulo1"/>
     <w:uiPriority w:val="9"/>
     <w:rsid w:val="00105439"/>
     <w:rPr>
@@ -10585,9 +10985,9 @@
       <w:lang w:val="es-ES"/>
     </w:rPr>
   </w:style>
-  <w:style w:type="paragraph" w:styleId="TOCHeading">
+  <w:style w:type="paragraph" w:styleId="TtuloTDC">
     <w:name w:val="TOC Heading"/>
-    <w:basedOn w:val="Heading1"/>
+    <w:basedOn w:val="Ttulo1"/>
     <w:next w:val="Normal"/>
     <w:uiPriority w:val="39"/>
     <w:unhideWhenUsed/>
@@ -10600,10 +11000,10 @@
       <w:lang w:val="en-GB"/>
     </w:rPr>
   </w:style>
-  <w:style w:type="paragraph" w:styleId="Header">
+  <w:style w:type="paragraph" w:styleId="Encabezado">
     <w:name w:val="header"/>
     <w:basedOn w:val="Normal"/>
-    <w:link w:val="HeaderChar"/>
+    <w:link w:val="EncabezadoCar"/>
     <w:uiPriority w:val="99"/>
     <w:unhideWhenUsed/>
     <w:rsid w:val="0043309B"/>
@@ -10615,20 +11015,20 @@
       <w:spacing w:after="0" w:line="240" w:lineRule="auto"/>
     </w:pPr>
   </w:style>
-  <w:style w:type="character" w:customStyle="1" w:styleId="HeaderChar">
-    <w:name w:val="Header Char"/>
-    <w:basedOn w:val="DefaultParagraphFont"/>
-    <w:link w:val="Header"/>
+  <w:style w:type="character" w:customStyle="1" w:styleId="EncabezadoCar">
+    <w:name w:val="Encabezado Car"/>
+    <w:basedOn w:val="Fuentedeprrafopredeter"/>
+    <w:link w:val="Encabezado"/>
     <w:uiPriority w:val="99"/>
     <w:rsid w:val="0043309B"/>
     <w:rPr>
       <w:lang w:val="es-ES"/>
     </w:rPr>
   </w:style>
-  <w:style w:type="paragraph" w:styleId="Footer">
+  <w:style w:type="paragraph" w:styleId="Piedepgina">
     <w:name w:val="footer"/>
     <w:basedOn w:val="Normal"/>
-    <w:link w:val="FooterChar"/>
+    <w:link w:val="PiedepginaCar"/>
     <w:uiPriority w:val="99"/>
     <w:unhideWhenUsed/>
     <w:rsid w:val="0043309B"/>
@@ -10640,17 +11040,17 @@
       <w:spacing w:after="0" w:line="240" w:lineRule="auto"/>
     </w:pPr>
   </w:style>
-  <w:style w:type="character" w:customStyle="1" w:styleId="FooterChar">
-    <w:name w:val="Footer Char"/>
-    <w:basedOn w:val="DefaultParagraphFont"/>
-    <w:link w:val="Footer"/>
+  <w:style w:type="character" w:customStyle="1" w:styleId="PiedepginaCar">
+    <w:name w:val="Pie de página Car"/>
+    <w:basedOn w:val="Fuentedeprrafopredeter"/>
+    <w:link w:val="Piedepgina"/>
     <w:uiPriority w:val="99"/>
     <w:rsid w:val="0043309B"/>
     <w:rPr>
       <w:lang w:val="es-ES"/>
     </w:rPr>
   </w:style>
-  <w:style w:type="paragraph" w:styleId="TOC1">
+  <w:style w:type="paragraph" w:styleId="TDC1">
     <w:name w:val="toc 1"/>
     <w:basedOn w:val="Normal"/>
     <w:next w:val="Normal"/>
@@ -10662,9 +11062,9 @@
       <w:spacing w:after="100"/>
     </w:pPr>
   </w:style>
-  <w:style w:type="character" w:styleId="Hyperlink">
+  <w:style w:type="character" w:styleId="Hipervnculo">
     <w:name w:val="Hyperlink"/>
-    <w:basedOn w:val="DefaultParagraphFont"/>
+    <w:basedOn w:val="Fuentedeprrafopredeter"/>
     <w:uiPriority w:val="99"/>
     <w:unhideWhenUsed/>
     <w:rsid w:val="00964D29"/>
@@ -10673,10 +11073,10 @@
       <w:u w:val="single"/>
     </w:rPr>
   </w:style>
-  <w:style w:type="paragraph" w:styleId="BalloonText">
+  <w:style w:type="paragraph" w:styleId="Textodeglobo">
     <w:name w:val="Balloon Text"/>
     <w:basedOn w:val="Normal"/>
-    <w:link w:val="BalloonTextChar"/>
+    <w:link w:val="TextodegloboCar"/>
     <w:uiPriority w:val="99"/>
     <w:semiHidden/>
     <w:unhideWhenUsed/>
@@ -10690,10 +11090,10 @@
       <w:szCs w:val="18"/>
     </w:rPr>
   </w:style>
-  <w:style w:type="character" w:customStyle="1" w:styleId="BalloonTextChar">
-    <w:name w:val="Balloon Text Char"/>
-    <w:basedOn w:val="DefaultParagraphFont"/>
-    <w:link w:val="BalloonText"/>
+  <w:style w:type="character" w:customStyle="1" w:styleId="TextodegloboCar">
+    <w:name w:val="Texto de globo Car"/>
+    <w:basedOn w:val="Fuentedeprrafopredeter"/>
+    <w:link w:val="Textodeglobo"/>
     <w:uiPriority w:val="99"/>
     <w:semiHidden/>
     <w:rsid w:val="00964D29"/>
@@ -10704,10 +11104,10 @@
       <w:lang w:val="es-ES"/>
     </w:rPr>
   </w:style>
-  <w:style w:type="character" w:customStyle="1" w:styleId="Heading2Char">
-    <w:name w:val="Heading 2 Char"/>
-    <w:basedOn w:val="DefaultParagraphFont"/>
-    <w:link w:val="Heading2"/>
+  <w:style w:type="character" w:customStyle="1" w:styleId="Ttulo2Car">
+    <w:name w:val="Título 2 Car"/>
+    <w:basedOn w:val="Fuentedeprrafopredeter"/>
+    <w:link w:val="Ttulo2"/>
     <w:uiPriority w:val="9"/>
     <w:rsid w:val="00964D29"/>
     <w:rPr>
@@ -10718,7 +11118,7 @@
       <w:lang w:val="es-ES"/>
     </w:rPr>
   </w:style>
-  <w:style w:type="paragraph" w:styleId="TOC2">
+  <w:style w:type="paragraph" w:styleId="TDC2">
     <w:name w:val="toc 2"/>
     <w:basedOn w:val="Normal"/>
     <w:next w:val="Normal"/>
@@ -10731,7 +11131,7 @@
       <w:ind w:left="220"/>
     </w:pPr>
   </w:style>
-  <w:style w:type="paragraph" w:styleId="ListParagraph">
+  <w:style w:type="paragraph" w:styleId="Prrafodelista">
     <w:name w:val="List Paragraph"/>
     <w:basedOn w:val="Normal"/>
     <w:uiPriority w:val="34"/>
@@ -10742,9 +11142,9 @@
       <w:contextualSpacing/>
     </w:pPr>
   </w:style>
-  <w:style w:type="character" w:styleId="PlaceholderText">
+  <w:style w:type="character" w:styleId="Textodelmarcadordeposicin">
     <w:name w:val="Placeholder Text"/>
-    <w:basedOn w:val="DefaultParagraphFont"/>
+    <w:basedOn w:val="Fuentedeprrafopredeter"/>
     <w:uiPriority w:val="99"/>
     <w:semiHidden/>
     <w:rsid w:val="00266103"/>
@@ -10752,9 +11152,9 @@
       <w:color w:val="808080"/>
     </w:rPr>
   </w:style>
-  <w:style w:type="table" w:styleId="TableGrid">
+  <w:style w:type="table" w:styleId="Tablaconcuadrcula">
     <w:name w:val="Table Grid"/>
-    <w:basedOn w:val="TableNormal"/>
+    <w:basedOn w:val="Tablanormal"/>
     <w:uiPriority w:val="39"/>
     <w:rsid w:val="00A45430"/>
     <w:pPr>
@@ -10765,7 +11165,6 @@
       <w:lang w:val="es-ES" w:eastAsia="en-US"/>
     </w:rPr>
     <w:tblPr>
-      <w:tblInd w:w="0" w:type="dxa"/>
       <w:tblBorders>
         <w:top w:val="single" w:sz="4" w:space="0" w:color="auto"/>
         <w:left w:val="single" w:sz="4" w:space="0" w:color="auto"/>
@@ -10774,18 +11173,12 @@
         <w:insideH w:val="single" w:sz="4" w:space="0" w:color="auto"/>
         <w:insideV w:val="single" w:sz="4" w:space="0" w:color="auto"/>
       </w:tblBorders>
-      <w:tblCellMar>
-        <w:top w:w="0" w:type="dxa"/>
-        <w:left w:w="108" w:type="dxa"/>
-        <w:bottom w:w="0" w:type="dxa"/>
-        <w:right w:w="108" w:type="dxa"/>
-      </w:tblCellMar>
     </w:tblPr>
   </w:style>
-  <w:style w:type="character" w:customStyle="1" w:styleId="Heading3Char">
-    <w:name w:val="Heading 3 Char"/>
-    <w:basedOn w:val="DefaultParagraphFont"/>
-    <w:link w:val="Heading3"/>
+  <w:style w:type="character" w:customStyle="1" w:styleId="Ttulo3Car">
+    <w:name w:val="Título 3 Car"/>
+    <w:basedOn w:val="Fuentedeprrafopredeter"/>
+    <w:link w:val="Ttulo3"/>
     <w:uiPriority w:val="9"/>
     <w:rsid w:val="000357F0"/>
     <w:rPr>
@@ -10815,7 +11208,7 @@
       <w:lang w:val="de-DE" w:bidi="fa-IR"/>
     </w:rPr>
   </w:style>
-  <w:style w:type="paragraph" w:styleId="TOC3">
+  <w:style w:type="paragraph" w:styleId="TDC3">
     <w:name w:val="toc 3"/>
     <w:basedOn w:val="Normal"/>
     <w:next w:val="Normal"/>
@@ -11132,7 +11525,7 @@
 </file>
 
 <file path=customXml/itemProps2.xml><?xml version="1.0" encoding="utf-8"?>
-<ds:datastoreItem xmlns:ds="http://schemas.openxmlformats.org/officeDocument/2006/customXml" ds:itemID="{628517FB-7823-8647-990B-8CEC37B1E839}">
+<ds:datastoreItem xmlns:ds="http://schemas.openxmlformats.org/officeDocument/2006/customXml" ds:itemID="{ED0388B8-7DC7-41E0-80BB-372B25C18EE3}">
   <ds:schemaRefs>
     <ds:schemaRef ds:uri="http://schemas.openxmlformats.org/officeDocument/2006/bibliography"/>
   </ds:schemaRefs>

</xml_diff>